<commit_message>
Update Large Animal.docx from Pipedream / Google Drive upload
</commit_message>
<xml_diff>
--- a/data/docx/Large Animal.docx
+++ b/data/docx/Large Animal.docx
@@ -66,8 +66,18 @@
                 <w:sz w:val="22"/>
                 <w:szCs w:val="22"/>
               </w:rPr>
-              <w:t>Spontaneous ovulators</w:t>
-            </w:r>
+              <w:t xml:space="preserve">Spontaneous </w:t>
+            </w:r>
+            <w:proofErr w:type="spellStart"/>
+            <w:r>
+              <w:rPr>
+                <w:rFonts w:ascii="Times New Roman" w:hAnsi="Times New Roman" w:cs="Times New Roman"/>
+                <w:sz w:val="22"/>
+                <w:szCs w:val="22"/>
+              </w:rPr>
+              <w:t>ovulators</w:t>
+            </w:r>
+            <w:proofErr w:type="spellEnd"/>
             <w:r>
               <w:rPr>
                 <w:rFonts w:ascii="Times New Roman" w:hAnsi="Times New Roman" w:cs="Times New Roman"/>
@@ -376,7 +386,25 @@
                 <w:sz w:val="22"/>
                 <w:szCs w:val="22"/>
               </w:rPr>
-              <w:t>Common route for administering water, electrolytes, dewormer, mineral oil, antigas meds, or refluxing stomach contents when assessing for colic; p</w:t>
+              <w:t xml:space="preserve">Common route for administering water, electrolytes, dewormer, mineral oil, </w:t>
+            </w:r>
+            <w:proofErr w:type="spellStart"/>
+            <w:r>
+              <w:rPr>
+                <w:rFonts w:ascii="Times New Roman" w:hAnsi="Times New Roman" w:cs="Times New Roman"/>
+                <w:sz w:val="22"/>
+                <w:szCs w:val="22"/>
+              </w:rPr>
+              <w:t>antigas</w:t>
+            </w:r>
+            <w:proofErr w:type="spellEnd"/>
+            <w:r>
+              <w:rPr>
+                <w:rFonts w:ascii="Times New Roman" w:hAnsi="Times New Roman" w:cs="Times New Roman"/>
+                <w:sz w:val="22"/>
+                <w:szCs w:val="22"/>
+              </w:rPr>
+              <w:t xml:space="preserve"> meds, or refluxing stomach contents when assessing for colic; p</w:t>
             </w:r>
             <w:r>
               <w:rPr>
@@ -431,8 +459,72 @@
                 <w:sz w:val="22"/>
                 <w:szCs w:val="22"/>
               </w:rPr>
-              <w:t>IV injection: Jugular most common, thoracic, ceph, saph can be used for small amounts; perivascular inj leads to damage, esp. w common NSAID banamine</w:t>
-            </w:r>
+              <w:t xml:space="preserve">IV injection: Jugular most common, thoracic, </w:t>
+            </w:r>
+            <w:proofErr w:type="spellStart"/>
+            <w:r>
+              <w:rPr>
+                <w:rFonts w:ascii="Times New Roman" w:hAnsi="Times New Roman" w:cs="Times New Roman"/>
+                <w:sz w:val="22"/>
+                <w:szCs w:val="22"/>
+              </w:rPr>
+              <w:t>ceph</w:t>
+            </w:r>
+            <w:proofErr w:type="spellEnd"/>
+            <w:r>
+              <w:rPr>
+                <w:rFonts w:ascii="Times New Roman" w:hAnsi="Times New Roman" w:cs="Times New Roman"/>
+                <w:sz w:val="22"/>
+                <w:szCs w:val="22"/>
+              </w:rPr>
+              <w:t xml:space="preserve">, </w:t>
+            </w:r>
+            <w:proofErr w:type="spellStart"/>
+            <w:r>
+              <w:rPr>
+                <w:rFonts w:ascii="Times New Roman" w:hAnsi="Times New Roman" w:cs="Times New Roman"/>
+                <w:sz w:val="22"/>
+                <w:szCs w:val="22"/>
+              </w:rPr>
+              <w:t>saph</w:t>
+            </w:r>
+            <w:proofErr w:type="spellEnd"/>
+            <w:r>
+              <w:rPr>
+                <w:rFonts w:ascii="Times New Roman" w:hAnsi="Times New Roman" w:cs="Times New Roman"/>
+                <w:sz w:val="22"/>
+                <w:szCs w:val="22"/>
+              </w:rPr>
+              <w:t xml:space="preserve"> can be used for small amounts; perivascular </w:t>
+            </w:r>
+            <w:proofErr w:type="spellStart"/>
+            <w:r>
+              <w:rPr>
+                <w:rFonts w:ascii="Times New Roman" w:hAnsi="Times New Roman" w:cs="Times New Roman"/>
+                <w:sz w:val="22"/>
+                <w:szCs w:val="22"/>
+              </w:rPr>
+              <w:t>inj</w:t>
+            </w:r>
+            <w:proofErr w:type="spellEnd"/>
+            <w:r>
+              <w:rPr>
+                <w:rFonts w:ascii="Times New Roman" w:hAnsi="Times New Roman" w:cs="Times New Roman"/>
+                <w:sz w:val="22"/>
+                <w:szCs w:val="22"/>
+              </w:rPr>
+              <w:t xml:space="preserve"> leads to damage, esp. w common NSAID </w:t>
+            </w:r>
+            <w:proofErr w:type="spellStart"/>
+            <w:r>
+              <w:rPr>
+                <w:rFonts w:ascii="Times New Roman" w:hAnsi="Times New Roman" w:cs="Times New Roman"/>
+                <w:sz w:val="22"/>
+                <w:szCs w:val="22"/>
+              </w:rPr>
+              <w:t>banamine</w:t>
+            </w:r>
+            <w:proofErr w:type="spellEnd"/>
             <w:r>
               <w:rPr>
                 <w:rFonts w:ascii="Times New Roman" w:hAnsi="Times New Roman" w:cs="Times New Roman"/>
@@ -468,7 +560,25 @@
                 <w:sz w:val="22"/>
                 <w:szCs w:val="22"/>
               </w:rPr>
-              <w:t>Routes of medication administration in horses (cont).</w:t>
+              <w:t>Routes of medication administration in horses (</w:t>
+            </w:r>
+            <w:proofErr w:type="spellStart"/>
+            <w:r>
+              <w:rPr>
+                <w:rFonts w:ascii="Times New Roman" w:hAnsi="Times New Roman" w:cs="Times New Roman"/>
+                <w:sz w:val="22"/>
+                <w:szCs w:val="22"/>
+              </w:rPr>
+              <w:t>cont</w:t>
+            </w:r>
+            <w:proofErr w:type="spellEnd"/>
+            <w:r>
+              <w:rPr>
+                <w:rFonts w:ascii="Times New Roman" w:hAnsi="Times New Roman" w:cs="Times New Roman"/>
+                <w:sz w:val="22"/>
+                <w:szCs w:val="22"/>
+              </w:rPr>
+              <w:t>).</w:t>
             </w:r>
           </w:p>
         </w:tc>
@@ -639,7 +749,25 @@
                 <w:szCs w:val="22"/>
               </w:rPr>
               <w:lastRenderedPageBreak/>
-              <w:t>Routes of medication administration in horses (cont).</w:t>
+              <w:t>Routes of medication administration in horses (</w:t>
+            </w:r>
+            <w:proofErr w:type="spellStart"/>
+            <w:r>
+              <w:rPr>
+                <w:rFonts w:ascii="Times New Roman" w:hAnsi="Times New Roman" w:cs="Times New Roman"/>
+                <w:sz w:val="22"/>
+                <w:szCs w:val="22"/>
+              </w:rPr>
+              <w:t>cont</w:t>
+            </w:r>
+            <w:proofErr w:type="spellEnd"/>
+            <w:r>
+              <w:rPr>
+                <w:rFonts w:ascii="Times New Roman" w:hAnsi="Times New Roman" w:cs="Times New Roman"/>
+                <w:sz w:val="22"/>
+                <w:szCs w:val="22"/>
+              </w:rPr>
+              <w:t>).</w:t>
             </w:r>
           </w:p>
         </w:tc>
@@ -691,30 +819,66 @@
                 <w:sz w:val="22"/>
                 <w:szCs w:val="22"/>
               </w:rPr>
-              <w:t>Intranasal route: Strangles (Streptococcus equi) and influenza vaccines, allows direct application onto mucosa, area of concern</w:t>
-            </w:r>
-          </w:p>
-          <w:p>
-            <w:pPr>
-              <w:pStyle w:val="ListParagraph"/>
-              <w:numPr>
-                <w:ilvl w:val="0"/>
-                <w:numId w:val="1"/>
-              </w:numPr>
-              <w:ind w:left="249" w:hanging="249"/>
-              <w:rPr>
-                <w:rFonts w:ascii="Times New Roman" w:hAnsi="Times New Roman" w:cs="Times New Roman"/>
-                <w:sz w:val="22"/>
-                <w:szCs w:val="22"/>
-              </w:rPr>
-            </w:pPr>
-            <w:r>
-              <w:rPr>
-                <w:rFonts w:ascii="Times New Roman" w:hAnsi="Times New Roman" w:cs="Times New Roman"/>
-                <w:sz w:val="22"/>
-                <w:szCs w:val="22"/>
-              </w:rPr>
-              <w:t>Inhalation route: Nebulizers and AeroMasks deliver micro-droplets, used for asthma and respiratory disease</w:t>
+              <w:t xml:space="preserve">Intranasal route: Strangles (Streptococcus </w:t>
+            </w:r>
+            <w:proofErr w:type="spellStart"/>
+            <w:r>
+              <w:rPr>
+                <w:rFonts w:ascii="Times New Roman" w:hAnsi="Times New Roman" w:cs="Times New Roman"/>
+                <w:sz w:val="22"/>
+                <w:szCs w:val="22"/>
+              </w:rPr>
+              <w:t>equi</w:t>
+            </w:r>
+            <w:proofErr w:type="spellEnd"/>
+            <w:r>
+              <w:rPr>
+                <w:rFonts w:ascii="Times New Roman" w:hAnsi="Times New Roman" w:cs="Times New Roman"/>
+                <w:sz w:val="22"/>
+                <w:szCs w:val="22"/>
+              </w:rPr>
+              <w:t>) and influenza vaccines, allows direct application onto mucosa, area of concern</w:t>
+            </w:r>
+          </w:p>
+          <w:p>
+            <w:pPr>
+              <w:pStyle w:val="ListParagraph"/>
+              <w:numPr>
+                <w:ilvl w:val="0"/>
+                <w:numId w:val="1"/>
+              </w:numPr>
+              <w:ind w:left="249" w:hanging="249"/>
+              <w:rPr>
+                <w:rFonts w:ascii="Times New Roman" w:hAnsi="Times New Roman" w:cs="Times New Roman"/>
+                <w:sz w:val="22"/>
+                <w:szCs w:val="22"/>
+              </w:rPr>
+            </w:pPr>
+            <w:r>
+              <w:rPr>
+                <w:rFonts w:ascii="Times New Roman" w:hAnsi="Times New Roman" w:cs="Times New Roman"/>
+                <w:sz w:val="22"/>
+                <w:szCs w:val="22"/>
+              </w:rPr>
+              <w:t xml:space="preserve">Inhalation route: Nebulizers and </w:t>
+            </w:r>
+            <w:proofErr w:type="spellStart"/>
+            <w:r>
+              <w:rPr>
+                <w:rFonts w:ascii="Times New Roman" w:hAnsi="Times New Roman" w:cs="Times New Roman"/>
+                <w:sz w:val="22"/>
+                <w:szCs w:val="22"/>
+              </w:rPr>
+              <w:t>AeroMasks</w:t>
+            </w:r>
+            <w:proofErr w:type="spellEnd"/>
+            <w:r>
+              <w:rPr>
+                <w:rFonts w:ascii="Times New Roman" w:hAnsi="Times New Roman" w:cs="Times New Roman"/>
+                <w:sz w:val="22"/>
+                <w:szCs w:val="22"/>
+              </w:rPr>
+              <w:t xml:space="preserve"> deliver micro-droplets, used for asthma and respiratory disease</w:t>
             </w:r>
           </w:p>
           <w:p>
@@ -940,13 +1104,23 @@
                 <w:szCs w:val="22"/>
               </w:rPr>
             </w:pPr>
-            <w:r>
-              <w:rPr>
-                <w:rFonts w:ascii="Times New Roman" w:hAnsi="Times New Roman" w:cs="Times New Roman"/>
-                <w:sz w:val="22"/>
-                <w:szCs w:val="22"/>
-              </w:rPr>
-              <w:t>Insyte catheter w wings for arterial blood gas sample collection during anesthesia</w:t>
+            <w:proofErr w:type="spellStart"/>
+            <w:r>
+              <w:rPr>
+                <w:rFonts w:ascii="Times New Roman" w:hAnsi="Times New Roman" w:cs="Times New Roman"/>
+                <w:sz w:val="22"/>
+                <w:szCs w:val="22"/>
+              </w:rPr>
+              <w:t>Insyte</w:t>
+            </w:r>
+            <w:proofErr w:type="spellEnd"/>
+            <w:r>
+              <w:rPr>
+                <w:rFonts w:ascii="Times New Roman" w:hAnsi="Times New Roman" w:cs="Times New Roman"/>
+                <w:sz w:val="22"/>
+                <w:szCs w:val="22"/>
+              </w:rPr>
+              <w:t xml:space="preserve"> catheter w wings for arterial blood gas sample collection during anesthesia</w:t>
             </w:r>
           </w:p>
           <w:p>
@@ -1146,39 +1320,34 @@
                 <w:sz w:val="21"/>
                 <w:szCs w:val="21"/>
               </w:rPr>
-              <w:t>6 mo in high risk areas)</w:t>
-            </w:r>
-          </w:p>
-          <w:p>
-            <w:pPr>
-              <w:pStyle w:val="ListParagraph"/>
-              <w:numPr>
-                <w:ilvl w:val="0"/>
-                <w:numId w:val="2"/>
-              </w:numPr>
+              <w:t xml:space="preserve">6 </w:t>
+            </w:r>
+            <w:proofErr w:type="spellStart"/>
+            <w:r>
               <w:rPr>
                 <w:rFonts w:ascii="Times New Roman" w:hAnsi="Times New Roman" w:cs="Times New Roman"/>
                 <w:sz w:val="21"/>
                 <w:szCs w:val="21"/>
               </w:rPr>
-            </w:pPr>
+              <w:t>mo</w:t>
+            </w:r>
+            <w:proofErr w:type="spellEnd"/>
             <w:r>
               <w:rPr>
                 <w:rFonts w:ascii="Times New Roman" w:hAnsi="Times New Roman" w:cs="Times New Roman"/>
                 <w:sz w:val="21"/>
                 <w:szCs w:val="21"/>
               </w:rPr>
-              <w:t>West Nile virus (annual in spring before vector season)</w:t>
-            </w:r>
-          </w:p>
-          <w:p>
-            <w:pPr>
-              <w:pStyle w:val="ListParagraph"/>
-              <w:numPr>
-                <w:ilvl w:val="0"/>
-                <w:numId w:val="1"/>
-              </w:numPr>
-              <w:ind w:left="249" w:hanging="249"/>
+              <w:t xml:space="preserve"> in high risk areas)</w:t>
+            </w:r>
+          </w:p>
+          <w:p>
+            <w:pPr>
+              <w:pStyle w:val="ListParagraph"/>
+              <w:numPr>
+                <w:ilvl w:val="0"/>
+                <w:numId w:val="2"/>
+              </w:numPr>
               <w:rPr>
                 <w:rFonts w:ascii="Times New Roman" w:hAnsi="Times New Roman" w:cs="Times New Roman"/>
                 <w:sz w:val="21"/>
@@ -1191,16 +1360,17 @@
                 <w:sz w:val="21"/>
                 <w:szCs w:val="21"/>
               </w:rPr>
-              <w:t>Risk-based vaccines</w:t>
-            </w:r>
-          </w:p>
-          <w:p>
-            <w:pPr>
-              <w:pStyle w:val="ListParagraph"/>
-              <w:numPr>
-                <w:ilvl w:val="0"/>
-                <w:numId w:val="2"/>
-              </w:numPr>
+              <w:t>West Nile virus (annual in spring before vector season)</w:t>
+            </w:r>
+          </w:p>
+          <w:p>
+            <w:pPr>
+              <w:pStyle w:val="ListParagraph"/>
+              <w:numPr>
+                <w:ilvl w:val="0"/>
+                <w:numId w:val="1"/>
+              </w:numPr>
+              <w:ind w:left="249" w:hanging="249"/>
               <w:rPr>
                 <w:rFonts w:ascii="Times New Roman" w:hAnsi="Times New Roman" w:cs="Times New Roman"/>
                 <w:sz w:val="21"/>
@@ -1213,7 +1383,7 @@
                 <w:sz w:val="21"/>
                 <w:szCs w:val="21"/>
               </w:rPr>
-              <w:t>Equine herpesvirus (6 mo)</w:t>
+              <w:t>Risk-based vaccines</w:t>
             </w:r>
           </w:p>
           <w:p>
@@ -1235,29 +1405,25 @@
                 <w:sz w:val="21"/>
                 <w:szCs w:val="21"/>
               </w:rPr>
-              <w:t>Influenza (6 mo if at risk, annual otherwise) (only reduces severity of illness, doesn’t prevent it)</w:t>
-            </w:r>
-          </w:p>
-          <w:p>
-            <w:pPr>
-              <w:pStyle w:val="ListParagraph"/>
-              <w:numPr>
-                <w:ilvl w:val="0"/>
-                <w:numId w:val="2"/>
-              </w:numPr>
+              <w:t xml:space="preserve">Equine herpesvirus (6 </w:t>
+            </w:r>
+            <w:proofErr w:type="spellStart"/>
+            <w:r>
               <w:rPr>
                 <w:rFonts w:ascii="Times New Roman" w:hAnsi="Times New Roman" w:cs="Times New Roman"/>
                 <w:sz w:val="21"/>
                 <w:szCs w:val="21"/>
               </w:rPr>
-            </w:pPr>
+              <w:t>mo</w:t>
+            </w:r>
+            <w:proofErr w:type="spellEnd"/>
             <w:r>
               <w:rPr>
                 <w:rFonts w:ascii="Times New Roman" w:hAnsi="Times New Roman" w:cs="Times New Roman"/>
                 <w:sz w:val="21"/>
                 <w:szCs w:val="21"/>
               </w:rPr>
-              <w:t>Strangles (6-12 mo depending on risk)</w:t>
+              <w:t>)</w:t>
             </w:r>
           </w:p>
           <w:p>
@@ -1279,7 +1445,105 @@
                 <w:sz w:val="21"/>
                 <w:szCs w:val="21"/>
               </w:rPr>
-              <w:t>Potomac horse fever (6-12 mo, 3-4 if in endemic area)</w:t>
+              <w:t xml:space="preserve">Influenza (6 </w:t>
+            </w:r>
+            <w:proofErr w:type="spellStart"/>
+            <w:r>
+              <w:rPr>
+                <w:rFonts w:ascii="Times New Roman" w:hAnsi="Times New Roman" w:cs="Times New Roman"/>
+                <w:sz w:val="21"/>
+                <w:szCs w:val="21"/>
+              </w:rPr>
+              <w:t>mo</w:t>
+            </w:r>
+            <w:proofErr w:type="spellEnd"/>
+            <w:r>
+              <w:rPr>
+                <w:rFonts w:ascii="Times New Roman" w:hAnsi="Times New Roman" w:cs="Times New Roman"/>
+                <w:sz w:val="21"/>
+                <w:szCs w:val="21"/>
+              </w:rPr>
+              <w:t xml:space="preserve"> if at risk, annual otherwise) (only reduces severity of illness, doesn’t prevent it)</w:t>
+            </w:r>
+          </w:p>
+          <w:p>
+            <w:pPr>
+              <w:pStyle w:val="ListParagraph"/>
+              <w:numPr>
+                <w:ilvl w:val="0"/>
+                <w:numId w:val="2"/>
+              </w:numPr>
+              <w:rPr>
+                <w:rFonts w:ascii="Times New Roman" w:hAnsi="Times New Roman" w:cs="Times New Roman"/>
+                <w:sz w:val="21"/>
+                <w:szCs w:val="21"/>
+              </w:rPr>
+            </w:pPr>
+            <w:r>
+              <w:rPr>
+                <w:rFonts w:ascii="Times New Roman" w:hAnsi="Times New Roman" w:cs="Times New Roman"/>
+                <w:sz w:val="21"/>
+                <w:szCs w:val="21"/>
+              </w:rPr>
+              <w:t xml:space="preserve">Strangles (6-12 </w:t>
+            </w:r>
+            <w:proofErr w:type="spellStart"/>
+            <w:r>
+              <w:rPr>
+                <w:rFonts w:ascii="Times New Roman" w:hAnsi="Times New Roman" w:cs="Times New Roman"/>
+                <w:sz w:val="21"/>
+                <w:szCs w:val="21"/>
+              </w:rPr>
+              <w:t>mo</w:t>
+            </w:r>
+            <w:proofErr w:type="spellEnd"/>
+            <w:r>
+              <w:rPr>
+                <w:rFonts w:ascii="Times New Roman" w:hAnsi="Times New Roman" w:cs="Times New Roman"/>
+                <w:sz w:val="21"/>
+                <w:szCs w:val="21"/>
+              </w:rPr>
+              <w:t xml:space="preserve"> depending on risk)</w:t>
+            </w:r>
+          </w:p>
+          <w:p>
+            <w:pPr>
+              <w:pStyle w:val="ListParagraph"/>
+              <w:numPr>
+                <w:ilvl w:val="0"/>
+                <w:numId w:val="2"/>
+              </w:numPr>
+              <w:rPr>
+                <w:rFonts w:ascii="Times New Roman" w:hAnsi="Times New Roman" w:cs="Times New Roman"/>
+                <w:sz w:val="21"/>
+                <w:szCs w:val="21"/>
+              </w:rPr>
+            </w:pPr>
+            <w:r>
+              <w:rPr>
+                <w:rFonts w:ascii="Times New Roman" w:hAnsi="Times New Roman" w:cs="Times New Roman"/>
+                <w:sz w:val="21"/>
+                <w:szCs w:val="21"/>
+              </w:rPr>
+              <w:t xml:space="preserve">Potomac horse fever (6-12 </w:t>
+            </w:r>
+            <w:proofErr w:type="spellStart"/>
+            <w:r>
+              <w:rPr>
+                <w:rFonts w:ascii="Times New Roman" w:hAnsi="Times New Roman" w:cs="Times New Roman"/>
+                <w:sz w:val="21"/>
+                <w:szCs w:val="21"/>
+              </w:rPr>
+              <w:t>mo</w:t>
+            </w:r>
+            <w:proofErr w:type="spellEnd"/>
+            <w:r>
+              <w:rPr>
+                <w:rFonts w:ascii="Times New Roman" w:hAnsi="Times New Roman" w:cs="Times New Roman"/>
+                <w:sz w:val="21"/>
+                <w:szCs w:val="21"/>
+              </w:rPr>
+              <w:t>, 3-4 if in endemic area)</w:t>
             </w:r>
           </w:p>
           <w:p>
@@ -1584,7 +1848,7 @@
                 <w:sz w:val="22"/>
                 <w:szCs w:val="22"/>
               </w:rPr>
-              <w:t xml:space="preserve">Foot ailments in horses </w:t>
+              <w:t>Horse nose</w:t>
             </w:r>
           </w:p>
         </w:tc>
@@ -1595,117 +1859,223 @@
           </w:tcPr>
           <w:p>
             <w:pPr>
-              <w:pStyle w:val="ListParagraph"/>
-              <w:numPr>
-                <w:ilvl w:val="0"/>
-                <w:numId w:val="1"/>
-              </w:numPr>
-              <w:ind w:left="249" w:hanging="249"/>
-              <w:rPr>
-                <w:rFonts w:ascii="Times New Roman" w:hAnsi="Times New Roman" w:cs="Times New Roman"/>
-                <w:sz w:val="22"/>
-                <w:szCs w:val="22"/>
-              </w:rPr>
-            </w:pPr>
-            <w:r>
-              <w:rPr>
-                <w:rFonts w:ascii="Times New Roman" w:hAnsi="Times New Roman" w:cs="Times New Roman"/>
-                <w:sz w:val="22"/>
-                <w:szCs w:val="22"/>
-              </w:rPr>
-              <w:t>Thrush: Fungal infection caused by Spherophorus neaphorus affecting the frog and causing black slime and bad odor; treated w farrier trimming of frog, cleaning w warm water, applying thrush product, keeping dry</w:t>
-            </w:r>
-          </w:p>
-          <w:p>
-            <w:pPr>
-              <w:pStyle w:val="ListParagraph"/>
-              <w:numPr>
-                <w:ilvl w:val="0"/>
-                <w:numId w:val="1"/>
-              </w:numPr>
-              <w:ind w:left="249" w:hanging="249"/>
-              <w:rPr>
-                <w:rFonts w:ascii="Times New Roman" w:hAnsi="Times New Roman" w:cs="Times New Roman"/>
-                <w:sz w:val="22"/>
-                <w:szCs w:val="22"/>
-              </w:rPr>
-            </w:pPr>
-            <w:r>
-              <w:rPr>
-                <w:rFonts w:ascii="Times New Roman" w:hAnsi="Times New Roman" w:cs="Times New Roman"/>
-                <w:sz w:val="22"/>
-                <w:szCs w:val="22"/>
-              </w:rPr>
-              <w:t xml:space="preserve">Abscess: Bacteria bw laminae and hoof wall due to moisture or cracks in dry hoof; drained </w:t>
-            </w:r>
-          </w:p>
-          <w:p>
-            <w:pPr>
-              <w:pStyle w:val="ListParagraph"/>
-              <w:numPr>
-                <w:ilvl w:val="0"/>
-                <w:numId w:val="1"/>
-              </w:numPr>
-              <w:ind w:left="249" w:hanging="249"/>
-              <w:rPr>
-                <w:rFonts w:ascii="Times New Roman" w:hAnsi="Times New Roman" w:cs="Times New Roman"/>
-                <w:sz w:val="22"/>
-                <w:szCs w:val="22"/>
-              </w:rPr>
-            </w:pPr>
-            <w:r>
-              <w:rPr>
-                <w:rFonts w:ascii="Times New Roman" w:hAnsi="Times New Roman" w:cs="Times New Roman"/>
-                <w:sz w:val="22"/>
-                <w:szCs w:val="22"/>
-              </w:rPr>
-              <w:t>Foreign body: Antibiotics and bandage may be necessary</w:t>
-            </w:r>
-          </w:p>
-          <w:p>
-            <w:pPr>
-              <w:pStyle w:val="ListParagraph"/>
-              <w:numPr>
-                <w:ilvl w:val="0"/>
-                <w:numId w:val="1"/>
-              </w:numPr>
-              <w:ind w:left="249" w:hanging="249"/>
-              <w:rPr>
-                <w:rFonts w:ascii="Times New Roman" w:hAnsi="Times New Roman" w:cs="Times New Roman"/>
-                <w:sz w:val="22"/>
-                <w:szCs w:val="22"/>
-              </w:rPr>
-            </w:pPr>
-            <w:r>
-              <w:rPr>
-                <w:rFonts w:ascii="Times New Roman" w:hAnsi="Times New Roman" w:cs="Times New Roman"/>
-                <w:sz w:val="22"/>
-                <w:szCs w:val="22"/>
-              </w:rPr>
-              <w:t>Laminitis</w:t>
-            </w:r>
-          </w:p>
-          <w:p>
-            <w:pPr>
-              <w:pStyle w:val="ListParagraph"/>
-              <w:numPr>
-                <w:ilvl w:val="0"/>
-                <w:numId w:val="1"/>
-              </w:numPr>
-              <w:ind w:left="249" w:hanging="249"/>
-              <w:rPr>
-                <w:rFonts w:ascii="Times New Roman" w:hAnsi="Times New Roman" w:cs="Times New Roman"/>
-                <w:sz w:val="22"/>
-                <w:szCs w:val="22"/>
-              </w:rPr>
-            </w:pPr>
-            <w:r>
-              <w:rPr>
-                <w:rFonts w:ascii="Times New Roman" w:hAnsi="Times New Roman" w:cs="Times New Roman"/>
-                <w:sz w:val="22"/>
-                <w:szCs w:val="22"/>
-              </w:rPr>
-              <w:t>Navicular syndrome</w:t>
+              <w:rPr>
+                <w:rFonts w:ascii="Times New Roman" w:hAnsi="Times New Roman" w:cs="Times New Roman"/>
+                <w:sz w:val="22"/>
+                <w:szCs w:val="22"/>
+              </w:rPr>
+            </w:pPr>
+            <w:r>
+              <w:rPr>
+                <w:sz w:val="22"/>
+                <w:szCs w:val="22"/>
+              </w:rPr>
+              <w:drawing>
+                <wp:inline distT="0" distB="0" distL="0" distR="0" wp14:anchorId="79AFA9B4" wp14:editId="4D977BFB">
+                  <wp:extent cx="514991" cy="677118"/>
+                  <wp:effectExtent l="0" t="0" r="0" b="8890"/>
+                  <wp:docPr id="2144505446" name="Picture 1"/>
+                  <wp:cNvGraphicFramePr>
+                    <a:graphicFrameLocks xmlns:a="http://schemas.openxmlformats.org/drawingml/2006/main" noChangeAspect="1"/>
+                  </wp:cNvGraphicFramePr>
+                  <a:graphic xmlns:a="http://schemas.openxmlformats.org/drawingml/2006/main">
+                    <a:graphicData uri="http://schemas.openxmlformats.org/drawingml/2006/picture">
+                      <pic:pic xmlns:pic="http://schemas.openxmlformats.org/drawingml/2006/picture">
+                        <pic:nvPicPr>
+                          <pic:cNvPr id="2144505446" name=""/>
+                          <pic:cNvPicPr/>
+                        </pic:nvPicPr>
+                        <pic:blipFill>
+                          <a:blip r:embed="rId5"/>
+                          <a:stretch>
+                            <a:fillRect/>
+                          </a:stretch>
+                        </pic:blipFill>
+                        <pic:spPr>
+                          <a:xfrm>
+                            <a:off x="0" y="0"/>
+                            <a:ext cx="524748" cy="689947"/>
+                          </a:xfrm>
+                          <a:prstGeom prst="rect">
+                            <a:avLst/>
+                          </a:prstGeom>
+                        </pic:spPr>
+                      </pic:pic>
+                    </a:graphicData>
+                  </a:graphic>
+                </wp:inline>
+              </w:drawing>
+            </w:r>
+            <w:r>
+              <w:rPr>
+                <w:rFonts w:ascii="Times New Roman" w:hAnsi="Times New Roman" w:cs="Times New Roman"/>
+                <w:sz w:val="22"/>
+                <w:szCs w:val="22"/>
+              </w:rPr>
+              <w:t xml:space="preserve"> </w:t>
+            </w:r>
+            <w:r>
+              <w:rPr>
+                <w:rFonts w:ascii="Times New Roman" w:hAnsi="Times New Roman" w:cs="Times New Roman"/>
+                <w:sz w:val="22"/>
+                <w:szCs w:val="22"/>
+              </w:rPr>
+              <w:t>Alar fold: Bulb located inside the nostril; forms the ventral margin of each nostril</w:t>
+            </w:r>
+          </w:p>
+          <w:p>
+            <w:pPr>
+              <w:rPr>
+                <w:rFonts w:ascii="Times New Roman" w:hAnsi="Times New Roman" w:cs="Times New Roman"/>
+                <w:sz w:val="22"/>
+                <w:szCs w:val="22"/>
+              </w:rPr>
+            </w:pPr>
+            <w:r>
+              <w:rPr>
+                <w:rFonts w:ascii="Times New Roman" w:hAnsi="Times New Roman" w:cs="Times New Roman"/>
+                <w:sz w:val="22"/>
+                <w:szCs w:val="22"/>
+              </w:rPr>
+              <w:drawing>
+                <wp:inline distT="0" distB="0" distL="0" distR="0" wp14:anchorId="1898645D" wp14:editId="1C0C56CC">
+                  <wp:extent cx="480350" cy="495721"/>
+                  <wp:effectExtent l="0" t="0" r="0" b="0"/>
+                  <wp:docPr id="1716691505" name="Picture 1"/>
+                  <wp:cNvGraphicFramePr>
+                    <a:graphicFrameLocks xmlns:a="http://schemas.openxmlformats.org/drawingml/2006/main" noChangeAspect="1"/>
+                  </wp:cNvGraphicFramePr>
+                  <a:graphic xmlns:a="http://schemas.openxmlformats.org/drawingml/2006/main">
+                    <a:graphicData uri="http://schemas.openxmlformats.org/drawingml/2006/picture">
+                      <pic:pic xmlns:pic="http://schemas.openxmlformats.org/drawingml/2006/picture">
+                        <pic:nvPicPr>
+                          <pic:cNvPr id="1716691505" name=""/>
+                          <pic:cNvPicPr/>
+                        </pic:nvPicPr>
+                        <pic:blipFill>
+                          <a:blip r:embed="rId6"/>
+                          <a:stretch>
+                            <a:fillRect/>
+                          </a:stretch>
+                        </pic:blipFill>
+                        <pic:spPr>
+                          <a:xfrm>
+                            <a:off x="0" y="0"/>
+                            <a:ext cx="488298" cy="503923"/>
+                          </a:xfrm>
+                          <a:prstGeom prst="rect">
+                            <a:avLst/>
+                          </a:prstGeom>
+                        </pic:spPr>
+                      </pic:pic>
+                    </a:graphicData>
+                  </a:graphic>
+                </wp:inline>
+              </w:drawing>
+            </w:r>
+            <w:r>
+              <w:rPr>
+                <w:rFonts w:ascii="Times New Roman" w:hAnsi="Times New Roman" w:cs="Times New Roman"/>
+                <w:sz w:val="22"/>
+                <w:szCs w:val="22"/>
+              </w:rPr>
+              <w:t>F</w:t>
+            </w:r>
+            <w:r>
+              <w:rPr>
+                <w:rFonts w:ascii="Times New Roman" w:hAnsi="Times New Roman" w:cs="Times New Roman"/>
+                <w:sz w:val="22"/>
+                <w:szCs w:val="22"/>
+              </w:rPr>
+              <w:t>alse nostrils</w:t>
+            </w:r>
+            <w:r>
+              <w:rPr>
+                <w:rFonts w:ascii="Times New Roman" w:hAnsi="Times New Roman" w:cs="Times New Roman"/>
+                <w:sz w:val="22"/>
+                <w:szCs w:val="22"/>
+              </w:rPr>
+              <w:t>: B</w:t>
+            </w:r>
+            <w:r>
+              <w:rPr>
+                <w:rFonts w:ascii="Times New Roman" w:hAnsi="Times New Roman" w:cs="Times New Roman"/>
+                <w:sz w:val="22"/>
+                <w:szCs w:val="22"/>
+              </w:rPr>
+              <w:t>lind ending pouch on the dorsal end</w:t>
+            </w:r>
+          </w:p>
+          <w:p>
+            <w:pPr>
+              <w:pStyle w:val="ListParagraph"/>
+              <w:numPr>
+                <w:ilvl w:val="0"/>
+                <w:numId w:val="1"/>
+              </w:numPr>
+              <w:ind w:left="249" w:hanging="249"/>
+              <w:rPr>
+                <w:rFonts w:ascii="Times New Roman" w:hAnsi="Times New Roman" w:cs="Times New Roman"/>
+                <w:sz w:val="22"/>
+                <w:szCs w:val="22"/>
+              </w:rPr>
+            </w:pPr>
+            <w:r>
+              <w:rPr>
+                <w:rFonts w:ascii="Times New Roman" w:hAnsi="Times New Roman" w:cs="Times New Roman"/>
+                <w:sz w:val="22"/>
+                <w:szCs w:val="22"/>
+              </w:rPr>
+              <w:t>External nares: Nostrils</w:t>
+            </w:r>
+          </w:p>
+          <w:p>
+            <w:pPr>
+              <w:pStyle w:val="ListParagraph"/>
+              <w:numPr>
+                <w:ilvl w:val="0"/>
+                <w:numId w:val="1"/>
+              </w:numPr>
+              <w:ind w:left="249" w:hanging="249"/>
+              <w:rPr>
+                <w:rFonts w:ascii="Times New Roman" w:hAnsi="Times New Roman" w:cs="Times New Roman"/>
+                <w:sz w:val="22"/>
+                <w:szCs w:val="22"/>
+              </w:rPr>
+            </w:pPr>
+            <w:proofErr w:type="spellStart"/>
+            <w:r>
+              <w:rPr>
+                <w:rFonts w:ascii="Times New Roman" w:hAnsi="Times New Roman" w:cs="Times New Roman"/>
+                <w:sz w:val="22"/>
+                <w:szCs w:val="22"/>
+              </w:rPr>
+              <w:t>E</w:t>
+            </w:r>
+            <w:r>
+              <w:rPr>
+                <w:rFonts w:ascii="Times New Roman" w:hAnsi="Times New Roman" w:cs="Times New Roman"/>
+                <w:sz w:val="22"/>
+                <w:szCs w:val="22"/>
+              </w:rPr>
+              <w:t>thmoturbinates</w:t>
+            </w:r>
+            <w:proofErr w:type="spellEnd"/>
+            <w:r>
+              <w:rPr>
+                <w:rFonts w:ascii="Times New Roman" w:hAnsi="Times New Roman" w:cs="Times New Roman"/>
+                <w:sz w:val="22"/>
+                <w:szCs w:val="22"/>
+              </w:rPr>
+              <w:t>: C</w:t>
+            </w:r>
+            <w:r>
+              <w:rPr>
+                <w:rFonts w:ascii="Times New Roman" w:hAnsi="Times New Roman" w:cs="Times New Roman"/>
+                <w:sz w:val="22"/>
+                <w:szCs w:val="22"/>
+              </w:rPr>
+              <w:t>oiled bones covered by olfactory mucosa</w:t>
             </w:r>
           </w:p>
         </w:tc>
@@ -1734,7 +2104,7 @@
                 <w:sz w:val="22"/>
                 <w:szCs w:val="22"/>
               </w:rPr>
-              <w:t>Equine therapeutic modalities</w:t>
+              <w:t xml:space="preserve">Foot ailments in horses </w:t>
             </w:r>
           </w:p>
         </w:tc>
@@ -1763,69 +2133,153 @@
                 <w:sz w:val="22"/>
                 <w:szCs w:val="22"/>
               </w:rPr>
-              <w:t>Extracorporeal shock-wave therapy: Speeds up healing time by increasing blood flow to injured ligament, shin, bone</w:t>
-            </w:r>
-          </w:p>
-          <w:p>
-            <w:pPr>
-              <w:pStyle w:val="ListParagraph"/>
-              <w:numPr>
-                <w:ilvl w:val="0"/>
-                <w:numId w:val="1"/>
-              </w:numPr>
-              <w:ind w:left="249" w:hanging="249"/>
-              <w:rPr>
-                <w:rFonts w:ascii="Times New Roman" w:hAnsi="Times New Roman" w:cs="Times New Roman"/>
-                <w:sz w:val="22"/>
-                <w:szCs w:val="22"/>
-              </w:rPr>
-            </w:pPr>
-            <w:r>
-              <w:rPr>
-                <w:rFonts w:ascii="Times New Roman" w:hAnsi="Times New Roman" w:cs="Times New Roman"/>
-                <w:sz w:val="22"/>
-                <w:szCs w:val="22"/>
-              </w:rPr>
-              <w:t>Interleukin receptor antagonist protein</w:t>
-            </w:r>
-            <w:r>
-              <w:rPr>
-                <w:rFonts w:ascii="Times New Roman" w:hAnsi="Times New Roman" w:cs="Times New Roman"/>
-                <w:sz w:val="22"/>
-                <w:szCs w:val="22"/>
-              </w:rPr>
-              <w:t xml:space="preserve"> (autologous therapy)</w:t>
-            </w:r>
-            <w:r>
-              <w:rPr>
-                <w:rFonts w:ascii="Times New Roman" w:hAnsi="Times New Roman" w:cs="Times New Roman"/>
-                <w:sz w:val="22"/>
-                <w:szCs w:val="22"/>
-              </w:rPr>
-              <w:t>: IRAP is a protein that binds to receptors in injured joint; IRAP is collected from whole blood incubated and centrifuged and injected into joint for the purposes of reducing/stopping inflammation cascade in joint inflammation caused by injury or osteoarthritis</w:t>
-            </w:r>
-          </w:p>
-          <w:p>
-            <w:pPr>
-              <w:pStyle w:val="ListParagraph"/>
-              <w:numPr>
-                <w:ilvl w:val="0"/>
-                <w:numId w:val="1"/>
-              </w:numPr>
-              <w:ind w:left="249" w:hanging="249"/>
-              <w:rPr>
-                <w:rFonts w:ascii="Times New Roman" w:hAnsi="Times New Roman" w:cs="Times New Roman"/>
-                <w:sz w:val="22"/>
-                <w:szCs w:val="22"/>
-              </w:rPr>
-            </w:pPr>
-            <w:r>
-              <w:rPr>
-                <w:rFonts w:ascii="Times New Roman" w:hAnsi="Times New Roman" w:cs="Times New Roman"/>
-                <w:sz w:val="22"/>
-                <w:szCs w:val="22"/>
-              </w:rPr>
-              <w:t>Platelet-rich plasma (autologous therapy): Whole blood centrifuged to separate plasma; used to treat tendon, ligament, and some joint injuries</w:t>
+              <w:t xml:space="preserve">Thrush: Fungal infection caused by </w:t>
+            </w:r>
+            <w:proofErr w:type="spellStart"/>
+            <w:r>
+              <w:rPr>
+                <w:rFonts w:ascii="Times New Roman" w:hAnsi="Times New Roman" w:cs="Times New Roman"/>
+                <w:sz w:val="22"/>
+                <w:szCs w:val="22"/>
+              </w:rPr>
+              <w:t>Spherophorus</w:t>
+            </w:r>
+            <w:proofErr w:type="spellEnd"/>
+            <w:r>
+              <w:rPr>
+                <w:rFonts w:ascii="Times New Roman" w:hAnsi="Times New Roman" w:cs="Times New Roman"/>
+                <w:sz w:val="22"/>
+                <w:szCs w:val="22"/>
+              </w:rPr>
+              <w:t xml:space="preserve"> </w:t>
+            </w:r>
+            <w:proofErr w:type="spellStart"/>
+            <w:r>
+              <w:rPr>
+                <w:rFonts w:ascii="Times New Roman" w:hAnsi="Times New Roman" w:cs="Times New Roman"/>
+                <w:sz w:val="22"/>
+                <w:szCs w:val="22"/>
+              </w:rPr>
+              <w:t>neaphorus</w:t>
+            </w:r>
+            <w:proofErr w:type="spellEnd"/>
+            <w:r>
+              <w:rPr>
+                <w:rFonts w:ascii="Times New Roman" w:hAnsi="Times New Roman" w:cs="Times New Roman"/>
+                <w:sz w:val="22"/>
+                <w:szCs w:val="22"/>
+              </w:rPr>
+              <w:t xml:space="preserve"> affecting the frog and causing black slime and bad odor; treated w farrier trimming of frog, cleaning w warm water, applying thrush product, keeping dry</w:t>
+            </w:r>
+          </w:p>
+          <w:p>
+            <w:pPr>
+              <w:pStyle w:val="ListParagraph"/>
+              <w:numPr>
+                <w:ilvl w:val="0"/>
+                <w:numId w:val="1"/>
+              </w:numPr>
+              <w:ind w:left="249" w:hanging="249"/>
+              <w:rPr>
+                <w:rFonts w:ascii="Times New Roman" w:hAnsi="Times New Roman" w:cs="Times New Roman"/>
+                <w:sz w:val="22"/>
+                <w:szCs w:val="22"/>
+              </w:rPr>
+            </w:pPr>
+            <w:r>
+              <w:rPr>
+                <w:rFonts w:ascii="Times New Roman" w:hAnsi="Times New Roman" w:cs="Times New Roman"/>
+                <w:sz w:val="22"/>
+                <w:szCs w:val="22"/>
+              </w:rPr>
+              <w:t xml:space="preserve">Abscess: Bacteria </w:t>
+            </w:r>
+            <w:proofErr w:type="spellStart"/>
+            <w:r>
+              <w:rPr>
+                <w:rFonts w:ascii="Times New Roman" w:hAnsi="Times New Roman" w:cs="Times New Roman"/>
+                <w:sz w:val="22"/>
+                <w:szCs w:val="22"/>
+              </w:rPr>
+              <w:t>bw</w:t>
+            </w:r>
+            <w:proofErr w:type="spellEnd"/>
+            <w:r>
+              <w:rPr>
+                <w:rFonts w:ascii="Times New Roman" w:hAnsi="Times New Roman" w:cs="Times New Roman"/>
+                <w:sz w:val="22"/>
+                <w:szCs w:val="22"/>
+              </w:rPr>
+              <w:t xml:space="preserve"> laminae and hoof wall due to moisture or cracks in dry hoof; drained </w:t>
+            </w:r>
+          </w:p>
+          <w:p>
+            <w:pPr>
+              <w:pStyle w:val="ListParagraph"/>
+              <w:numPr>
+                <w:ilvl w:val="0"/>
+                <w:numId w:val="1"/>
+              </w:numPr>
+              <w:ind w:left="249" w:hanging="249"/>
+              <w:rPr>
+                <w:rFonts w:ascii="Times New Roman" w:hAnsi="Times New Roman" w:cs="Times New Roman"/>
+                <w:sz w:val="22"/>
+                <w:szCs w:val="22"/>
+              </w:rPr>
+            </w:pPr>
+            <w:r>
+              <w:rPr>
+                <w:rFonts w:ascii="Times New Roman" w:hAnsi="Times New Roman" w:cs="Times New Roman"/>
+                <w:sz w:val="22"/>
+                <w:szCs w:val="22"/>
+              </w:rPr>
+              <w:t>Foreign body: Antibiotics and bandage may be necessary</w:t>
+            </w:r>
+          </w:p>
+          <w:p>
+            <w:pPr>
+              <w:pStyle w:val="ListParagraph"/>
+              <w:numPr>
+                <w:ilvl w:val="0"/>
+                <w:numId w:val="1"/>
+              </w:numPr>
+              <w:ind w:left="249" w:hanging="249"/>
+              <w:rPr>
+                <w:rFonts w:ascii="Times New Roman" w:hAnsi="Times New Roman" w:cs="Times New Roman"/>
+                <w:sz w:val="22"/>
+                <w:szCs w:val="22"/>
+              </w:rPr>
+            </w:pPr>
+            <w:r>
+              <w:rPr>
+                <w:rFonts w:ascii="Times New Roman" w:hAnsi="Times New Roman" w:cs="Times New Roman"/>
+                <w:sz w:val="22"/>
+                <w:szCs w:val="22"/>
+              </w:rPr>
+              <w:t>Laminitis</w:t>
+            </w:r>
+          </w:p>
+          <w:p>
+            <w:pPr>
+              <w:pStyle w:val="ListParagraph"/>
+              <w:numPr>
+                <w:ilvl w:val="0"/>
+                <w:numId w:val="1"/>
+              </w:numPr>
+              <w:ind w:left="249" w:hanging="249"/>
+              <w:rPr>
+                <w:rFonts w:ascii="Times New Roman" w:hAnsi="Times New Roman" w:cs="Times New Roman"/>
+                <w:sz w:val="22"/>
+                <w:szCs w:val="22"/>
+              </w:rPr>
+            </w:pPr>
+            <w:r>
+              <w:rPr>
+                <w:rFonts w:ascii="Times New Roman" w:hAnsi="Times New Roman" w:cs="Times New Roman"/>
+                <w:sz w:val="22"/>
+                <w:szCs w:val="22"/>
+              </w:rPr>
+              <w:t>Navicular syndrome</w:t>
             </w:r>
           </w:p>
         </w:tc>
@@ -1855,7 +2309,7 @@
                 <w:szCs w:val="22"/>
               </w:rPr>
               <w:lastRenderedPageBreak/>
-              <w:t>Equine surgery and anesthesia</w:t>
+              <w:t>Equine therapeutic modalities</w:t>
             </w:r>
           </w:p>
         </w:tc>
@@ -1874,140 +2328,79 @@
               <w:ind w:left="249" w:hanging="249"/>
               <w:rPr>
                 <w:rFonts w:ascii="Times New Roman" w:hAnsi="Times New Roman" w:cs="Times New Roman"/>
-                <w:sz w:val="19"/>
-                <w:szCs w:val="19"/>
-              </w:rPr>
-            </w:pPr>
-            <w:r>
-              <w:rPr>
-                <w:rFonts w:ascii="Times New Roman" w:hAnsi="Times New Roman" w:cs="Times New Roman"/>
-                <w:sz w:val="19"/>
-                <w:szCs w:val="19"/>
-              </w:rPr>
-              <w:t>Standing sedation for short surgeries (IV bolus under, CRI above 15-20 min); common meds are alpha 2 agonists like dexmedetomidine, xylazine, or these followed by an opioid butorphanol, morphine</w:t>
-            </w:r>
-          </w:p>
-          <w:p>
-            <w:pPr>
-              <w:pStyle w:val="ListParagraph"/>
-              <w:numPr>
-                <w:ilvl w:val="0"/>
-                <w:numId w:val="1"/>
-              </w:numPr>
-              <w:ind w:left="249" w:hanging="249"/>
-              <w:rPr>
-                <w:rFonts w:ascii="Times New Roman" w:hAnsi="Times New Roman" w:cs="Times New Roman"/>
-                <w:sz w:val="19"/>
-                <w:szCs w:val="19"/>
-              </w:rPr>
-            </w:pPr>
-            <w:r>
-              <w:rPr>
-                <w:rFonts w:ascii="Times New Roman" w:hAnsi="Times New Roman" w:cs="Times New Roman"/>
-                <w:sz w:val="19"/>
-                <w:szCs w:val="19"/>
-              </w:rPr>
-              <w:t xml:space="preserve">Preinduction sedation w above alpha 2 agonists w or w/out opioids </w:t>
-            </w:r>
-          </w:p>
-          <w:p>
-            <w:pPr>
-              <w:pStyle w:val="ListParagraph"/>
-              <w:numPr>
-                <w:ilvl w:val="0"/>
-                <w:numId w:val="1"/>
-              </w:numPr>
-              <w:ind w:left="249" w:hanging="249"/>
-              <w:rPr>
-                <w:rFonts w:ascii="Times New Roman" w:hAnsi="Times New Roman" w:cs="Times New Roman"/>
-                <w:sz w:val="19"/>
-                <w:szCs w:val="19"/>
-              </w:rPr>
-            </w:pPr>
-            <w:r>
-              <w:rPr>
-                <w:rFonts w:ascii="Times New Roman" w:hAnsi="Times New Roman" w:cs="Times New Roman"/>
-                <w:sz w:val="19"/>
-                <w:szCs w:val="19"/>
-              </w:rPr>
-              <w:t xml:space="preserve">Induction w ketamine (w benzodiazepine and/or guaifenesin), thiopental (w benzodiazepine and/or guaifenesin), tiletamine and zolazepam </w:t>
-            </w:r>
-          </w:p>
-          <w:p>
-            <w:pPr>
-              <w:pStyle w:val="ListParagraph"/>
-              <w:numPr>
-                <w:ilvl w:val="0"/>
-                <w:numId w:val="1"/>
-              </w:numPr>
-              <w:ind w:left="249" w:hanging="249"/>
-              <w:rPr>
-                <w:rFonts w:ascii="Times New Roman" w:hAnsi="Times New Roman" w:cs="Times New Roman"/>
-                <w:sz w:val="19"/>
-                <w:szCs w:val="19"/>
-              </w:rPr>
-            </w:pPr>
-            <w:r>
-              <w:rPr>
-                <w:rFonts w:ascii="Times New Roman" w:hAnsi="Times New Roman" w:cs="Times New Roman"/>
-                <w:sz w:val="19"/>
-                <w:szCs w:val="19"/>
-              </w:rPr>
-              <w:t>Total IV anesthesia (TIVA) extends anesthesia after induction; short-term w ketamine and alpha 2 agonist, long-term w ketamine plus [xylazine and guaifenesin OR dexmedetomidine OR benzodiazepine]</w:t>
-            </w:r>
-          </w:p>
-          <w:p>
-            <w:pPr>
-              <w:pStyle w:val="ListParagraph"/>
-              <w:numPr>
-                <w:ilvl w:val="0"/>
-                <w:numId w:val="1"/>
-              </w:numPr>
-              <w:ind w:left="249" w:hanging="249"/>
-              <w:rPr>
-                <w:rFonts w:ascii="Times New Roman" w:hAnsi="Times New Roman" w:cs="Times New Roman"/>
-                <w:sz w:val="19"/>
-                <w:szCs w:val="19"/>
-              </w:rPr>
-            </w:pPr>
-            <w:r>
-              <w:rPr>
-                <w:rFonts w:ascii="Times New Roman" w:hAnsi="Times New Roman" w:cs="Times New Roman"/>
-                <w:sz w:val="19"/>
-                <w:szCs w:val="19"/>
-              </w:rPr>
-              <w:t>Maintenance w iso, sevo, or halothane</w:t>
-            </w:r>
-          </w:p>
-          <w:p>
-            <w:pPr>
-              <w:pStyle w:val="ListParagraph"/>
-              <w:numPr>
-                <w:ilvl w:val="0"/>
-                <w:numId w:val="1"/>
-              </w:numPr>
-              <w:ind w:left="249" w:hanging="249"/>
-              <w:rPr>
-                <w:rFonts w:ascii="Times New Roman" w:hAnsi="Times New Roman" w:cs="Times New Roman"/>
-                <w:sz w:val="19"/>
-                <w:szCs w:val="19"/>
-              </w:rPr>
-            </w:pPr>
-            <w:r>
-              <w:rPr>
-                <w:rFonts w:ascii="Times New Roman" w:hAnsi="Times New Roman" w:cs="Times New Roman"/>
-                <w:sz w:val="19"/>
-                <w:szCs w:val="19"/>
-              </w:rPr>
-              <w:t xml:space="preserve">Partial IV anesthesia (PIVA) lowers amount of general anesthetic; dexmedetomidine, xylazine, ketamine, lidocaine 2%, or combinations (ketamine and an alpha 2 agonist, lidocaine and ketamine w or w/out </w:t>
-            </w:r>
-            <w:r>
-              <w:rPr>
-                <w:rFonts w:ascii="Times New Roman" w:hAnsi="Times New Roman" w:cs="Times New Roman"/>
-                <w:sz w:val="19"/>
-                <w:szCs w:val="19"/>
-              </w:rPr>
-              <w:t>xylazine OR dexmedetomidine</w:t>
+                <w:sz w:val="22"/>
+                <w:szCs w:val="22"/>
+              </w:rPr>
+            </w:pPr>
+            <w:r>
+              <w:rPr>
+                <w:rFonts w:ascii="Times New Roman" w:hAnsi="Times New Roman" w:cs="Times New Roman"/>
+                <w:sz w:val="22"/>
+                <w:szCs w:val="22"/>
+              </w:rPr>
+              <w:t>Extracorporeal shock-wave therapy: Speeds up healing time by increasing blood flow to injured ligament, shin, bone</w:t>
+            </w:r>
+          </w:p>
+          <w:p>
+            <w:pPr>
+              <w:pStyle w:val="ListParagraph"/>
+              <w:numPr>
+                <w:ilvl w:val="0"/>
+                <w:numId w:val="1"/>
+              </w:numPr>
+              <w:ind w:left="249" w:hanging="249"/>
+              <w:rPr>
+                <w:rFonts w:ascii="Times New Roman" w:hAnsi="Times New Roman" w:cs="Times New Roman"/>
+                <w:sz w:val="22"/>
+                <w:szCs w:val="22"/>
+              </w:rPr>
+            </w:pPr>
+            <w:r>
+              <w:rPr>
+                <w:rFonts w:ascii="Times New Roman" w:hAnsi="Times New Roman" w:cs="Times New Roman"/>
+                <w:sz w:val="22"/>
+                <w:szCs w:val="22"/>
+              </w:rPr>
+              <w:t>Interleukin receptor antagonist protein</w:t>
+            </w:r>
+            <w:r>
+              <w:rPr>
+                <w:rFonts w:ascii="Times New Roman" w:hAnsi="Times New Roman" w:cs="Times New Roman"/>
+                <w:sz w:val="22"/>
+                <w:szCs w:val="22"/>
+              </w:rPr>
+              <w:t xml:space="preserve"> (autologous therapy)</w:t>
+            </w:r>
+            <w:r>
+              <w:rPr>
+                <w:rFonts w:ascii="Times New Roman" w:hAnsi="Times New Roman" w:cs="Times New Roman"/>
+                <w:sz w:val="22"/>
+                <w:szCs w:val="22"/>
+              </w:rPr>
+              <w:t>: IRAP is a protein that binds to receptors in injured joint; IRAP is collected from whole blood incubated and centrifuged and injected into joint for the purposes of reducing/stopping inflammation cascade in joint inflammation caused by injury or osteoarthritis</w:t>
+            </w:r>
+          </w:p>
+          <w:p>
+            <w:pPr>
+              <w:pStyle w:val="ListParagraph"/>
+              <w:numPr>
+                <w:ilvl w:val="0"/>
+                <w:numId w:val="1"/>
+              </w:numPr>
+              <w:ind w:left="249" w:hanging="249"/>
+              <w:rPr>
+                <w:rFonts w:ascii="Times New Roman" w:hAnsi="Times New Roman" w:cs="Times New Roman"/>
+                <w:sz w:val="22"/>
+                <w:szCs w:val="22"/>
+              </w:rPr>
+            </w:pPr>
+            <w:r>
+              <w:rPr>
+                <w:rFonts w:ascii="Times New Roman" w:hAnsi="Times New Roman" w:cs="Times New Roman"/>
+                <w:sz w:val="22"/>
+                <w:szCs w:val="22"/>
+              </w:rPr>
+              <w:t>Platelet-rich plasma (autologous therapy): Whole blood centrifuged to separate plasma; used to treat tendon, ligament, and some joint injuries</w:t>
             </w:r>
           </w:p>
         </w:tc>
@@ -2036,7 +2429,7 @@
                 <w:sz w:val="22"/>
                 <w:szCs w:val="22"/>
               </w:rPr>
-              <w:t xml:space="preserve">Ruminants </w:t>
+              <w:t>Equine surgery and anesthesia</w:t>
             </w:r>
           </w:p>
         </w:tc>
@@ -2055,167 +2448,158 @@
               <w:ind w:left="249" w:hanging="249"/>
               <w:rPr>
                 <w:rFonts w:ascii="Times New Roman" w:hAnsi="Times New Roman" w:cs="Times New Roman"/>
-                <w:sz w:val="22"/>
-                <w:szCs w:val="22"/>
-              </w:rPr>
-            </w:pPr>
-            <w:r>
-              <w:rPr>
-                <w:rFonts w:ascii="Times New Roman" w:hAnsi="Times New Roman" w:cs="Times New Roman"/>
-                <w:sz w:val="22"/>
-                <w:szCs w:val="22"/>
-              </w:rPr>
-              <w:t>Cattle, sheep, goa</w:t>
-            </w:r>
-            <w:r>
-              <w:rPr>
-                <w:rFonts w:ascii="Times New Roman" w:hAnsi="Times New Roman" w:cs="Times New Roman"/>
-                <w:sz w:val="22"/>
-                <w:szCs w:val="22"/>
-              </w:rPr>
-              <w:t>t</w:t>
-            </w:r>
-          </w:p>
-          <w:p>
-            <w:pPr>
-              <w:pStyle w:val="ListParagraph"/>
-              <w:numPr>
-                <w:ilvl w:val="0"/>
-                <w:numId w:val="1"/>
-              </w:numPr>
-              <w:ind w:left="249" w:hanging="249"/>
-              <w:rPr>
-                <w:rFonts w:ascii="Times New Roman" w:hAnsi="Times New Roman" w:cs="Times New Roman"/>
-                <w:sz w:val="22"/>
-                <w:szCs w:val="22"/>
-              </w:rPr>
-            </w:pPr>
-            <w:r>
-              <w:rPr>
-                <w:rFonts w:ascii="Times New Roman" w:hAnsi="Times New Roman" w:cs="Times New Roman"/>
-                <w:sz w:val="22"/>
-                <w:szCs w:val="22"/>
-              </w:rPr>
-              <w:t>Herbivores; diet mainly consists of plants w high fiber (cellulose) conten</w:t>
-            </w:r>
-            <w:r>
-              <w:rPr>
-                <w:rFonts w:ascii="Times New Roman" w:hAnsi="Times New Roman" w:cs="Times New Roman"/>
-                <w:sz w:val="22"/>
-                <w:szCs w:val="22"/>
-              </w:rPr>
-              <w:t>t</w:t>
-            </w:r>
-          </w:p>
-          <w:p>
-            <w:pPr>
-              <w:pStyle w:val="ListParagraph"/>
-              <w:numPr>
-                <w:ilvl w:val="0"/>
-                <w:numId w:val="1"/>
-              </w:numPr>
-              <w:ind w:left="249" w:hanging="249"/>
-              <w:rPr>
-                <w:rFonts w:ascii="Times New Roman" w:hAnsi="Times New Roman" w:cs="Times New Roman"/>
-                <w:sz w:val="22"/>
-                <w:szCs w:val="22"/>
-              </w:rPr>
-            </w:pPr>
-            <w:r>
-              <w:rPr>
-                <w:rFonts w:ascii="Times New Roman" w:hAnsi="Times New Roman" w:cs="Times New Roman"/>
-                <w:sz w:val="22"/>
-                <w:szCs w:val="22"/>
-              </w:rPr>
-              <w:t xml:space="preserve">Symbiotic relationship w protozoa and bacteria allow digestion of </w:t>
-            </w:r>
-            <w:r>
-              <w:rPr>
-                <w:rFonts w:ascii="Times New Roman" w:hAnsi="Times New Roman" w:cs="Times New Roman"/>
-                <w:sz w:val="22"/>
-                <w:szCs w:val="22"/>
-              </w:rPr>
-              <w:t>indigestible</w:t>
-            </w:r>
-            <w:r>
-              <w:rPr>
-                <w:rFonts w:ascii="Times New Roman" w:hAnsi="Times New Roman" w:cs="Times New Roman"/>
-                <w:sz w:val="22"/>
-                <w:szCs w:val="22"/>
-              </w:rPr>
-              <w:t xml:space="preserve"> </w:t>
-            </w:r>
-            <w:r>
-              <w:rPr>
-                <w:rFonts w:ascii="Times New Roman" w:hAnsi="Times New Roman" w:cs="Times New Roman"/>
-                <w:sz w:val="22"/>
-                <w:szCs w:val="22"/>
-              </w:rPr>
-              <w:t>feed; byproducts of anaerobic fermentation are volatile fatty acids, amino acids, and vitamins, which are used for body maintenance, and methane and carbon dioxide, which are eructated</w:t>
-            </w:r>
-          </w:p>
-          <w:p>
-            <w:pPr>
-              <w:pStyle w:val="ListParagraph"/>
-              <w:numPr>
-                <w:ilvl w:val="0"/>
-                <w:numId w:val="1"/>
-              </w:numPr>
-              <w:ind w:left="249" w:hanging="249"/>
-              <w:rPr>
-                <w:rFonts w:ascii="Times New Roman" w:hAnsi="Times New Roman" w:cs="Times New Roman"/>
-                <w:sz w:val="22"/>
-                <w:szCs w:val="22"/>
-              </w:rPr>
-            </w:pPr>
-            <w:r>
-              <w:rPr>
-                <w:rFonts w:ascii="Times New Roman" w:hAnsi="Times New Roman" w:cs="Times New Roman"/>
-                <w:sz w:val="22"/>
-                <w:szCs w:val="22"/>
-              </w:rPr>
-              <w:t xml:space="preserve">True ruminants like cattle have prehensile tongues to gather food </w:t>
-            </w:r>
-          </w:p>
-          <w:p>
-            <w:pPr>
-              <w:pStyle w:val="ListParagraph"/>
-              <w:numPr>
-                <w:ilvl w:val="0"/>
-                <w:numId w:val="1"/>
-              </w:numPr>
-              <w:ind w:left="249" w:hanging="249"/>
-              <w:rPr>
-                <w:rFonts w:ascii="Times New Roman" w:hAnsi="Times New Roman" w:cs="Times New Roman"/>
-                <w:sz w:val="22"/>
-                <w:szCs w:val="22"/>
-              </w:rPr>
-            </w:pPr>
-            <w:r>
-              <w:rPr>
-                <w:rFonts w:ascii="Times New Roman" w:hAnsi="Times New Roman" w:cs="Times New Roman"/>
-                <w:noProof/>
-                <w:sz w:val="22"/>
-                <w:szCs w:val="22"/>
-              </w:rPr>
-              <w:t>The hoof (aka ungula)</w:t>
-            </w:r>
-            <w:r>
-              <w:rPr>
-                <w:rFonts w:ascii="Times New Roman" w:hAnsi="Times New Roman" w:cs="Times New Roman"/>
-                <w:noProof/>
-                <w:sz w:val="22"/>
-                <w:szCs w:val="22"/>
-              </w:rPr>
-              <w:t xml:space="preserve">: </w:t>
-            </w:r>
-            <w:r>
-              <w:rPr>
-                <w:rFonts w:ascii="Times New Roman" w:hAnsi="Times New Roman" w:cs="Times New Roman"/>
-                <w:sz w:val="22"/>
-                <w:szCs w:val="22"/>
-              </w:rPr>
-              <w:t xml:space="preserve">4 hooves per foot, two are weight-bearing (3rd and 4th digits) </w:t>
+                <w:sz w:val="19"/>
+                <w:szCs w:val="19"/>
+              </w:rPr>
+            </w:pPr>
+            <w:r>
+              <w:rPr>
+                <w:rFonts w:ascii="Times New Roman" w:hAnsi="Times New Roman" w:cs="Times New Roman"/>
+                <w:sz w:val="19"/>
+                <w:szCs w:val="19"/>
+              </w:rPr>
+              <w:t>Standing sedation for short surgeries (IV bolus under, CRI above 15-20 min); common meds are alpha 2 agonists like dexmedetomidine, xylazine, or these followed by an opioid butorphanol, morphine</w:t>
+            </w:r>
+          </w:p>
+          <w:p>
+            <w:pPr>
+              <w:pStyle w:val="ListParagraph"/>
+              <w:numPr>
+                <w:ilvl w:val="0"/>
+                <w:numId w:val="1"/>
+              </w:numPr>
+              <w:ind w:left="249" w:hanging="249"/>
+              <w:rPr>
+                <w:rFonts w:ascii="Times New Roman" w:hAnsi="Times New Roman" w:cs="Times New Roman"/>
+                <w:sz w:val="19"/>
+                <w:szCs w:val="19"/>
+              </w:rPr>
+            </w:pPr>
+            <w:r>
+              <w:rPr>
+                <w:rFonts w:ascii="Times New Roman" w:hAnsi="Times New Roman" w:cs="Times New Roman"/>
+                <w:sz w:val="19"/>
+                <w:szCs w:val="19"/>
+              </w:rPr>
+              <w:t xml:space="preserve">Preinduction sedation w above alpha 2 agonists w or w/out opioids </w:t>
+            </w:r>
+          </w:p>
+          <w:p>
+            <w:pPr>
+              <w:pStyle w:val="ListParagraph"/>
+              <w:numPr>
+                <w:ilvl w:val="0"/>
+                <w:numId w:val="1"/>
+              </w:numPr>
+              <w:ind w:left="249" w:hanging="249"/>
+              <w:rPr>
+                <w:rFonts w:ascii="Times New Roman" w:hAnsi="Times New Roman" w:cs="Times New Roman"/>
+                <w:sz w:val="19"/>
+                <w:szCs w:val="19"/>
+              </w:rPr>
+            </w:pPr>
+            <w:r>
+              <w:rPr>
+                <w:rFonts w:ascii="Times New Roman" w:hAnsi="Times New Roman" w:cs="Times New Roman"/>
+                <w:sz w:val="19"/>
+                <w:szCs w:val="19"/>
+              </w:rPr>
+              <w:t xml:space="preserve">Induction w ketamine (w benzodiazepine and/or guaifenesin), thiopental (w benzodiazepine and/or guaifenesin), tiletamine and zolazepam </w:t>
+            </w:r>
+          </w:p>
+          <w:p>
+            <w:pPr>
+              <w:pStyle w:val="ListParagraph"/>
+              <w:numPr>
+                <w:ilvl w:val="0"/>
+                <w:numId w:val="1"/>
+              </w:numPr>
+              <w:ind w:left="249" w:hanging="249"/>
+              <w:rPr>
+                <w:rFonts w:ascii="Times New Roman" w:hAnsi="Times New Roman" w:cs="Times New Roman"/>
+                <w:sz w:val="19"/>
+                <w:szCs w:val="19"/>
+              </w:rPr>
+            </w:pPr>
+            <w:r>
+              <w:rPr>
+                <w:rFonts w:ascii="Times New Roman" w:hAnsi="Times New Roman" w:cs="Times New Roman"/>
+                <w:sz w:val="19"/>
+                <w:szCs w:val="19"/>
+              </w:rPr>
+              <w:t>Total IV anesthesia (TIVA) extends anesthesia after induction; short-term w ketamine and alpha 2 agonist, long-term w ketamine plus [xylazine and guaifenesin OR dexmedetomidine OR benzodiazepine]</w:t>
+            </w:r>
+          </w:p>
+          <w:p>
+            <w:pPr>
+              <w:pStyle w:val="ListParagraph"/>
+              <w:numPr>
+                <w:ilvl w:val="0"/>
+                <w:numId w:val="1"/>
+              </w:numPr>
+              <w:ind w:left="249" w:hanging="249"/>
+              <w:rPr>
+                <w:rFonts w:ascii="Times New Roman" w:hAnsi="Times New Roman" w:cs="Times New Roman"/>
+                <w:sz w:val="19"/>
+                <w:szCs w:val="19"/>
+              </w:rPr>
+            </w:pPr>
+            <w:r>
+              <w:rPr>
+                <w:rFonts w:ascii="Times New Roman" w:hAnsi="Times New Roman" w:cs="Times New Roman"/>
+                <w:sz w:val="19"/>
+                <w:szCs w:val="19"/>
+              </w:rPr>
+              <w:t xml:space="preserve">Maintenance w iso, </w:t>
+            </w:r>
+            <w:proofErr w:type="spellStart"/>
+            <w:r>
+              <w:rPr>
+                <w:rFonts w:ascii="Times New Roman" w:hAnsi="Times New Roman" w:cs="Times New Roman"/>
+                <w:sz w:val="19"/>
+                <w:szCs w:val="19"/>
+              </w:rPr>
+              <w:t>sevo</w:t>
+            </w:r>
+            <w:proofErr w:type="spellEnd"/>
+            <w:r>
+              <w:rPr>
+                <w:rFonts w:ascii="Times New Roman" w:hAnsi="Times New Roman" w:cs="Times New Roman"/>
+                <w:sz w:val="19"/>
+                <w:szCs w:val="19"/>
+              </w:rPr>
+              <w:t>, or halothane</w:t>
+            </w:r>
+          </w:p>
+          <w:p>
+            <w:pPr>
+              <w:pStyle w:val="ListParagraph"/>
+              <w:numPr>
+                <w:ilvl w:val="0"/>
+                <w:numId w:val="1"/>
+              </w:numPr>
+              <w:ind w:left="249" w:hanging="249"/>
+              <w:rPr>
+                <w:rFonts w:ascii="Times New Roman" w:hAnsi="Times New Roman" w:cs="Times New Roman"/>
+                <w:sz w:val="19"/>
+                <w:szCs w:val="19"/>
+              </w:rPr>
+            </w:pPr>
+            <w:r>
+              <w:rPr>
+                <w:rFonts w:ascii="Times New Roman" w:hAnsi="Times New Roman" w:cs="Times New Roman"/>
+                <w:sz w:val="19"/>
+                <w:szCs w:val="19"/>
+              </w:rPr>
+              <w:t xml:space="preserve">Partial IV anesthesia (PIVA) lowers amount of general anesthetic; dexmedetomidine, xylazine, ketamine, lidocaine 2%, or combinations (ketamine and an alpha 2 agonist, lidocaine and ketamine w or w/out </w:t>
+            </w:r>
+            <w:r>
+              <w:rPr>
+                <w:rFonts w:ascii="Times New Roman" w:hAnsi="Times New Roman" w:cs="Times New Roman"/>
+                <w:sz w:val="19"/>
+                <w:szCs w:val="19"/>
+              </w:rPr>
+              <w:t>xylazine OR dexmedetomidine</w:t>
             </w:r>
           </w:p>
         </w:tc>
@@ -2244,7 +2628,7 @@
                 <w:sz w:val="22"/>
                 <w:szCs w:val="22"/>
               </w:rPr>
-              <w:t xml:space="preserve">Ruminant digestion </w:t>
+              <w:t xml:space="preserve">Ruminants </w:t>
             </w:r>
           </w:p>
         </w:tc>
@@ -2273,142 +2657,148 @@
                 <w:sz w:val="22"/>
                 <w:szCs w:val="22"/>
               </w:rPr>
-              <w:t>Four</w:t>
-            </w:r>
-            <w:r>
-              <w:rPr>
-                <w:rFonts w:ascii="Times New Roman" w:hAnsi="Times New Roman" w:cs="Times New Roman"/>
-                <w:sz w:val="22"/>
-                <w:szCs w:val="22"/>
-              </w:rPr>
-              <w:t>-</w:t>
-            </w:r>
-            <w:r>
-              <w:rPr>
-                <w:rFonts w:ascii="Times New Roman" w:hAnsi="Times New Roman" w:cs="Times New Roman"/>
-                <w:sz w:val="22"/>
-                <w:szCs w:val="22"/>
-              </w:rPr>
-              <w:t>cham</w:t>
-            </w:r>
-            <w:r>
-              <w:rPr>
-                <w:rFonts w:ascii="Times New Roman" w:hAnsi="Times New Roman" w:cs="Times New Roman"/>
-                <w:sz w:val="22"/>
-                <w:szCs w:val="22"/>
-              </w:rPr>
-              <w:t xml:space="preserve">ber stomach: </w:t>
-            </w:r>
-          </w:p>
-          <w:p>
-            <w:pPr>
-              <w:pStyle w:val="ListParagraph"/>
-              <w:numPr>
-                <w:ilvl w:val="0"/>
-                <w:numId w:val="2"/>
-              </w:numPr>
-              <w:rPr>
-                <w:rFonts w:ascii="Times New Roman" w:hAnsi="Times New Roman" w:cs="Times New Roman"/>
-                <w:sz w:val="22"/>
-                <w:szCs w:val="22"/>
-              </w:rPr>
-            </w:pPr>
-            <w:r>
-              <w:rPr>
-                <w:rFonts w:ascii="Times New Roman" w:hAnsi="Times New Roman" w:cs="Times New Roman"/>
-                <w:sz w:val="22"/>
-                <w:szCs w:val="22"/>
-              </w:rPr>
-              <w:t>Rumen/paunch is the main fermentation vat; microbial products are available for digestion</w:t>
-            </w:r>
-          </w:p>
-          <w:p>
-            <w:pPr>
-              <w:pStyle w:val="ListParagraph"/>
-              <w:numPr>
-                <w:ilvl w:val="0"/>
-                <w:numId w:val="2"/>
-              </w:numPr>
-              <w:rPr>
-                <w:rFonts w:ascii="Times New Roman" w:hAnsi="Times New Roman" w:cs="Times New Roman"/>
-                <w:sz w:val="22"/>
-                <w:szCs w:val="22"/>
-              </w:rPr>
-            </w:pPr>
-            <w:r>
-              <w:rPr>
-                <w:rFonts w:ascii="Times New Roman" w:hAnsi="Times New Roman" w:cs="Times New Roman"/>
-                <w:sz w:val="22"/>
-                <w:szCs w:val="22"/>
-              </w:rPr>
-              <w:t>Reticulum/honeycomb forces material into the rumen or omasum, or regurgitates ingesta during rumination</w:t>
-            </w:r>
-          </w:p>
-          <w:p>
-            <w:pPr>
-              <w:pStyle w:val="ListParagraph"/>
-              <w:numPr>
-                <w:ilvl w:val="0"/>
-                <w:numId w:val="2"/>
-              </w:numPr>
-              <w:rPr>
-                <w:rFonts w:ascii="Times New Roman" w:hAnsi="Times New Roman" w:cs="Times New Roman"/>
-                <w:sz w:val="22"/>
-                <w:szCs w:val="22"/>
-              </w:rPr>
-            </w:pPr>
-            <w:r>
-              <w:rPr>
-                <w:rFonts w:ascii="Times New Roman" w:hAnsi="Times New Roman" w:cs="Times New Roman"/>
-                <w:sz w:val="22"/>
-                <w:szCs w:val="22"/>
-              </w:rPr>
-              <w:t>Omasum/many plies is filled w muscular laminae that squeezes fluid out of ingesta</w:t>
-            </w:r>
-          </w:p>
-          <w:p>
-            <w:pPr>
-              <w:pStyle w:val="ListParagraph"/>
-              <w:numPr>
-                <w:ilvl w:val="0"/>
-                <w:numId w:val="2"/>
-              </w:numPr>
-              <w:rPr>
-                <w:rFonts w:ascii="Times New Roman" w:hAnsi="Times New Roman" w:cs="Times New Roman"/>
-                <w:sz w:val="22"/>
-                <w:szCs w:val="22"/>
-              </w:rPr>
-            </w:pPr>
-            <w:r>
-              <w:rPr>
-                <w:rFonts w:ascii="Times New Roman" w:hAnsi="Times New Roman" w:cs="Times New Roman"/>
-                <w:sz w:val="22"/>
-                <w:szCs w:val="22"/>
-              </w:rPr>
-              <w:t>Abomasum/true (grandular) stomach corresponds to stomachs of monogastrics; site for peptic digestion of proteins</w:t>
-            </w:r>
-          </w:p>
-          <w:p>
-            <w:pPr>
-              <w:pStyle w:val="ListParagraph"/>
-              <w:numPr>
-                <w:ilvl w:val="0"/>
-                <w:numId w:val="1"/>
-              </w:numPr>
-              <w:ind w:left="249" w:hanging="249"/>
-              <w:rPr>
-                <w:rFonts w:ascii="Times New Roman" w:hAnsi="Times New Roman" w:cs="Times New Roman"/>
-                <w:sz w:val="22"/>
-                <w:szCs w:val="22"/>
-              </w:rPr>
-            </w:pPr>
-            <w:r>
-              <w:rPr>
-                <w:rFonts w:ascii="Times New Roman" w:hAnsi="Times New Roman" w:cs="Times New Roman"/>
-                <w:sz w:val="22"/>
-                <w:szCs w:val="22"/>
-              </w:rPr>
-              <w:t xml:space="preserve">Camelids are functional ruminants; have 3 chambers </w:t>
+              <w:t>Cattle, sheep, goa</w:t>
+            </w:r>
+            <w:r>
+              <w:rPr>
+                <w:rFonts w:ascii="Times New Roman" w:hAnsi="Times New Roman" w:cs="Times New Roman"/>
+                <w:sz w:val="22"/>
+                <w:szCs w:val="22"/>
+              </w:rPr>
+              <w:t>t</w:t>
+            </w:r>
+          </w:p>
+          <w:p>
+            <w:pPr>
+              <w:pStyle w:val="ListParagraph"/>
+              <w:numPr>
+                <w:ilvl w:val="0"/>
+                <w:numId w:val="1"/>
+              </w:numPr>
+              <w:ind w:left="249" w:hanging="249"/>
+              <w:rPr>
+                <w:rFonts w:ascii="Times New Roman" w:hAnsi="Times New Roman" w:cs="Times New Roman"/>
+                <w:sz w:val="22"/>
+                <w:szCs w:val="22"/>
+              </w:rPr>
+            </w:pPr>
+            <w:r>
+              <w:rPr>
+                <w:rFonts w:ascii="Times New Roman" w:hAnsi="Times New Roman" w:cs="Times New Roman"/>
+                <w:sz w:val="22"/>
+                <w:szCs w:val="22"/>
+              </w:rPr>
+              <w:t>Herbivores; diet mainly consists of plants w high fiber (cellulose) conten</w:t>
+            </w:r>
+            <w:r>
+              <w:rPr>
+                <w:rFonts w:ascii="Times New Roman" w:hAnsi="Times New Roman" w:cs="Times New Roman"/>
+                <w:sz w:val="22"/>
+                <w:szCs w:val="22"/>
+              </w:rPr>
+              <w:t>t</w:t>
+            </w:r>
+          </w:p>
+          <w:p>
+            <w:pPr>
+              <w:pStyle w:val="ListParagraph"/>
+              <w:numPr>
+                <w:ilvl w:val="0"/>
+                <w:numId w:val="1"/>
+              </w:numPr>
+              <w:ind w:left="249" w:hanging="249"/>
+              <w:rPr>
+                <w:rFonts w:ascii="Times New Roman" w:hAnsi="Times New Roman" w:cs="Times New Roman"/>
+                <w:sz w:val="22"/>
+                <w:szCs w:val="22"/>
+              </w:rPr>
+            </w:pPr>
+            <w:r>
+              <w:rPr>
+                <w:rFonts w:ascii="Times New Roman" w:hAnsi="Times New Roman" w:cs="Times New Roman"/>
+                <w:sz w:val="22"/>
+                <w:szCs w:val="22"/>
+              </w:rPr>
+              <w:t xml:space="preserve">Symbiotic relationship w protozoa and bacteria allow digestion of </w:t>
+            </w:r>
+            <w:r>
+              <w:rPr>
+                <w:rFonts w:ascii="Times New Roman" w:hAnsi="Times New Roman" w:cs="Times New Roman"/>
+                <w:sz w:val="22"/>
+                <w:szCs w:val="22"/>
+              </w:rPr>
+              <w:t>indigestible</w:t>
+            </w:r>
+            <w:r>
+              <w:rPr>
+                <w:rFonts w:ascii="Times New Roman" w:hAnsi="Times New Roman" w:cs="Times New Roman"/>
+                <w:sz w:val="22"/>
+                <w:szCs w:val="22"/>
+              </w:rPr>
+              <w:t xml:space="preserve"> </w:t>
+            </w:r>
+            <w:r>
+              <w:rPr>
+                <w:rFonts w:ascii="Times New Roman" w:hAnsi="Times New Roman" w:cs="Times New Roman"/>
+                <w:sz w:val="22"/>
+                <w:szCs w:val="22"/>
+              </w:rPr>
+              <w:t>feed; byproducts of anaerobic fermentation are volatile fatty acids, amino acids, and vitamins, which are used for body maintenance, and methane and carbon dioxide, which are eructated</w:t>
+            </w:r>
+          </w:p>
+          <w:p>
+            <w:pPr>
+              <w:pStyle w:val="ListParagraph"/>
+              <w:numPr>
+                <w:ilvl w:val="0"/>
+                <w:numId w:val="1"/>
+              </w:numPr>
+              <w:ind w:left="249" w:hanging="249"/>
+              <w:rPr>
+                <w:rFonts w:ascii="Times New Roman" w:hAnsi="Times New Roman" w:cs="Times New Roman"/>
+                <w:sz w:val="22"/>
+                <w:szCs w:val="22"/>
+              </w:rPr>
+            </w:pPr>
+            <w:r>
+              <w:rPr>
+                <w:rFonts w:ascii="Times New Roman" w:hAnsi="Times New Roman" w:cs="Times New Roman"/>
+                <w:sz w:val="22"/>
+                <w:szCs w:val="22"/>
+              </w:rPr>
+              <w:t xml:space="preserve">True ruminants like cattle have prehensile tongues to gather food </w:t>
+            </w:r>
+          </w:p>
+          <w:p>
+            <w:pPr>
+              <w:pStyle w:val="ListParagraph"/>
+              <w:numPr>
+                <w:ilvl w:val="0"/>
+                <w:numId w:val="1"/>
+              </w:numPr>
+              <w:ind w:left="249" w:hanging="249"/>
+              <w:rPr>
+                <w:rFonts w:ascii="Times New Roman" w:hAnsi="Times New Roman" w:cs="Times New Roman"/>
+                <w:sz w:val="22"/>
+                <w:szCs w:val="22"/>
+              </w:rPr>
+            </w:pPr>
+            <w:r>
+              <w:rPr>
+                <w:rFonts w:ascii="Times New Roman" w:hAnsi="Times New Roman" w:cs="Times New Roman"/>
+                <w:noProof/>
+                <w:sz w:val="22"/>
+                <w:szCs w:val="22"/>
+              </w:rPr>
+              <w:t xml:space="preserve">The hoof (aka ungula): </w:t>
+            </w:r>
+            <w:r>
+              <w:rPr>
+                <w:rFonts w:ascii="Times New Roman" w:hAnsi="Times New Roman" w:cs="Times New Roman"/>
+                <w:sz w:val="22"/>
+                <w:szCs w:val="22"/>
+              </w:rPr>
+              <w:t xml:space="preserve">4 hooves per foot, two are weight-bearing (3rd and 4th digits) </w:t>
             </w:r>
           </w:p>
         </w:tc>
@@ -2437,7 +2827,7 @@
                 <w:sz w:val="22"/>
                 <w:szCs w:val="22"/>
               </w:rPr>
-              <w:t>Abomasopexy</w:t>
+              <w:t xml:space="preserve">Ruminant digestion </w:t>
             </w:r>
           </w:p>
         </w:tc>
@@ -2456,156 +2846,188 @@
               <w:ind w:left="249" w:hanging="249"/>
               <w:rPr>
                 <w:rFonts w:ascii="Times New Roman" w:hAnsi="Times New Roman" w:cs="Times New Roman"/>
-                <w:sz w:val="20"/>
-                <w:szCs w:val="20"/>
-              </w:rPr>
-            </w:pPr>
-            <w:r>
-              <w:rPr>
-                <w:rFonts w:ascii="Times New Roman" w:hAnsi="Times New Roman" w:cs="Times New Roman"/>
-                <w:sz w:val="20"/>
-                <w:szCs w:val="20"/>
-              </w:rPr>
-              <w:t>Abomasal displacement is common in dairy cows fed high-concentration, low-roughage diets, esp. 6 weeks after calving</w:t>
-            </w:r>
-          </w:p>
-          <w:p>
-            <w:pPr>
-              <w:pStyle w:val="ListParagraph"/>
-              <w:numPr>
-                <w:ilvl w:val="0"/>
-                <w:numId w:val="1"/>
-              </w:numPr>
-              <w:ind w:left="249" w:hanging="249"/>
-              <w:rPr>
-                <w:rFonts w:ascii="Times New Roman" w:hAnsi="Times New Roman" w:cs="Times New Roman"/>
-                <w:sz w:val="20"/>
-                <w:szCs w:val="20"/>
-              </w:rPr>
-            </w:pPr>
-            <w:r>
-              <w:rPr>
-                <w:rFonts w:ascii="Times New Roman" w:hAnsi="Times New Roman" w:cs="Times New Roman"/>
-                <w:sz w:val="20"/>
-                <w:szCs w:val="20"/>
-              </w:rPr>
-              <w:t xml:space="preserve">Hypocalcemia, mastitis, metritis, ketosis, lack of exercise can also lead to displacement </w:t>
-            </w:r>
-          </w:p>
-          <w:p>
-            <w:pPr>
-              <w:pStyle w:val="ListParagraph"/>
-              <w:numPr>
-                <w:ilvl w:val="0"/>
-                <w:numId w:val="1"/>
-              </w:numPr>
-              <w:ind w:left="249" w:hanging="249"/>
-              <w:rPr>
-                <w:rFonts w:ascii="Times New Roman" w:hAnsi="Times New Roman" w:cs="Times New Roman"/>
-                <w:sz w:val="20"/>
-                <w:szCs w:val="20"/>
-              </w:rPr>
-            </w:pPr>
-            <w:r>
-              <w:rPr>
-                <w:rFonts w:ascii="Times New Roman" w:hAnsi="Times New Roman" w:cs="Times New Roman"/>
-                <w:sz w:val="20"/>
-                <w:szCs w:val="20"/>
-              </w:rPr>
-              <w:t>Signs include reluctance to eat, reduced manure output and milk production, elevated HR, dehydration, and gas and fluid accumulation on the right side</w:t>
-            </w:r>
-            <w:r>
-              <w:rPr>
-                <w:rFonts w:ascii="Times New Roman" w:hAnsi="Times New Roman" w:cs="Times New Roman"/>
-                <w:sz w:val="20"/>
-                <w:szCs w:val="20"/>
-              </w:rPr>
-              <w:t xml:space="preserve"> </w:t>
-            </w:r>
-          </w:p>
-          <w:p>
-            <w:pPr>
-              <w:pStyle w:val="ListParagraph"/>
-              <w:numPr>
-                <w:ilvl w:val="0"/>
-                <w:numId w:val="1"/>
-              </w:numPr>
-              <w:ind w:left="249" w:hanging="249"/>
-              <w:rPr>
-                <w:rFonts w:ascii="Times New Roman" w:hAnsi="Times New Roman" w:cs="Times New Roman"/>
-                <w:sz w:val="20"/>
-                <w:szCs w:val="20"/>
-              </w:rPr>
-            </w:pPr>
-            <w:r>
-              <w:rPr>
-                <w:rFonts w:ascii="Times New Roman" w:hAnsi="Times New Roman" w:cs="Times New Roman"/>
-                <w:sz w:val="20"/>
-                <w:szCs w:val="20"/>
-              </w:rPr>
-              <w:t>A distinct “ping” on the right or left will tell if it’s right or left displaced abomasum (LDA more common)</w:t>
-            </w:r>
-          </w:p>
-          <w:p>
-            <w:pPr>
-              <w:pStyle w:val="ListParagraph"/>
-              <w:numPr>
-                <w:ilvl w:val="0"/>
-                <w:numId w:val="1"/>
-              </w:numPr>
-              <w:ind w:left="249" w:hanging="249"/>
-              <w:rPr>
-                <w:rFonts w:ascii="Times New Roman" w:hAnsi="Times New Roman" w:cs="Times New Roman"/>
-                <w:sz w:val="20"/>
-                <w:szCs w:val="20"/>
-              </w:rPr>
-            </w:pPr>
-            <w:r>
-              <w:rPr>
-                <w:rFonts w:ascii="Times New Roman" w:hAnsi="Times New Roman" w:cs="Times New Roman"/>
-                <w:sz w:val="20"/>
-                <w:szCs w:val="20"/>
-              </w:rPr>
-              <w:t>Physical rolling of patient can temporarily correct it, but it will recur; blind tacking or toggle pinning is also possible, but complications (infection, damage to organs) common</w:t>
-            </w:r>
-          </w:p>
-          <w:p>
-            <w:pPr>
-              <w:pStyle w:val="ListParagraph"/>
-              <w:numPr>
-                <w:ilvl w:val="0"/>
-                <w:numId w:val="1"/>
-              </w:numPr>
-              <w:ind w:left="249" w:hanging="249"/>
-              <w:rPr>
-                <w:rFonts w:ascii="Times New Roman" w:hAnsi="Times New Roman" w:cs="Times New Roman"/>
-                <w:sz w:val="20"/>
-                <w:szCs w:val="20"/>
-              </w:rPr>
-            </w:pPr>
-            <w:r>
-              <w:rPr>
-                <w:rFonts w:ascii="Times New Roman" w:hAnsi="Times New Roman" w:cs="Times New Roman"/>
-                <w:sz w:val="20"/>
-                <w:szCs w:val="20"/>
-              </w:rPr>
-              <w:t>Surgical fixation of abomasum to the body wall</w:t>
-            </w:r>
-            <w:r>
-              <w:rPr>
-                <w:rFonts w:ascii="Times New Roman" w:hAnsi="Times New Roman" w:cs="Times New Roman"/>
-                <w:sz w:val="20"/>
-                <w:szCs w:val="20"/>
-              </w:rPr>
-              <w:t xml:space="preserve"> (abomasopexy) </w:t>
-            </w:r>
-            <w:r>
-              <w:rPr>
-                <w:rFonts w:ascii="Times New Roman" w:hAnsi="Times New Roman" w:cs="Times New Roman"/>
-                <w:sz w:val="20"/>
-                <w:szCs w:val="20"/>
-              </w:rPr>
-              <w:t xml:space="preserve">is best, followed by only roughage diet </w:t>
+                <w:sz w:val="22"/>
+                <w:szCs w:val="22"/>
+              </w:rPr>
+            </w:pPr>
+            <w:r>
+              <w:rPr>
+                <w:rFonts w:ascii="Times New Roman" w:hAnsi="Times New Roman" w:cs="Times New Roman"/>
+                <w:sz w:val="22"/>
+                <w:szCs w:val="22"/>
+              </w:rPr>
+              <w:t>Four</w:t>
+            </w:r>
+            <w:r>
+              <w:rPr>
+                <w:rFonts w:ascii="Times New Roman" w:hAnsi="Times New Roman" w:cs="Times New Roman"/>
+                <w:sz w:val="22"/>
+                <w:szCs w:val="22"/>
+              </w:rPr>
+              <w:t>-</w:t>
+            </w:r>
+            <w:r>
+              <w:rPr>
+                <w:rFonts w:ascii="Times New Roman" w:hAnsi="Times New Roman" w:cs="Times New Roman"/>
+                <w:sz w:val="22"/>
+                <w:szCs w:val="22"/>
+              </w:rPr>
+              <w:t>cham</w:t>
+            </w:r>
+            <w:r>
+              <w:rPr>
+                <w:rFonts w:ascii="Times New Roman" w:hAnsi="Times New Roman" w:cs="Times New Roman"/>
+                <w:sz w:val="22"/>
+                <w:szCs w:val="22"/>
+              </w:rPr>
+              <w:t xml:space="preserve">ber stomach: </w:t>
+            </w:r>
+          </w:p>
+          <w:p>
+            <w:pPr>
+              <w:pStyle w:val="ListParagraph"/>
+              <w:numPr>
+                <w:ilvl w:val="0"/>
+                <w:numId w:val="2"/>
+              </w:numPr>
+              <w:rPr>
+                <w:rFonts w:ascii="Times New Roman" w:hAnsi="Times New Roman" w:cs="Times New Roman"/>
+                <w:sz w:val="22"/>
+                <w:szCs w:val="22"/>
+              </w:rPr>
+            </w:pPr>
+            <w:r>
+              <w:rPr>
+                <w:rFonts w:ascii="Times New Roman" w:hAnsi="Times New Roman" w:cs="Times New Roman"/>
+                <w:sz w:val="22"/>
+                <w:szCs w:val="22"/>
+              </w:rPr>
+              <w:t>Rumen/paunch is the main fermentation vat; microbial products are available for digestion</w:t>
+            </w:r>
+          </w:p>
+          <w:p>
+            <w:pPr>
+              <w:pStyle w:val="ListParagraph"/>
+              <w:numPr>
+                <w:ilvl w:val="0"/>
+                <w:numId w:val="2"/>
+              </w:numPr>
+              <w:rPr>
+                <w:rFonts w:ascii="Times New Roman" w:hAnsi="Times New Roman" w:cs="Times New Roman"/>
+                <w:sz w:val="22"/>
+                <w:szCs w:val="22"/>
+              </w:rPr>
+            </w:pPr>
+            <w:r>
+              <w:rPr>
+                <w:rFonts w:ascii="Times New Roman" w:hAnsi="Times New Roman" w:cs="Times New Roman"/>
+                <w:sz w:val="22"/>
+                <w:szCs w:val="22"/>
+              </w:rPr>
+              <w:t>Reticulum/honeycomb forces material into the rumen or omasum, or regurgitates ingesta during rumination</w:t>
+            </w:r>
+          </w:p>
+          <w:p>
+            <w:pPr>
+              <w:pStyle w:val="ListParagraph"/>
+              <w:numPr>
+                <w:ilvl w:val="0"/>
+                <w:numId w:val="2"/>
+              </w:numPr>
+              <w:rPr>
+                <w:rFonts w:ascii="Times New Roman" w:hAnsi="Times New Roman" w:cs="Times New Roman"/>
+                <w:sz w:val="22"/>
+                <w:szCs w:val="22"/>
+              </w:rPr>
+            </w:pPr>
+            <w:r>
+              <w:rPr>
+                <w:rFonts w:ascii="Times New Roman" w:hAnsi="Times New Roman" w:cs="Times New Roman"/>
+                <w:sz w:val="22"/>
+                <w:szCs w:val="22"/>
+              </w:rPr>
+              <w:t>Omasum/many plies is filled w muscular laminae that squeezes fluid out of ingesta</w:t>
+            </w:r>
+          </w:p>
+          <w:p>
+            <w:pPr>
+              <w:pStyle w:val="ListParagraph"/>
+              <w:numPr>
+                <w:ilvl w:val="0"/>
+                <w:numId w:val="2"/>
+              </w:numPr>
+              <w:rPr>
+                <w:rFonts w:ascii="Times New Roman" w:hAnsi="Times New Roman" w:cs="Times New Roman"/>
+                <w:sz w:val="22"/>
+                <w:szCs w:val="22"/>
+              </w:rPr>
+            </w:pPr>
+            <w:r>
+              <w:rPr>
+                <w:rFonts w:ascii="Times New Roman" w:hAnsi="Times New Roman" w:cs="Times New Roman"/>
+                <w:sz w:val="22"/>
+                <w:szCs w:val="22"/>
+              </w:rPr>
+              <w:t>Abomasum/true (</w:t>
+            </w:r>
+            <w:proofErr w:type="spellStart"/>
+            <w:r>
+              <w:rPr>
+                <w:rFonts w:ascii="Times New Roman" w:hAnsi="Times New Roman" w:cs="Times New Roman"/>
+                <w:sz w:val="22"/>
+                <w:szCs w:val="22"/>
+              </w:rPr>
+              <w:t>grandular</w:t>
+            </w:r>
+            <w:proofErr w:type="spellEnd"/>
+            <w:r>
+              <w:rPr>
+                <w:rFonts w:ascii="Times New Roman" w:hAnsi="Times New Roman" w:cs="Times New Roman"/>
+                <w:sz w:val="22"/>
+                <w:szCs w:val="22"/>
+              </w:rPr>
+              <w:t xml:space="preserve">) stomach corresponds to stomachs of </w:t>
+            </w:r>
+            <w:proofErr w:type="spellStart"/>
+            <w:r>
+              <w:rPr>
+                <w:rFonts w:ascii="Times New Roman" w:hAnsi="Times New Roman" w:cs="Times New Roman"/>
+                <w:sz w:val="22"/>
+                <w:szCs w:val="22"/>
+              </w:rPr>
+              <w:t>monogastrics</w:t>
+            </w:r>
+            <w:proofErr w:type="spellEnd"/>
+            <w:r>
+              <w:rPr>
+                <w:rFonts w:ascii="Times New Roman" w:hAnsi="Times New Roman" w:cs="Times New Roman"/>
+                <w:sz w:val="22"/>
+                <w:szCs w:val="22"/>
+              </w:rPr>
+              <w:t>; site for peptic digestion of proteins</w:t>
+            </w:r>
+          </w:p>
+          <w:p>
+            <w:pPr>
+              <w:pStyle w:val="ListParagraph"/>
+              <w:numPr>
+                <w:ilvl w:val="0"/>
+                <w:numId w:val="1"/>
+              </w:numPr>
+              <w:ind w:left="249" w:hanging="249"/>
+              <w:rPr>
+                <w:rFonts w:ascii="Times New Roman" w:hAnsi="Times New Roman" w:cs="Times New Roman"/>
+                <w:sz w:val="22"/>
+                <w:szCs w:val="22"/>
+              </w:rPr>
+            </w:pPr>
+            <w:r>
+              <w:rPr>
+                <w:rFonts w:ascii="Times New Roman" w:hAnsi="Times New Roman" w:cs="Times New Roman"/>
+                <w:sz w:val="22"/>
+                <w:szCs w:val="22"/>
+              </w:rPr>
+              <w:t xml:space="preserve">Camelids are functional ruminants; have 3 chambers </w:t>
             </w:r>
           </w:p>
         </w:tc>
@@ -2628,6 +3050,7 @@
                 <w:szCs w:val="22"/>
               </w:rPr>
             </w:pPr>
+            <w:proofErr w:type="spellStart"/>
             <w:r>
               <w:rPr>
                 <w:rFonts w:ascii="Times New Roman" w:hAnsi="Times New Roman" w:cs="Times New Roman"/>
@@ -2635,6 +3058,232 @@
                 <w:szCs w:val="22"/>
               </w:rPr>
               <w:lastRenderedPageBreak/>
+              <w:t>Abomasopexy</w:t>
+            </w:r>
+            <w:proofErr w:type="spellEnd"/>
+          </w:p>
+        </w:tc>
+        <w:tc>
+          <w:tcPr>
+            <w:tcW w:w="5760" w:type="dxa"/>
+            <w:vAlign w:val="center"/>
+          </w:tcPr>
+          <w:p>
+            <w:pPr>
+              <w:pStyle w:val="ListParagraph"/>
+              <w:numPr>
+                <w:ilvl w:val="0"/>
+                <w:numId w:val="1"/>
+              </w:numPr>
+              <w:ind w:left="249" w:hanging="249"/>
+              <w:rPr>
+                <w:rFonts w:ascii="Times New Roman" w:hAnsi="Times New Roman" w:cs="Times New Roman"/>
+                <w:sz w:val="20"/>
+                <w:szCs w:val="20"/>
+              </w:rPr>
+            </w:pPr>
+            <w:proofErr w:type="spellStart"/>
+            <w:r>
+              <w:rPr>
+                <w:rFonts w:ascii="Times New Roman" w:hAnsi="Times New Roman" w:cs="Times New Roman"/>
+                <w:sz w:val="20"/>
+                <w:szCs w:val="20"/>
+              </w:rPr>
+              <w:t>Abomasal</w:t>
+            </w:r>
+            <w:proofErr w:type="spellEnd"/>
+            <w:r>
+              <w:rPr>
+                <w:rFonts w:ascii="Times New Roman" w:hAnsi="Times New Roman" w:cs="Times New Roman"/>
+                <w:sz w:val="20"/>
+                <w:szCs w:val="20"/>
+              </w:rPr>
+              <w:t xml:space="preserve"> displacement is common in dairy cows fed high-concentration, low-roughage diets, esp. 6 weeks after calving</w:t>
+            </w:r>
+          </w:p>
+          <w:p>
+            <w:pPr>
+              <w:pStyle w:val="ListParagraph"/>
+              <w:numPr>
+                <w:ilvl w:val="0"/>
+                <w:numId w:val="1"/>
+              </w:numPr>
+              <w:ind w:left="249" w:hanging="249"/>
+              <w:rPr>
+                <w:rFonts w:ascii="Times New Roman" w:hAnsi="Times New Roman" w:cs="Times New Roman"/>
+                <w:sz w:val="20"/>
+                <w:szCs w:val="20"/>
+              </w:rPr>
+            </w:pPr>
+            <w:r>
+              <w:rPr>
+                <w:rFonts w:ascii="Times New Roman" w:hAnsi="Times New Roman" w:cs="Times New Roman"/>
+                <w:sz w:val="20"/>
+                <w:szCs w:val="20"/>
+              </w:rPr>
+              <w:t xml:space="preserve">Hypocalcemia, mastitis, metritis, ketosis, lack of exercise can also lead to displacement </w:t>
+            </w:r>
+          </w:p>
+          <w:p>
+            <w:pPr>
+              <w:pStyle w:val="ListParagraph"/>
+              <w:numPr>
+                <w:ilvl w:val="0"/>
+                <w:numId w:val="1"/>
+              </w:numPr>
+              <w:ind w:left="249" w:hanging="249"/>
+              <w:rPr>
+                <w:rFonts w:ascii="Times New Roman" w:hAnsi="Times New Roman" w:cs="Times New Roman"/>
+                <w:sz w:val="20"/>
+                <w:szCs w:val="20"/>
+              </w:rPr>
+            </w:pPr>
+            <w:r>
+              <w:rPr>
+                <w:rFonts w:ascii="Times New Roman" w:hAnsi="Times New Roman" w:cs="Times New Roman"/>
+                <w:sz w:val="20"/>
+                <w:szCs w:val="20"/>
+              </w:rPr>
+              <w:t>Signs include reluctance to eat, reduced manure output and milk production, elevated HR, dehydration, and gas and fluid accumulation on the right side</w:t>
+            </w:r>
+            <w:r>
+              <w:rPr>
+                <w:rFonts w:ascii="Times New Roman" w:hAnsi="Times New Roman" w:cs="Times New Roman"/>
+                <w:sz w:val="20"/>
+                <w:szCs w:val="20"/>
+              </w:rPr>
+              <w:t xml:space="preserve"> </w:t>
+            </w:r>
+          </w:p>
+          <w:p>
+            <w:pPr>
+              <w:pStyle w:val="ListParagraph"/>
+              <w:numPr>
+                <w:ilvl w:val="0"/>
+                <w:numId w:val="1"/>
+              </w:numPr>
+              <w:ind w:left="249" w:hanging="249"/>
+              <w:rPr>
+                <w:rFonts w:ascii="Times New Roman" w:hAnsi="Times New Roman" w:cs="Times New Roman"/>
+                <w:sz w:val="20"/>
+                <w:szCs w:val="20"/>
+              </w:rPr>
+            </w:pPr>
+            <w:r>
+              <w:rPr>
+                <w:rFonts w:ascii="Times New Roman" w:hAnsi="Times New Roman" w:cs="Times New Roman"/>
+                <w:sz w:val="20"/>
+                <w:szCs w:val="20"/>
+              </w:rPr>
+              <w:t>A distinct “ping” on the right or left will tell if it’s right or left displaced abomasum (LDA more common)</w:t>
+            </w:r>
+          </w:p>
+          <w:p>
+            <w:pPr>
+              <w:pStyle w:val="ListParagraph"/>
+              <w:numPr>
+                <w:ilvl w:val="0"/>
+                <w:numId w:val="1"/>
+              </w:numPr>
+              <w:ind w:left="249" w:hanging="249"/>
+              <w:rPr>
+                <w:rFonts w:ascii="Times New Roman" w:hAnsi="Times New Roman" w:cs="Times New Roman"/>
+                <w:sz w:val="20"/>
+                <w:szCs w:val="20"/>
+              </w:rPr>
+            </w:pPr>
+            <w:r>
+              <w:rPr>
+                <w:rFonts w:ascii="Times New Roman" w:hAnsi="Times New Roman" w:cs="Times New Roman"/>
+                <w:sz w:val="20"/>
+                <w:szCs w:val="20"/>
+              </w:rPr>
+              <w:t>Physical rolling of patient can temporarily correct it, but it will recur; blind tacking or toggle pinning is also possible, but complications (infection, damage to organs) common</w:t>
+            </w:r>
+          </w:p>
+          <w:p>
+            <w:pPr>
+              <w:pStyle w:val="ListParagraph"/>
+              <w:numPr>
+                <w:ilvl w:val="0"/>
+                <w:numId w:val="1"/>
+              </w:numPr>
+              <w:ind w:left="249" w:hanging="249"/>
+              <w:rPr>
+                <w:rFonts w:ascii="Times New Roman" w:hAnsi="Times New Roman" w:cs="Times New Roman"/>
+                <w:sz w:val="20"/>
+                <w:szCs w:val="20"/>
+              </w:rPr>
+            </w:pPr>
+            <w:r>
+              <w:rPr>
+                <w:rFonts w:ascii="Times New Roman" w:hAnsi="Times New Roman" w:cs="Times New Roman"/>
+                <w:sz w:val="20"/>
+                <w:szCs w:val="20"/>
+              </w:rPr>
+              <w:t>Surgical fixation of abomasum to the body wall</w:t>
+            </w:r>
+            <w:r>
+              <w:rPr>
+                <w:rFonts w:ascii="Times New Roman" w:hAnsi="Times New Roman" w:cs="Times New Roman"/>
+                <w:sz w:val="20"/>
+                <w:szCs w:val="20"/>
+              </w:rPr>
+              <w:t xml:space="preserve"> (</w:t>
+            </w:r>
+            <w:proofErr w:type="spellStart"/>
+            <w:r>
+              <w:rPr>
+                <w:rFonts w:ascii="Times New Roman" w:hAnsi="Times New Roman" w:cs="Times New Roman"/>
+                <w:sz w:val="20"/>
+                <w:szCs w:val="20"/>
+              </w:rPr>
+              <w:t>abomasopexy</w:t>
+            </w:r>
+            <w:proofErr w:type="spellEnd"/>
+            <w:r>
+              <w:rPr>
+                <w:rFonts w:ascii="Times New Roman" w:hAnsi="Times New Roman" w:cs="Times New Roman"/>
+                <w:sz w:val="20"/>
+                <w:szCs w:val="20"/>
+              </w:rPr>
+              <w:t xml:space="preserve">) </w:t>
+            </w:r>
+            <w:r>
+              <w:rPr>
+                <w:rFonts w:ascii="Times New Roman" w:hAnsi="Times New Roman" w:cs="Times New Roman"/>
+                <w:sz w:val="20"/>
+                <w:szCs w:val="20"/>
+              </w:rPr>
+              <w:t xml:space="preserve">is best, followed by only roughage diet </w:t>
+            </w:r>
+          </w:p>
+        </w:tc>
+      </w:tr>
+      <w:tr>
+        <w:trPr>
+          <w:trHeight w:hRule="exact" w:val="3600"/>
+        </w:trPr>
+        <w:tc>
+          <w:tcPr>
+            <w:tcW w:w="5670" w:type="dxa"/>
+            <w:vAlign w:val="center"/>
+          </w:tcPr>
+          <w:p>
+            <w:pPr>
+              <w:jc w:val="center"/>
+              <w:rPr>
+                <w:rFonts w:ascii="Times New Roman" w:hAnsi="Times New Roman" w:cs="Times New Roman"/>
+                <w:sz w:val="22"/>
+                <w:szCs w:val="22"/>
+              </w:rPr>
+            </w:pPr>
+            <w:r>
+              <w:rPr>
+                <w:rFonts w:ascii="Times New Roman" w:hAnsi="Times New Roman" w:cs="Times New Roman"/>
+                <w:sz w:val="22"/>
+                <w:szCs w:val="22"/>
+              </w:rPr>
               <w:t xml:space="preserve">Celiotomy </w:t>
             </w:r>
           </w:p>

</xml_diff>

<commit_message>
Updated content and GitHub Actions script
</commit_message>
<xml_diff>
--- a/data/docx/Large Animal.docx
+++ b/data/docx/Large Animal.docx
@@ -66,18 +66,8 @@
                 <w:sz w:val="22"/>
                 <w:szCs w:val="22"/>
               </w:rPr>
-              <w:t xml:space="preserve">Spontaneous </w:t>
-            </w:r>
-            <w:proofErr w:type="spellStart"/>
-            <w:r>
-              <w:rPr>
-                <w:rFonts w:ascii="Times New Roman" w:hAnsi="Times New Roman" w:cs="Times New Roman"/>
-                <w:sz w:val="22"/>
-                <w:szCs w:val="22"/>
-              </w:rPr>
-              <w:t>ovulators</w:t>
-            </w:r>
-            <w:proofErr w:type="spellEnd"/>
+              <w:t>Spontaneous ovulators</w:t>
+            </w:r>
             <w:r>
               <w:rPr>
                 <w:rFonts w:ascii="Times New Roman" w:hAnsi="Times New Roman" w:cs="Times New Roman"/>
@@ -326,7 +316,7 @@
                 <w:sz w:val="22"/>
                 <w:szCs w:val="22"/>
               </w:rPr>
-              <w:t>Routes of medication administration in horses</w:t>
+              <w:t>Equine nutrition</w:t>
             </w:r>
           </w:p>
         </w:tc>
@@ -355,183 +345,129 @@
                 <w:sz w:val="22"/>
                 <w:szCs w:val="22"/>
               </w:rPr>
-              <w:t>Oral route</w:t>
-            </w:r>
-          </w:p>
-          <w:p>
-            <w:pPr>
-              <w:pStyle w:val="ListParagraph"/>
-              <w:numPr>
-                <w:ilvl w:val="0"/>
-                <w:numId w:val="1"/>
-              </w:numPr>
-              <w:ind w:left="249" w:hanging="249"/>
-              <w:rPr>
-                <w:rFonts w:ascii="Times New Roman" w:hAnsi="Times New Roman" w:cs="Times New Roman"/>
-                <w:sz w:val="22"/>
-                <w:szCs w:val="22"/>
-              </w:rPr>
-            </w:pPr>
-            <w:r>
-              <w:rPr>
-                <w:rFonts w:ascii="Times New Roman" w:hAnsi="Times New Roman" w:cs="Times New Roman"/>
-                <w:sz w:val="22"/>
-                <w:szCs w:val="22"/>
-              </w:rPr>
-              <w:t xml:space="preserve">Nasogastric tube: </w:t>
-            </w:r>
-            <w:r>
-              <w:rPr>
-                <w:rFonts w:ascii="Times New Roman" w:hAnsi="Times New Roman" w:cs="Times New Roman"/>
-                <w:sz w:val="22"/>
-                <w:szCs w:val="22"/>
-              </w:rPr>
-              <w:t xml:space="preserve">Common route for administering water, electrolytes, dewormer, mineral oil, </w:t>
-            </w:r>
-            <w:proofErr w:type="spellStart"/>
-            <w:r>
-              <w:rPr>
-                <w:rFonts w:ascii="Times New Roman" w:hAnsi="Times New Roman" w:cs="Times New Roman"/>
-                <w:sz w:val="22"/>
-                <w:szCs w:val="22"/>
-              </w:rPr>
-              <w:t>antigas</w:t>
-            </w:r>
-            <w:proofErr w:type="spellEnd"/>
-            <w:r>
-              <w:rPr>
-                <w:rFonts w:ascii="Times New Roman" w:hAnsi="Times New Roman" w:cs="Times New Roman"/>
-                <w:sz w:val="22"/>
-                <w:szCs w:val="22"/>
-              </w:rPr>
-              <w:t xml:space="preserve"> meds, or refluxing stomach contents when assessing for colic; p</w:t>
-            </w:r>
-            <w:r>
-              <w:rPr>
-                <w:rFonts w:ascii="Times New Roman" w:hAnsi="Times New Roman" w:cs="Times New Roman"/>
-                <w:sz w:val="22"/>
-                <w:szCs w:val="22"/>
-              </w:rPr>
-              <w:t>laced in the medial ventral meatus and passed into the esophagus when horse swallows (passing confirmed by observing</w:t>
-            </w:r>
-            <w:r>
-              <w:rPr>
-                <w:rFonts w:ascii="Times New Roman" w:hAnsi="Times New Roman" w:cs="Times New Roman"/>
-                <w:sz w:val="22"/>
-                <w:szCs w:val="22"/>
-              </w:rPr>
-              <w:t xml:space="preserve"> and palpating</w:t>
-            </w:r>
-            <w:r>
-              <w:rPr>
-                <w:rFonts w:ascii="Times New Roman" w:hAnsi="Times New Roman" w:cs="Times New Roman"/>
-                <w:sz w:val="22"/>
-                <w:szCs w:val="22"/>
-              </w:rPr>
-              <w:t xml:space="preserve"> it along the left jugular groove</w:t>
-            </w:r>
-            <w:r>
-              <w:rPr>
-                <w:rFonts w:ascii="Times New Roman" w:hAnsi="Times New Roman" w:cs="Times New Roman"/>
-                <w:sz w:val="22"/>
-                <w:szCs w:val="22"/>
-              </w:rPr>
-              <w:t>, and listening to gurgling from the open end and smelling for stomach contents once in the stomach)</w:t>
-            </w:r>
-          </w:p>
-          <w:p>
-            <w:pPr>
-              <w:pStyle w:val="ListParagraph"/>
-              <w:numPr>
-                <w:ilvl w:val="0"/>
-                <w:numId w:val="1"/>
-              </w:numPr>
-              <w:ind w:left="249" w:hanging="249"/>
-              <w:rPr>
-                <w:rFonts w:ascii="Times New Roman" w:hAnsi="Times New Roman" w:cs="Times New Roman"/>
-                <w:sz w:val="18"/>
-                <w:szCs w:val="18"/>
-              </w:rPr>
-            </w:pPr>
-            <w:r>
-              <w:rPr>
-                <w:rFonts w:ascii="Times New Roman" w:hAnsi="Times New Roman" w:cs="Times New Roman"/>
-                <w:sz w:val="22"/>
-                <w:szCs w:val="22"/>
-              </w:rPr>
-              <w:t xml:space="preserve">IV injection: Jugular most common, thoracic, </w:t>
-            </w:r>
-            <w:proofErr w:type="spellStart"/>
-            <w:r>
-              <w:rPr>
-                <w:rFonts w:ascii="Times New Roman" w:hAnsi="Times New Roman" w:cs="Times New Roman"/>
-                <w:sz w:val="22"/>
-                <w:szCs w:val="22"/>
-              </w:rPr>
-              <w:t>ceph</w:t>
-            </w:r>
-            <w:proofErr w:type="spellEnd"/>
-            <w:r>
-              <w:rPr>
-                <w:rFonts w:ascii="Times New Roman" w:hAnsi="Times New Roman" w:cs="Times New Roman"/>
-                <w:sz w:val="22"/>
-                <w:szCs w:val="22"/>
-              </w:rPr>
-              <w:t xml:space="preserve">, </w:t>
-            </w:r>
-            <w:proofErr w:type="spellStart"/>
-            <w:r>
-              <w:rPr>
-                <w:rFonts w:ascii="Times New Roman" w:hAnsi="Times New Roman" w:cs="Times New Roman"/>
-                <w:sz w:val="22"/>
-                <w:szCs w:val="22"/>
-              </w:rPr>
-              <w:t>saph</w:t>
-            </w:r>
-            <w:proofErr w:type="spellEnd"/>
-            <w:r>
-              <w:rPr>
-                <w:rFonts w:ascii="Times New Roman" w:hAnsi="Times New Roman" w:cs="Times New Roman"/>
-                <w:sz w:val="22"/>
-                <w:szCs w:val="22"/>
-              </w:rPr>
-              <w:t xml:space="preserve"> can be used for small amounts; perivascular </w:t>
-            </w:r>
-            <w:proofErr w:type="spellStart"/>
-            <w:r>
-              <w:rPr>
-                <w:rFonts w:ascii="Times New Roman" w:hAnsi="Times New Roman" w:cs="Times New Roman"/>
-                <w:sz w:val="22"/>
-                <w:szCs w:val="22"/>
-              </w:rPr>
-              <w:t>inj</w:t>
-            </w:r>
-            <w:proofErr w:type="spellEnd"/>
-            <w:r>
-              <w:rPr>
-                <w:rFonts w:ascii="Times New Roman" w:hAnsi="Times New Roman" w:cs="Times New Roman"/>
-                <w:sz w:val="22"/>
-                <w:szCs w:val="22"/>
-              </w:rPr>
-              <w:t xml:space="preserve"> leads to damage, esp. w common NSAID </w:t>
-            </w:r>
-            <w:proofErr w:type="spellStart"/>
-            <w:r>
-              <w:rPr>
-                <w:rFonts w:ascii="Times New Roman" w:hAnsi="Times New Roman" w:cs="Times New Roman"/>
-                <w:sz w:val="22"/>
-                <w:szCs w:val="22"/>
-              </w:rPr>
-              <w:t>banamine</w:t>
-            </w:r>
-            <w:proofErr w:type="spellEnd"/>
-            <w:r>
-              <w:rPr>
-                <w:rFonts w:ascii="Times New Roman" w:hAnsi="Times New Roman" w:cs="Times New Roman"/>
-                <w:sz w:val="18"/>
-                <w:szCs w:val="18"/>
-              </w:rPr>
-              <w:t xml:space="preserve"> </w:t>
+              <w:t>Hindgut fermenters, meaning most of digestion occurs in the cecum and continues in the large intestine</w:t>
+            </w:r>
+          </w:p>
+          <w:p>
+            <w:pPr>
+              <w:pStyle w:val="ListParagraph"/>
+              <w:numPr>
+                <w:ilvl w:val="0"/>
+                <w:numId w:val="1"/>
+              </w:numPr>
+              <w:ind w:left="249" w:hanging="249"/>
+              <w:rPr>
+                <w:rFonts w:ascii="Times New Roman" w:hAnsi="Times New Roman" w:cs="Times New Roman"/>
+                <w:sz w:val="22"/>
+                <w:szCs w:val="22"/>
+              </w:rPr>
+            </w:pPr>
+            <w:r>
+              <w:rPr>
+                <w:rFonts w:ascii="Times New Roman" w:hAnsi="Times New Roman" w:cs="Times New Roman"/>
+                <w:sz w:val="22"/>
+                <w:szCs w:val="22"/>
+              </w:rPr>
+              <w:t>Access to roughage helps optimal digestion</w:t>
+            </w:r>
+          </w:p>
+          <w:p>
+            <w:pPr>
+              <w:pStyle w:val="ListParagraph"/>
+              <w:numPr>
+                <w:ilvl w:val="0"/>
+                <w:numId w:val="3"/>
+              </w:numPr>
+              <w:rPr>
+                <w:rFonts w:ascii="Times New Roman" w:hAnsi="Times New Roman" w:cs="Times New Roman"/>
+                <w:sz w:val="22"/>
+                <w:szCs w:val="22"/>
+              </w:rPr>
+            </w:pPr>
+            <w:r>
+              <w:rPr>
+                <w:rFonts w:ascii="Times New Roman" w:hAnsi="Times New Roman" w:cs="Times New Roman"/>
+                <w:sz w:val="22"/>
+                <w:szCs w:val="22"/>
+              </w:rPr>
+              <w:t xml:space="preserve">Roughage includes grass hays, pasture; feed that is </w:t>
+            </w:r>
+            <w:r>
+              <w:rPr>
+                <w:rFonts w:ascii="Times New Roman" w:hAnsi="Times New Roman" w:cs="Times New Roman"/>
+                <w:sz w:val="22"/>
+                <w:szCs w:val="22"/>
+              </w:rPr>
+              <w:t>high in fiber, low in energy and protein, and coarse and bulky in nature</w:t>
+            </w:r>
+          </w:p>
+          <w:p>
+            <w:pPr>
+              <w:pStyle w:val="ListParagraph"/>
+              <w:numPr>
+                <w:ilvl w:val="0"/>
+                <w:numId w:val="1"/>
+              </w:numPr>
+              <w:ind w:left="249" w:hanging="249"/>
+              <w:rPr>
+                <w:rFonts w:ascii="Times New Roman" w:hAnsi="Times New Roman" w:cs="Times New Roman"/>
+                <w:sz w:val="22"/>
+                <w:szCs w:val="22"/>
+              </w:rPr>
+            </w:pPr>
+            <w:r>
+              <w:rPr>
+                <w:rFonts w:ascii="Times New Roman" w:hAnsi="Times New Roman" w:cs="Times New Roman"/>
+                <w:sz w:val="22"/>
+                <w:szCs w:val="22"/>
+              </w:rPr>
+              <w:t>Can eat protein, but most of their energy is from carbs</w:t>
+            </w:r>
+          </w:p>
+          <w:p>
+            <w:pPr>
+              <w:pStyle w:val="ListParagraph"/>
+              <w:numPr>
+                <w:ilvl w:val="0"/>
+                <w:numId w:val="1"/>
+              </w:numPr>
+              <w:ind w:left="249" w:hanging="249"/>
+              <w:rPr>
+                <w:rFonts w:ascii="Times New Roman" w:hAnsi="Times New Roman" w:cs="Times New Roman"/>
+                <w:sz w:val="22"/>
+                <w:szCs w:val="22"/>
+              </w:rPr>
+            </w:pPr>
+            <w:r>
+              <w:rPr>
+                <w:rFonts w:ascii="Times New Roman" w:hAnsi="Times New Roman" w:cs="Times New Roman"/>
+                <w:sz w:val="22"/>
+                <w:szCs w:val="22"/>
+              </w:rPr>
+              <w:t>Concentrates like cereal grains should be given in small quantities to avoid health issues like obesity and laminitis</w:t>
+            </w:r>
+          </w:p>
+          <w:p>
+            <w:pPr>
+              <w:pStyle w:val="ListParagraph"/>
+              <w:numPr>
+                <w:ilvl w:val="0"/>
+                <w:numId w:val="1"/>
+              </w:numPr>
+              <w:ind w:left="249" w:hanging="249"/>
+              <w:rPr>
+                <w:rFonts w:ascii="Times New Roman" w:hAnsi="Times New Roman" w:cs="Times New Roman"/>
+                <w:sz w:val="22"/>
+                <w:szCs w:val="22"/>
+              </w:rPr>
+            </w:pPr>
+            <w:r>
+              <w:rPr>
+                <w:rFonts w:ascii="Times New Roman" w:hAnsi="Times New Roman" w:cs="Times New Roman"/>
+                <w:sz w:val="22"/>
+                <w:szCs w:val="22"/>
+              </w:rPr>
+              <w:t>Straw hay has little nutritional value and can be overconsumed, so avoiding is best</w:t>
             </w:r>
           </w:p>
         </w:tc>
@@ -560,25 +496,7 @@
                 <w:sz w:val="22"/>
                 <w:szCs w:val="22"/>
               </w:rPr>
-              <w:t>Routes of medication administration in horses (</w:t>
-            </w:r>
-            <w:proofErr w:type="spellStart"/>
-            <w:r>
-              <w:rPr>
-                <w:rFonts w:ascii="Times New Roman" w:hAnsi="Times New Roman" w:cs="Times New Roman"/>
-                <w:sz w:val="22"/>
-                <w:szCs w:val="22"/>
-              </w:rPr>
-              <w:t>cont</w:t>
-            </w:r>
-            <w:proofErr w:type="spellEnd"/>
-            <w:r>
-              <w:rPr>
-                <w:rFonts w:ascii="Times New Roman" w:hAnsi="Times New Roman" w:cs="Times New Roman"/>
-                <w:sz w:val="22"/>
-                <w:szCs w:val="22"/>
-              </w:rPr>
-              <w:t>).</w:t>
+              <w:t>Repetitive behavior in horses</w:t>
             </w:r>
           </w:p>
         </w:tc>
@@ -607,119 +525,158 @@
                 <w:sz w:val="22"/>
                 <w:szCs w:val="22"/>
               </w:rPr>
-              <w:t xml:space="preserve">IM injection: </w:t>
-            </w:r>
-            <w:r>
-              <w:rPr>
-                <w:rFonts w:ascii="Times New Roman" w:hAnsi="Times New Roman" w:cs="Times New Roman"/>
-                <w:sz w:val="22"/>
-                <w:szCs w:val="22"/>
-              </w:rPr>
-              <w:t>Tap area a few times, insert the needle only, wait until horse stops reacting, then attach syringe, draw back, inject</w:t>
-            </w:r>
-          </w:p>
-          <w:p>
-            <w:pPr>
-              <w:pStyle w:val="ListParagraph"/>
-              <w:numPr>
-                <w:ilvl w:val="0"/>
-                <w:numId w:val="2"/>
-              </w:numPr>
-              <w:rPr>
-                <w:rFonts w:ascii="Times New Roman" w:hAnsi="Times New Roman" w:cs="Times New Roman"/>
-                <w:sz w:val="22"/>
-                <w:szCs w:val="22"/>
-              </w:rPr>
-            </w:pPr>
-            <w:r>
-              <w:rPr>
-                <w:rFonts w:ascii="Times New Roman" w:hAnsi="Times New Roman" w:cs="Times New Roman"/>
-                <w:sz w:val="22"/>
-                <w:szCs w:val="22"/>
-              </w:rPr>
-              <w:t>Base of the neck (triangle: nuchal ligament at the top of the neck-cervical vertebrae at the bottom of the neck-in front of shoulder blade, where heel of hand is placed)</w:t>
-            </w:r>
-          </w:p>
-          <w:p>
-            <w:pPr>
-              <w:pStyle w:val="ListParagraph"/>
-              <w:numPr>
-                <w:ilvl w:val="0"/>
-                <w:numId w:val="2"/>
-              </w:numPr>
-              <w:rPr>
-                <w:rFonts w:ascii="Times New Roman" w:hAnsi="Times New Roman" w:cs="Times New Roman"/>
-                <w:sz w:val="22"/>
-                <w:szCs w:val="22"/>
-              </w:rPr>
-            </w:pPr>
-            <w:r>
-              <w:rPr>
-                <w:rFonts w:ascii="Times New Roman" w:hAnsi="Times New Roman" w:cs="Times New Roman"/>
-                <w:sz w:val="22"/>
-                <w:szCs w:val="22"/>
-              </w:rPr>
-              <w:t>S</w:t>
-            </w:r>
-            <w:r>
-              <w:rPr>
-                <w:rFonts w:ascii="Times New Roman" w:hAnsi="Times New Roman" w:cs="Times New Roman"/>
-                <w:sz w:val="22"/>
-                <w:szCs w:val="22"/>
-              </w:rPr>
-              <w:t>emitendinosus muscle 1-2 inches below the tuber ischii (buttocks) (stand on the opposite end, inject by reaching to the other side since horse will kick towards the side its stuck)</w:t>
-            </w:r>
-          </w:p>
-          <w:p>
-            <w:pPr>
-              <w:pStyle w:val="ListParagraph"/>
-              <w:numPr>
-                <w:ilvl w:val="0"/>
-                <w:numId w:val="2"/>
-              </w:numPr>
-              <w:rPr>
-                <w:rFonts w:ascii="Times New Roman" w:hAnsi="Times New Roman" w:cs="Times New Roman"/>
-                <w:sz w:val="22"/>
-                <w:szCs w:val="22"/>
-              </w:rPr>
-            </w:pPr>
-            <w:r>
-              <w:rPr>
-                <w:rFonts w:ascii="Times New Roman" w:hAnsi="Times New Roman" w:cs="Times New Roman"/>
-                <w:sz w:val="22"/>
-                <w:szCs w:val="22"/>
-              </w:rPr>
-              <w:t>G</w:t>
-            </w:r>
-            <w:r>
-              <w:rPr>
-                <w:rFonts w:ascii="Times New Roman" w:hAnsi="Times New Roman" w:cs="Times New Roman"/>
-                <w:sz w:val="22"/>
-                <w:szCs w:val="22"/>
-              </w:rPr>
-              <w:t>luteal muscle (top of rump) not recommended due to poor drainage, which can lead to abscess</w:t>
-            </w:r>
-          </w:p>
-          <w:p>
-            <w:pPr>
-              <w:pStyle w:val="ListParagraph"/>
-              <w:numPr>
-                <w:ilvl w:val="0"/>
-                <w:numId w:val="2"/>
-              </w:numPr>
-              <w:rPr>
-                <w:rFonts w:ascii="Times New Roman" w:hAnsi="Times New Roman" w:cs="Times New Roman"/>
-                <w:sz w:val="22"/>
-                <w:szCs w:val="22"/>
-              </w:rPr>
-            </w:pPr>
-            <w:r>
-              <w:rPr>
-                <w:rFonts w:ascii="Times New Roman" w:hAnsi="Times New Roman" w:cs="Times New Roman"/>
-                <w:sz w:val="22"/>
-                <w:szCs w:val="22"/>
-              </w:rPr>
-              <w:t>Pectoral muscle only for small volumes, not common due to soreness</w:t>
+              <w:t>Displacement-type behaviors common in confined horses, may be called stable vices</w:t>
+            </w:r>
+          </w:p>
+          <w:p>
+            <w:pPr>
+              <w:pStyle w:val="ListParagraph"/>
+              <w:numPr>
+                <w:ilvl w:val="0"/>
+                <w:numId w:val="3"/>
+              </w:numPr>
+              <w:rPr>
+                <w:rFonts w:ascii="Times New Roman" w:hAnsi="Times New Roman" w:cs="Times New Roman"/>
+                <w:sz w:val="22"/>
+                <w:szCs w:val="22"/>
+              </w:rPr>
+            </w:pPr>
+            <w:r>
+              <w:rPr>
+                <w:rFonts w:ascii="Times New Roman" w:hAnsi="Times New Roman" w:cs="Times New Roman"/>
+                <w:sz w:val="22"/>
+                <w:szCs w:val="22"/>
+              </w:rPr>
+              <w:t>Pawing at the stall, door, or ground (also when hungry or thirsty)</w:t>
+            </w:r>
+          </w:p>
+          <w:p>
+            <w:pPr>
+              <w:pStyle w:val="ListParagraph"/>
+              <w:numPr>
+                <w:ilvl w:val="0"/>
+                <w:numId w:val="3"/>
+              </w:numPr>
+              <w:rPr>
+                <w:rFonts w:ascii="Times New Roman" w:hAnsi="Times New Roman" w:cs="Times New Roman"/>
+                <w:sz w:val="22"/>
+                <w:szCs w:val="22"/>
+              </w:rPr>
+            </w:pPr>
+            <w:r>
+              <w:rPr>
+                <w:rFonts w:ascii="Times New Roman" w:hAnsi="Times New Roman" w:cs="Times New Roman"/>
+                <w:sz w:val="22"/>
+                <w:szCs w:val="22"/>
+              </w:rPr>
+              <w:t>Wood chewing</w:t>
+            </w:r>
+          </w:p>
+          <w:p>
+            <w:pPr>
+              <w:pStyle w:val="ListParagraph"/>
+              <w:numPr>
+                <w:ilvl w:val="0"/>
+                <w:numId w:val="3"/>
+              </w:numPr>
+              <w:rPr>
+                <w:rFonts w:ascii="Times New Roman" w:hAnsi="Times New Roman" w:cs="Times New Roman"/>
+                <w:sz w:val="22"/>
+                <w:szCs w:val="22"/>
+              </w:rPr>
+            </w:pPr>
+            <w:r>
+              <w:rPr>
+                <w:rFonts w:ascii="Times New Roman" w:hAnsi="Times New Roman" w:cs="Times New Roman"/>
+                <w:sz w:val="22"/>
+                <w:szCs w:val="22"/>
+              </w:rPr>
+              <w:t>Stall walking or weaving</w:t>
+            </w:r>
+          </w:p>
+          <w:p>
+            <w:pPr>
+              <w:pStyle w:val="ListParagraph"/>
+              <w:numPr>
+                <w:ilvl w:val="0"/>
+                <w:numId w:val="3"/>
+              </w:numPr>
+              <w:rPr>
+                <w:rFonts w:ascii="Times New Roman" w:hAnsi="Times New Roman" w:cs="Times New Roman"/>
+                <w:sz w:val="22"/>
+                <w:szCs w:val="22"/>
+              </w:rPr>
+            </w:pPr>
+            <w:r>
+              <w:rPr>
+                <w:rFonts w:ascii="Times New Roman" w:hAnsi="Times New Roman" w:cs="Times New Roman"/>
+                <w:sz w:val="22"/>
+                <w:szCs w:val="22"/>
+              </w:rPr>
+              <w:t>Kicking at the stall</w:t>
+            </w:r>
+          </w:p>
+          <w:p>
+            <w:pPr>
+              <w:pStyle w:val="ListParagraph"/>
+              <w:numPr>
+                <w:ilvl w:val="0"/>
+                <w:numId w:val="1"/>
+              </w:numPr>
+              <w:ind w:left="249" w:hanging="249"/>
+              <w:rPr>
+                <w:rFonts w:ascii="Times New Roman" w:hAnsi="Times New Roman" w:cs="Times New Roman"/>
+                <w:sz w:val="22"/>
+                <w:szCs w:val="22"/>
+              </w:rPr>
+            </w:pPr>
+            <w:r>
+              <w:rPr>
+                <w:rFonts w:ascii="Times New Roman" w:hAnsi="Times New Roman" w:cs="Times New Roman"/>
+                <w:sz w:val="22"/>
+                <w:szCs w:val="22"/>
+              </w:rPr>
+              <w:t>Cribbing is a s</w:t>
+            </w:r>
+            <w:r>
+              <w:rPr>
+                <w:rFonts w:ascii="Times New Roman" w:hAnsi="Times New Roman" w:cs="Times New Roman"/>
+                <w:sz w:val="22"/>
+                <w:szCs w:val="22"/>
+              </w:rPr>
+              <w:t>tereotypy</w:t>
+            </w:r>
+            <w:r>
+              <w:rPr>
+                <w:rFonts w:ascii="Times New Roman" w:hAnsi="Times New Roman" w:cs="Times New Roman"/>
+                <w:sz w:val="22"/>
+                <w:szCs w:val="22"/>
+              </w:rPr>
+              <w:t xml:space="preserve">—a </w:t>
+            </w:r>
+            <w:r>
+              <w:rPr>
+                <w:rFonts w:ascii="Times New Roman" w:hAnsi="Times New Roman" w:cs="Times New Roman"/>
+                <w:sz w:val="22"/>
+                <w:szCs w:val="22"/>
+              </w:rPr>
+              <w:t>persistent, often purposeless movements to self-stimulate or cope</w:t>
+            </w:r>
+            <w:r>
+              <w:rPr>
+                <w:rFonts w:ascii="Times New Roman" w:hAnsi="Times New Roman" w:cs="Times New Roman"/>
+                <w:sz w:val="22"/>
+                <w:szCs w:val="22"/>
+              </w:rPr>
+              <w:t xml:space="preserve">; common in wild horses in captivity; involves grasping objects w incisors, arching the neck, leaning back, and gulping </w:t>
+            </w:r>
+            <w:r>
+              <w:rPr>
+                <w:rFonts w:ascii="Times New Roman" w:hAnsi="Times New Roman" w:cs="Times New Roman"/>
+                <w:sz w:val="22"/>
+                <w:szCs w:val="22"/>
+              </w:rPr>
+              <w:t>air which causes a grunting noise</w:t>
             </w:r>
           </w:p>
         </w:tc>
@@ -749,25 +706,7 @@
                 <w:szCs w:val="22"/>
               </w:rPr>
               <w:lastRenderedPageBreak/>
-              <w:t>Routes of medication administration in horses (</w:t>
-            </w:r>
-            <w:proofErr w:type="spellStart"/>
-            <w:r>
-              <w:rPr>
-                <w:rFonts w:ascii="Times New Roman" w:hAnsi="Times New Roman" w:cs="Times New Roman"/>
-                <w:sz w:val="22"/>
-                <w:szCs w:val="22"/>
-              </w:rPr>
-              <w:t>cont</w:t>
-            </w:r>
-            <w:proofErr w:type="spellEnd"/>
-            <w:r>
-              <w:rPr>
-                <w:rFonts w:ascii="Times New Roman" w:hAnsi="Times New Roman" w:cs="Times New Roman"/>
-                <w:sz w:val="22"/>
-                <w:szCs w:val="22"/>
-              </w:rPr>
-              <w:t>).</w:t>
+              <w:t>Routes of medication administration in horses</w:t>
             </w:r>
           </w:p>
         </w:tc>
@@ -796,112 +735,101 @@
                 <w:sz w:val="22"/>
                 <w:szCs w:val="22"/>
               </w:rPr>
-              <w:t>SC injection: Neck</w:t>
-            </w:r>
-          </w:p>
-          <w:p>
-            <w:pPr>
-              <w:pStyle w:val="ListParagraph"/>
-              <w:numPr>
-                <w:ilvl w:val="0"/>
-                <w:numId w:val="1"/>
-              </w:numPr>
-              <w:ind w:left="249" w:hanging="249"/>
-              <w:rPr>
-                <w:rFonts w:ascii="Times New Roman" w:hAnsi="Times New Roman" w:cs="Times New Roman"/>
-                <w:sz w:val="22"/>
-                <w:szCs w:val="22"/>
-              </w:rPr>
-            </w:pPr>
-            <w:r>
-              <w:rPr>
-                <w:rFonts w:ascii="Times New Roman" w:hAnsi="Times New Roman" w:cs="Times New Roman"/>
-                <w:sz w:val="22"/>
-                <w:szCs w:val="22"/>
-              </w:rPr>
-              <w:t xml:space="preserve">Intranasal route: Strangles (Streptococcus </w:t>
-            </w:r>
-            <w:proofErr w:type="spellStart"/>
-            <w:r>
-              <w:rPr>
-                <w:rFonts w:ascii="Times New Roman" w:hAnsi="Times New Roman" w:cs="Times New Roman"/>
-                <w:sz w:val="22"/>
-                <w:szCs w:val="22"/>
-              </w:rPr>
-              <w:t>equi</w:t>
-            </w:r>
-            <w:proofErr w:type="spellEnd"/>
-            <w:r>
-              <w:rPr>
-                <w:rFonts w:ascii="Times New Roman" w:hAnsi="Times New Roman" w:cs="Times New Roman"/>
-                <w:sz w:val="22"/>
-                <w:szCs w:val="22"/>
-              </w:rPr>
-              <w:t>) and influenza vaccines, allows direct application onto mucosa, area of concern</w:t>
-            </w:r>
-          </w:p>
-          <w:p>
-            <w:pPr>
-              <w:pStyle w:val="ListParagraph"/>
-              <w:numPr>
-                <w:ilvl w:val="0"/>
-                <w:numId w:val="1"/>
-              </w:numPr>
-              <w:ind w:left="249" w:hanging="249"/>
-              <w:rPr>
-                <w:rFonts w:ascii="Times New Roman" w:hAnsi="Times New Roman" w:cs="Times New Roman"/>
-                <w:sz w:val="22"/>
-                <w:szCs w:val="22"/>
-              </w:rPr>
-            </w:pPr>
-            <w:r>
-              <w:rPr>
-                <w:rFonts w:ascii="Times New Roman" w:hAnsi="Times New Roman" w:cs="Times New Roman"/>
-                <w:sz w:val="22"/>
-                <w:szCs w:val="22"/>
-              </w:rPr>
-              <w:t xml:space="preserve">Inhalation route: Nebulizers and </w:t>
-            </w:r>
-            <w:proofErr w:type="spellStart"/>
-            <w:r>
-              <w:rPr>
-                <w:rFonts w:ascii="Times New Roman" w:hAnsi="Times New Roman" w:cs="Times New Roman"/>
-                <w:sz w:val="22"/>
-                <w:szCs w:val="22"/>
-              </w:rPr>
-              <w:t>AeroMasks</w:t>
-            </w:r>
-            <w:proofErr w:type="spellEnd"/>
-            <w:r>
-              <w:rPr>
-                <w:rFonts w:ascii="Times New Roman" w:hAnsi="Times New Roman" w:cs="Times New Roman"/>
-                <w:sz w:val="22"/>
-                <w:szCs w:val="22"/>
-              </w:rPr>
-              <w:t xml:space="preserve"> deliver micro-droplets, used for asthma and respiratory disease</w:t>
-            </w:r>
-          </w:p>
-          <w:p>
-            <w:pPr>
-              <w:pStyle w:val="ListParagraph"/>
-              <w:numPr>
-                <w:ilvl w:val="0"/>
-                <w:numId w:val="1"/>
-              </w:numPr>
-              <w:ind w:left="249" w:hanging="249"/>
-              <w:rPr>
-                <w:rFonts w:ascii="Times New Roman" w:hAnsi="Times New Roman" w:cs="Times New Roman"/>
-                <w:sz w:val="22"/>
-                <w:szCs w:val="22"/>
-              </w:rPr>
-            </w:pPr>
-            <w:r>
-              <w:rPr>
-                <w:rFonts w:ascii="Times New Roman" w:hAnsi="Times New Roman" w:cs="Times New Roman"/>
-                <w:sz w:val="22"/>
-                <w:szCs w:val="22"/>
-              </w:rPr>
-              <w:t>Topical route</w:t>
+              <w:t>Oral route</w:t>
+            </w:r>
+          </w:p>
+          <w:p>
+            <w:pPr>
+              <w:pStyle w:val="ListParagraph"/>
+              <w:numPr>
+                <w:ilvl w:val="0"/>
+                <w:numId w:val="1"/>
+              </w:numPr>
+              <w:ind w:left="249" w:hanging="249"/>
+              <w:rPr>
+                <w:rFonts w:ascii="Times New Roman" w:hAnsi="Times New Roman" w:cs="Times New Roman"/>
+                <w:sz w:val="22"/>
+                <w:szCs w:val="22"/>
+              </w:rPr>
+            </w:pPr>
+            <w:r>
+              <w:rPr>
+                <w:rFonts w:ascii="Times New Roman" w:hAnsi="Times New Roman" w:cs="Times New Roman"/>
+                <w:sz w:val="22"/>
+                <w:szCs w:val="22"/>
+              </w:rPr>
+              <w:t xml:space="preserve">Nasogastric tube: </w:t>
+            </w:r>
+            <w:r>
+              <w:rPr>
+                <w:rFonts w:ascii="Times New Roman" w:hAnsi="Times New Roman" w:cs="Times New Roman"/>
+                <w:sz w:val="22"/>
+                <w:szCs w:val="22"/>
+              </w:rPr>
+              <w:t>Common route for administering water, electrolytes, dewormer, mineral oil, antigas meds, or refluxing stomach contents when assessing for colic; p</w:t>
+            </w:r>
+            <w:r>
+              <w:rPr>
+                <w:rFonts w:ascii="Times New Roman" w:hAnsi="Times New Roman" w:cs="Times New Roman"/>
+                <w:sz w:val="22"/>
+                <w:szCs w:val="22"/>
+              </w:rPr>
+              <w:t>laced in the medial ventral meatus and passed into the esophagus when horse swallows (passing confirmed by observing</w:t>
+            </w:r>
+            <w:r>
+              <w:rPr>
+                <w:rFonts w:ascii="Times New Roman" w:hAnsi="Times New Roman" w:cs="Times New Roman"/>
+                <w:sz w:val="22"/>
+                <w:szCs w:val="22"/>
+              </w:rPr>
+              <w:t xml:space="preserve"> and palpating</w:t>
+            </w:r>
+            <w:r>
+              <w:rPr>
+                <w:rFonts w:ascii="Times New Roman" w:hAnsi="Times New Roman" w:cs="Times New Roman"/>
+                <w:sz w:val="22"/>
+                <w:szCs w:val="22"/>
+              </w:rPr>
+              <w:t xml:space="preserve"> it along the left jugular groove</w:t>
+            </w:r>
+            <w:r>
+              <w:rPr>
+                <w:rFonts w:ascii="Times New Roman" w:hAnsi="Times New Roman" w:cs="Times New Roman"/>
+                <w:sz w:val="22"/>
+                <w:szCs w:val="22"/>
+              </w:rPr>
+              <w:t>, and listening to gurgling from the open end and smelling for stomach contents once in the stomach)</w:t>
+            </w:r>
+          </w:p>
+          <w:p>
+            <w:pPr>
+              <w:pStyle w:val="ListParagraph"/>
+              <w:numPr>
+                <w:ilvl w:val="0"/>
+                <w:numId w:val="1"/>
+              </w:numPr>
+              <w:ind w:left="249" w:hanging="249"/>
+              <w:rPr>
+                <w:rFonts w:ascii="Times New Roman" w:hAnsi="Times New Roman" w:cs="Times New Roman"/>
+                <w:sz w:val="18"/>
+                <w:szCs w:val="18"/>
+              </w:rPr>
+            </w:pPr>
+            <w:r>
+              <w:rPr>
+                <w:rFonts w:ascii="Times New Roman" w:hAnsi="Times New Roman" w:cs="Times New Roman"/>
+                <w:sz w:val="22"/>
+                <w:szCs w:val="22"/>
+              </w:rPr>
+              <w:t>IV injection: Jugular most common, thoracic, ceph, saph can be used for small amounts; perivascular inj leads to damage, esp. w common NSAID banamine</w:t>
+            </w:r>
+            <w:r>
+              <w:rPr>
+                <w:rFonts w:ascii="Times New Roman" w:hAnsi="Times New Roman" w:cs="Times New Roman"/>
+                <w:sz w:val="18"/>
+                <w:szCs w:val="18"/>
+              </w:rPr>
+              <w:t xml:space="preserve"> </w:t>
             </w:r>
           </w:p>
         </w:tc>
@@ -930,7 +858,7 @@
                 <w:sz w:val="22"/>
                 <w:szCs w:val="22"/>
               </w:rPr>
-              <w:t xml:space="preserve">Catheter placement in horses </w:t>
+              <w:t>Routes of medication administration in horses (cont).</w:t>
             </w:r>
           </w:p>
         </w:tc>
@@ -959,62 +887,15 @@
                 <w:sz w:val="22"/>
                 <w:szCs w:val="22"/>
               </w:rPr>
-              <w:t>Into the jugular</w:t>
-            </w:r>
-            <w:r>
-              <w:rPr>
-                <w:rFonts w:ascii="Times New Roman" w:hAnsi="Times New Roman" w:cs="Times New Roman"/>
-                <w:sz w:val="22"/>
-                <w:szCs w:val="22"/>
-              </w:rPr>
-              <w:t xml:space="preserve">, </w:t>
-            </w:r>
-            <w:r>
-              <w:rPr>
-                <w:rFonts w:ascii="Times New Roman" w:hAnsi="Times New Roman" w:cs="Times New Roman"/>
-                <w:sz w:val="22"/>
-                <w:szCs w:val="22"/>
-              </w:rPr>
-              <w:t>except long-term Mila, which goes into lateral thoracic vein</w:t>
-            </w:r>
-            <w:r>
-              <w:rPr>
-                <w:rFonts w:ascii="Times New Roman" w:hAnsi="Times New Roman" w:cs="Times New Roman"/>
-                <w:sz w:val="22"/>
-                <w:szCs w:val="22"/>
-              </w:rPr>
-              <w:t xml:space="preserve">; </w:t>
-            </w:r>
-            <w:r>
-              <w:rPr>
-                <w:rFonts w:ascii="Times New Roman" w:hAnsi="Times New Roman" w:cs="Times New Roman"/>
-                <w:sz w:val="22"/>
-                <w:szCs w:val="22"/>
-              </w:rPr>
-              <w:t>sterile gloves</w:t>
-            </w:r>
-          </w:p>
-          <w:p>
-            <w:pPr>
-              <w:pStyle w:val="ListParagraph"/>
-              <w:numPr>
-                <w:ilvl w:val="0"/>
-                <w:numId w:val="1"/>
-              </w:numPr>
-              <w:ind w:left="249" w:hanging="249"/>
-              <w:rPr>
-                <w:rFonts w:ascii="Times New Roman" w:hAnsi="Times New Roman" w:cs="Times New Roman"/>
-                <w:sz w:val="22"/>
-                <w:szCs w:val="22"/>
-              </w:rPr>
-            </w:pPr>
-            <w:r>
-              <w:rPr>
-                <w:rFonts w:ascii="Times New Roman" w:hAnsi="Times New Roman" w:cs="Times New Roman"/>
-                <w:sz w:val="22"/>
-                <w:szCs w:val="22"/>
-              </w:rPr>
-              <w:t xml:space="preserve">Catheter types: </w:t>
+              <w:t xml:space="preserve">IM injection: </w:t>
+            </w:r>
+            <w:r>
+              <w:rPr>
+                <w:rFonts w:ascii="Times New Roman" w:hAnsi="Times New Roman" w:cs="Times New Roman"/>
+                <w:sz w:val="22"/>
+                <w:szCs w:val="22"/>
+              </w:rPr>
+              <w:t>Tap area a few times, insert the needle only, wait until horse stops reacting, then attach syringe, draw back, inject</w:t>
             </w:r>
           </w:p>
           <w:p>
@@ -1036,7 +917,7 @@
                 <w:sz w:val="22"/>
                 <w:szCs w:val="22"/>
               </w:rPr>
-              <w:t>Angiocath for short-term (1-2 days), catheter-over-stylet style</w:t>
+              <w:t>Base of the neck (triangle: nuchal ligament at the top of the neck-cervical vertebrae at the bottom of the neck-in front of shoulder blade, where heel of hand is placed)</w:t>
             </w:r>
           </w:p>
           <w:p>
@@ -1058,7 +939,15 @@
                 <w:sz w:val="22"/>
                 <w:szCs w:val="22"/>
               </w:rPr>
-              <w:t>Mila and Arrow for long-term (3-4 weeks), catheter-over-guidewire style w butterfly extensions</w:t>
+              <w:t>S</w:t>
+            </w:r>
+            <w:r>
+              <w:rPr>
+                <w:rFonts w:ascii="Times New Roman" w:hAnsi="Times New Roman" w:cs="Times New Roman"/>
+                <w:sz w:val="22"/>
+                <w:szCs w:val="22"/>
+              </w:rPr>
+              <w:t>emitendinosus muscle 1-2 inches below the tuber ischii (buttocks) (stand on the opposite end, inject by reaching to the other side since horse will kick towards the side its stuck)</w:t>
             </w:r>
           </w:p>
           <w:p>
@@ -1080,15 +969,15 @@
                 <w:sz w:val="22"/>
                 <w:szCs w:val="22"/>
               </w:rPr>
-              <w:t>Butterfly</w:t>
-            </w:r>
-            <w:r>
-              <w:rPr>
-                <w:rFonts w:ascii="Times New Roman" w:hAnsi="Times New Roman" w:cs="Times New Roman"/>
-                <w:sz w:val="22"/>
-                <w:szCs w:val="22"/>
-              </w:rPr>
-              <w:t xml:space="preserve"> for regional perfusions of antibiotics</w:t>
+              <w:t>G</w:t>
+            </w:r>
+            <w:r>
+              <w:rPr>
+                <w:rFonts w:ascii="Times New Roman" w:hAnsi="Times New Roman" w:cs="Times New Roman"/>
+                <w:sz w:val="22"/>
+                <w:szCs w:val="22"/>
+              </w:rPr>
+              <w:t>luteal muscle (top of rump) not recommended due to poor drainage, which can lead to abscess</w:t>
             </w:r>
           </w:p>
           <w:p>
@@ -1104,69 +993,13 @@
                 <w:szCs w:val="22"/>
               </w:rPr>
             </w:pPr>
-            <w:proofErr w:type="spellStart"/>
-            <w:r>
-              <w:rPr>
-                <w:rFonts w:ascii="Times New Roman" w:hAnsi="Times New Roman" w:cs="Times New Roman"/>
-                <w:sz w:val="22"/>
-                <w:szCs w:val="22"/>
-              </w:rPr>
-              <w:t>Insyte</w:t>
-            </w:r>
-            <w:proofErr w:type="spellEnd"/>
-            <w:r>
-              <w:rPr>
-                <w:rFonts w:ascii="Times New Roman" w:hAnsi="Times New Roman" w:cs="Times New Roman"/>
-                <w:sz w:val="22"/>
-                <w:szCs w:val="22"/>
-              </w:rPr>
-              <w:t xml:space="preserve"> catheter w wings for arterial blood gas sample collection during anesthesia</w:t>
-            </w:r>
-          </w:p>
-          <w:p>
-            <w:pPr>
-              <w:pStyle w:val="ListParagraph"/>
-              <w:numPr>
-                <w:ilvl w:val="0"/>
-                <w:numId w:val="1"/>
-              </w:numPr>
-              <w:ind w:left="249" w:hanging="249"/>
-              <w:rPr>
-                <w:rFonts w:ascii="Times New Roman" w:hAnsi="Times New Roman" w:cs="Times New Roman"/>
-                <w:sz w:val="22"/>
-                <w:szCs w:val="22"/>
-              </w:rPr>
-            </w:pPr>
-            <w:r>
-              <w:rPr>
-                <w:rFonts w:ascii="Times New Roman" w:hAnsi="Times New Roman" w:cs="Times New Roman"/>
-                <w:sz w:val="22"/>
-                <w:szCs w:val="22"/>
-              </w:rPr>
-              <w:t>Flushed w saline every 6 hours</w:t>
-            </w:r>
-          </w:p>
-          <w:p>
-            <w:pPr>
-              <w:pStyle w:val="ListParagraph"/>
-              <w:numPr>
-                <w:ilvl w:val="0"/>
-                <w:numId w:val="1"/>
-              </w:numPr>
-              <w:ind w:left="249" w:hanging="249"/>
-              <w:rPr>
-                <w:rFonts w:ascii="Times New Roman" w:hAnsi="Times New Roman" w:cs="Times New Roman"/>
-                <w:sz w:val="22"/>
-                <w:szCs w:val="22"/>
-              </w:rPr>
-            </w:pPr>
-            <w:r>
-              <w:rPr>
-                <w:rFonts w:ascii="Times New Roman" w:hAnsi="Times New Roman" w:cs="Times New Roman"/>
-                <w:sz w:val="22"/>
-                <w:szCs w:val="22"/>
-              </w:rPr>
-              <w:t>Heparin 1 mL per 100 mL of saline may be used for patency</w:t>
+            <w:r>
+              <w:rPr>
+                <w:rFonts w:ascii="Times New Roman" w:hAnsi="Times New Roman" w:cs="Times New Roman"/>
+                <w:sz w:val="22"/>
+                <w:szCs w:val="22"/>
+              </w:rPr>
+              <w:t>Pectoral muscle only for small volumes, not common due to soreness</w:t>
             </w:r>
           </w:p>
         </w:tc>
@@ -1195,7 +1028,7 @@
                 <w:sz w:val="22"/>
                 <w:szCs w:val="22"/>
               </w:rPr>
-              <w:t xml:space="preserve">Equine vaccines </w:t>
+              <w:t>Routes of medication administration in horses (cont).</w:t>
             </w:r>
           </w:p>
         </w:tc>
@@ -1214,390 +1047,86 @@
               <w:ind w:left="249" w:hanging="249"/>
               <w:rPr>
                 <w:rFonts w:ascii="Times New Roman" w:hAnsi="Times New Roman" w:cs="Times New Roman"/>
-                <w:sz w:val="21"/>
-                <w:szCs w:val="21"/>
-              </w:rPr>
-            </w:pPr>
-            <w:r>
-              <w:rPr>
-                <w:rFonts w:ascii="Times New Roman" w:hAnsi="Times New Roman" w:cs="Times New Roman"/>
-                <w:sz w:val="21"/>
-                <w:szCs w:val="21"/>
-              </w:rPr>
-              <w:t>Core vaccines</w:t>
-            </w:r>
-          </w:p>
-          <w:p>
-            <w:pPr>
-              <w:pStyle w:val="ListParagraph"/>
-              <w:numPr>
-                <w:ilvl w:val="0"/>
-                <w:numId w:val="2"/>
-              </w:numPr>
-              <w:rPr>
-                <w:rFonts w:ascii="Times New Roman" w:hAnsi="Times New Roman" w:cs="Times New Roman"/>
-                <w:sz w:val="21"/>
-                <w:szCs w:val="21"/>
-              </w:rPr>
-            </w:pPr>
-            <w:r>
-              <w:rPr>
-                <w:rFonts w:ascii="Times New Roman" w:hAnsi="Times New Roman" w:cs="Times New Roman"/>
-                <w:sz w:val="21"/>
-                <w:szCs w:val="21"/>
-              </w:rPr>
-              <w:t>Tetanus toxoid (annual)</w:t>
-            </w:r>
-          </w:p>
-          <w:p>
-            <w:pPr>
-              <w:pStyle w:val="ListParagraph"/>
-              <w:numPr>
-                <w:ilvl w:val="0"/>
-                <w:numId w:val="2"/>
-              </w:numPr>
-              <w:rPr>
-                <w:rFonts w:ascii="Times New Roman" w:hAnsi="Times New Roman" w:cs="Times New Roman"/>
-                <w:sz w:val="21"/>
-                <w:szCs w:val="21"/>
-              </w:rPr>
-            </w:pPr>
-            <w:r>
-              <w:rPr>
-                <w:rFonts w:ascii="Times New Roman" w:hAnsi="Times New Roman" w:cs="Times New Roman"/>
-                <w:sz w:val="21"/>
-                <w:szCs w:val="21"/>
-              </w:rPr>
-              <w:t>Tetanus antitoxin (post-exposure in not vaccinated)</w:t>
-            </w:r>
-          </w:p>
-          <w:p>
-            <w:pPr>
-              <w:pStyle w:val="ListParagraph"/>
-              <w:numPr>
-                <w:ilvl w:val="0"/>
-                <w:numId w:val="2"/>
-              </w:numPr>
-              <w:rPr>
-                <w:rFonts w:ascii="Times New Roman" w:hAnsi="Times New Roman" w:cs="Times New Roman"/>
-                <w:sz w:val="21"/>
-                <w:szCs w:val="21"/>
-              </w:rPr>
-            </w:pPr>
-            <w:r>
-              <w:rPr>
-                <w:rFonts w:ascii="Times New Roman" w:hAnsi="Times New Roman" w:cs="Times New Roman"/>
-                <w:sz w:val="21"/>
-                <w:szCs w:val="21"/>
-              </w:rPr>
-              <w:t xml:space="preserve">Rabies (annual) </w:t>
-            </w:r>
-          </w:p>
-          <w:p>
-            <w:pPr>
-              <w:pStyle w:val="ListParagraph"/>
-              <w:numPr>
-                <w:ilvl w:val="0"/>
-                <w:numId w:val="2"/>
-              </w:numPr>
-              <w:rPr>
-                <w:rFonts w:ascii="Times New Roman" w:hAnsi="Times New Roman" w:cs="Times New Roman"/>
-                <w:sz w:val="21"/>
-                <w:szCs w:val="21"/>
-              </w:rPr>
-            </w:pPr>
-            <w:r>
-              <w:rPr>
-                <w:rFonts w:ascii="Times New Roman" w:hAnsi="Times New Roman" w:cs="Times New Roman"/>
-                <w:sz w:val="21"/>
-                <w:szCs w:val="21"/>
-              </w:rPr>
-              <w:t xml:space="preserve">Equine encephalomyelitis (annual before vector season, </w:t>
-            </w:r>
-            <w:r>
-              <w:rPr>
-                <w:rFonts w:ascii="Times New Roman" w:hAnsi="Times New Roman" w:cs="Times New Roman"/>
-                <w:sz w:val="21"/>
-                <w:szCs w:val="21"/>
-              </w:rPr>
-              <w:t xml:space="preserve">6 </w:t>
-            </w:r>
-            <w:proofErr w:type="spellStart"/>
-            <w:r>
-              <w:rPr>
-                <w:rFonts w:ascii="Times New Roman" w:hAnsi="Times New Roman" w:cs="Times New Roman"/>
-                <w:sz w:val="21"/>
-                <w:szCs w:val="21"/>
-              </w:rPr>
-              <w:t>mo</w:t>
-            </w:r>
-            <w:proofErr w:type="spellEnd"/>
-            <w:r>
-              <w:rPr>
-                <w:rFonts w:ascii="Times New Roman" w:hAnsi="Times New Roman" w:cs="Times New Roman"/>
-                <w:sz w:val="21"/>
-                <w:szCs w:val="21"/>
-              </w:rPr>
-              <w:t xml:space="preserve"> in high risk areas)</w:t>
-            </w:r>
-          </w:p>
-          <w:p>
-            <w:pPr>
-              <w:pStyle w:val="ListParagraph"/>
-              <w:numPr>
-                <w:ilvl w:val="0"/>
-                <w:numId w:val="2"/>
-              </w:numPr>
-              <w:rPr>
-                <w:rFonts w:ascii="Times New Roman" w:hAnsi="Times New Roman" w:cs="Times New Roman"/>
-                <w:sz w:val="21"/>
-                <w:szCs w:val="21"/>
-              </w:rPr>
-            </w:pPr>
-            <w:r>
-              <w:rPr>
-                <w:rFonts w:ascii="Times New Roman" w:hAnsi="Times New Roman" w:cs="Times New Roman"/>
-                <w:sz w:val="21"/>
-                <w:szCs w:val="21"/>
-              </w:rPr>
-              <w:t>West Nile virus (annual in spring before vector season)</w:t>
-            </w:r>
-          </w:p>
-          <w:p>
-            <w:pPr>
-              <w:pStyle w:val="ListParagraph"/>
-              <w:numPr>
-                <w:ilvl w:val="0"/>
-                <w:numId w:val="1"/>
-              </w:numPr>
-              <w:ind w:left="249" w:hanging="249"/>
-              <w:rPr>
-                <w:rFonts w:ascii="Times New Roman" w:hAnsi="Times New Roman" w:cs="Times New Roman"/>
-                <w:sz w:val="21"/>
-                <w:szCs w:val="21"/>
-              </w:rPr>
-            </w:pPr>
-            <w:r>
-              <w:rPr>
-                <w:rFonts w:ascii="Times New Roman" w:hAnsi="Times New Roman" w:cs="Times New Roman"/>
-                <w:sz w:val="21"/>
-                <w:szCs w:val="21"/>
-              </w:rPr>
-              <w:t>Risk-based vaccines</w:t>
-            </w:r>
-          </w:p>
-          <w:p>
-            <w:pPr>
-              <w:pStyle w:val="ListParagraph"/>
-              <w:numPr>
-                <w:ilvl w:val="0"/>
-                <w:numId w:val="2"/>
-              </w:numPr>
-              <w:rPr>
-                <w:rFonts w:ascii="Times New Roman" w:hAnsi="Times New Roman" w:cs="Times New Roman"/>
-                <w:sz w:val="21"/>
-                <w:szCs w:val="21"/>
-              </w:rPr>
-            </w:pPr>
-            <w:r>
-              <w:rPr>
-                <w:rFonts w:ascii="Times New Roman" w:hAnsi="Times New Roman" w:cs="Times New Roman"/>
-                <w:sz w:val="21"/>
-                <w:szCs w:val="21"/>
-              </w:rPr>
-              <w:t xml:space="preserve">Equine herpesvirus (6 </w:t>
-            </w:r>
-            <w:proofErr w:type="spellStart"/>
-            <w:r>
-              <w:rPr>
-                <w:rFonts w:ascii="Times New Roman" w:hAnsi="Times New Roman" w:cs="Times New Roman"/>
-                <w:sz w:val="21"/>
-                <w:szCs w:val="21"/>
-              </w:rPr>
-              <w:t>mo</w:t>
-            </w:r>
-            <w:proofErr w:type="spellEnd"/>
-            <w:r>
-              <w:rPr>
-                <w:rFonts w:ascii="Times New Roman" w:hAnsi="Times New Roman" w:cs="Times New Roman"/>
-                <w:sz w:val="21"/>
-                <w:szCs w:val="21"/>
-              </w:rPr>
-              <w:t>)</w:t>
-            </w:r>
-          </w:p>
-          <w:p>
-            <w:pPr>
-              <w:pStyle w:val="ListParagraph"/>
-              <w:numPr>
-                <w:ilvl w:val="0"/>
-                <w:numId w:val="2"/>
-              </w:numPr>
-              <w:rPr>
-                <w:rFonts w:ascii="Times New Roman" w:hAnsi="Times New Roman" w:cs="Times New Roman"/>
-                <w:sz w:val="21"/>
-                <w:szCs w:val="21"/>
-              </w:rPr>
-            </w:pPr>
-            <w:r>
-              <w:rPr>
-                <w:rFonts w:ascii="Times New Roman" w:hAnsi="Times New Roman" w:cs="Times New Roman"/>
-                <w:sz w:val="21"/>
-                <w:szCs w:val="21"/>
-              </w:rPr>
-              <w:t xml:space="preserve">Influenza (6 </w:t>
-            </w:r>
-            <w:proofErr w:type="spellStart"/>
-            <w:r>
-              <w:rPr>
-                <w:rFonts w:ascii="Times New Roman" w:hAnsi="Times New Roman" w:cs="Times New Roman"/>
-                <w:sz w:val="21"/>
-                <w:szCs w:val="21"/>
-              </w:rPr>
-              <w:t>mo</w:t>
-            </w:r>
-            <w:proofErr w:type="spellEnd"/>
-            <w:r>
-              <w:rPr>
-                <w:rFonts w:ascii="Times New Roman" w:hAnsi="Times New Roman" w:cs="Times New Roman"/>
-                <w:sz w:val="21"/>
-                <w:szCs w:val="21"/>
-              </w:rPr>
-              <w:t xml:space="preserve"> if at risk, annual otherwise) (only reduces severity of illness, doesn’t prevent it)</w:t>
-            </w:r>
-          </w:p>
-          <w:p>
-            <w:pPr>
-              <w:pStyle w:val="ListParagraph"/>
-              <w:numPr>
-                <w:ilvl w:val="0"/>
-                <w:numId w:val="2"/>
-              </w:numPr>
-              <w:rPr>
-                <w:rFonts w:ascii="Times New Roman" w:hAnsi="Times New Roman" w:cs="Times New Roman"/>
-                <w:sz w:val="21"/>
-                <w:szCs w:val="21"/>
-              </w:rPr>
-            </w:pPr>
-            <w:r>
-              <w:rPr>
-                <w:rFonts w:ascii="Times New Roman" w:hAnsi="Times New Roman" w:cs="Times New Roman"/>
-                <w:sz w:val="21"/>
-                <w:szCs w:val="21"/>
-              </w:rPr>
-              <w:t xml:space="preserve">Strangles (6-12 </w:t>
-            </w:r>
-            <w:proofErr w:type="spellStart"/>
-            <w:r>
-              <w:rPr>
-                <w:rFonts w:ascii="Times New Roman" w:hAnsi="Times New Roman" w:cs="Times New Roman"/>
-                <w:sz w:val="21"/>
-                <w:szCs w:val="21"/>
-              </w:rPr>
-              <w:t>mo</w:t>
-            </w:r>
-            <w:proofErr w:type="spellEnd"/>
-            <w:r>
-              <w:rPr>
-                <w:rFonts w:ascii="Times New Roman" w:hAnsi="Times New Roman" w:cs="Times New Roman"/>
-                <w:sz w:val="21"/>
-                <w:szCs w:val="21"/>
-              </w:rPr>
-              <w:t xml:space="preserve"> depending on risk)</w:t>
-            </w:r>
-          </w:p>
-          <w:p>
-            <w:pPr>
-              <w:pStyle w:val="ListParagraph"/>
-              <w:numPr>
-                <w:ilvl w:val="0"/>
-                <w:numId w:val="2"/>
-              </w:numPr>
-              <w:rPr>
-                <w:rFonts w:ascii="Times New Roman" w:hAnsi="Times New Roman" w:cs="Times New Roman"/>
-                <w:sz w:val="21"/>
-                <w:szCs w:val="21"/>
-              </w:rPr>
-            </w:pPr>
-            <w:r>
-              <w:rPr>
-                <w:rFonts w:ascii="Times New Roman" w:hAnsi="Times New Roman" w:cs="Times New Roman"/>
-                <w:sz w:val="21"/>
-                <w:szCs w:val="21"/>
-              </w:rPr>
-              <w:t xml:space="preserve">Potomac horse fever (6-12 </w:t>
-            </w:r>
-            <w:proofErr w:type="spellStart"/>
-            <w:r>
-              <w:rPr>
-                <w:rFonts w:ascii="Times New Roman" w:hAnsi="Times New Roman" w:cs="Times New Roman"/>
-                <w:sz w:val="21"/>
-                <w:szCs w:val="21"/>
-              </w:rPr>
-              <w:t>mo</w:t>
-            </w:r>
-            <w:proofErr w:type="spellEnd"/>
-            <w:r>
-              <w:rPr>
-                <w:rFonts w:ascii="Times New Roman" w:hAnsi="Times New Roman" w:cs="Times New Roman"/>
-                <w:sz w:val="21"/>
-                <w:szCs w:val="21"/>
-              </w:rPr>
-              <w:t>, 3-4 if in endemic area)</w:t>
-            </w:r>
-          </w:p>
-          <w:p>
-            <w:pPr>
-              <w:pStyle w:val="ListParagraph"/>
-              <w:numPr>
-                <w:ilvl w:val="0"/>
-                <w:numId w:val="2"/>
-              </w:numPr>
-              <w:rPr>
-                <w:rFonts w:ascii="Times New Roman" w:hAnsi="Times New Roman" w:cs="Times New Roman"/>
-                <w:sz w:val="21"/>
-                <w:szCs w:val="21"/>
-              </w:rPr>
-            </w:pPr>
-            <w:r>
-              <w:rPr>
-                <w:rFonts w:ascii="Times New Roman" w:hAnsi="Times New Roman" w:cs="Times New Roman"/>
-                <w:sz w:val="21"/>
-                <w:szCs w:val="21"/>
-              </w:rPr>
-              <w:t>Botulism toxoid (3 dose</w:t>
-            </w:r>
-            <w:r>
-              <w:rPr>
-                <w:rFonts w:ascii="Times New Roman" w:hAnsi="Times New Roman" w:cs="Times New Roman"/>
-                <w:sz w:val="21"/>
-                <w:szCs w:val="21"/>
-              </w:rPr>
-              <w:t xml:space="preserve">s </w:t>
-            </w:r>
-            <w:r>
-              <w:rPr>
-                <w:rFonts w:ascii="Times New Roman" w:hAnsi="Times New Roman" w:cs="Times New Roman"/>
-                <w:sz w:val="21"/>
-                <w:szCs w:val="21"/>
-              </w:rPr>
-              <w:t>at 4-week intervals,</w:t>
-            </w:r>
-            <w:r>
-              <w:rPr>
-                <w:rFonts w:ascii="Times New Roman" w:hAnsi="Times New Roman" w:cs="Times New Roman"/>
-                <w:sz w:val="21"/>
-                <w:szCs w:val="21"/>
-              </w:rPr>
-              <w:t xml:space="preserve"> then</w:t>
-            </w:r>
-            <w:r>
-              <w:rPr>
-                <w:rFonts w:ascii="Times New Roman" w:hAnsi="Times New Roman" w:cs="Times New Roman"/>
-                <w:sz w:val="21"/>
-                <w:szCs w:val="21"/>
-              </w:rPr>
-              <w:t xml:space="preserve"> annual)</w:t>
+                <w:sz w:val="22"/>
+                <w:szCs w:val="22"/>
+              </w:rPr>
+            </w:pPr>
+            <w:r>
+              <w:rPr>
+                <w:rFonts w:ascii="Times New Roman" w:hAnsi="Times New Roman" w:cs="Times New Roman"/>
+                <w:sz w:val="22"/>
+                <w:szCs w:val="22"/>
+              </w:rPr>
+              <w:t>SC injection: Neck</w:t>
+            </w:r>
+          </w:p>
+          <w:p>
+            <w:pPr>
+              <w:pStyle w:val="ListParagraph"/>
+              <w:numPr>
+                <w:ilvl w:val="0"/>
+                <w:numId w:val="1"/>
+              </w:numPr>
+              <w:ind w:left="249" w:hanging="249"/>
+              <w:rPr>
+                <w:rFonts w:ascii="Times New Roman" w:hAnsi="Times New Roman" w:cs="Times New Roman"/>
+                <w:sz w:val="22"/>
+                <w:szCs w:val="22"/>
+              </w:rPr>
+            </w:pPr>
+            <w:r>
+              <w:rPr>
+                <w:rFonts w:ascii="Times New Roman" w:hAnsi="Times New Roman" w:cs="Times New Roman"/>
+                <w:sz w:val="22"/>
+                <w:szCs w:val="22"/>
+              </w:rPr>
+              <w:t>Intranasal route: Strangles (Streptococcus equi) and influenza vaccines, allows direct application onto mucosa, area of concern</w:t>
+            </w:r>
+          </w:p>
+          <w:p>
+            <w:pPr>
+              <w:pStyle w:val="ListParagraph"/>
+              <w:numPr>
+                <w:ilvl w:val="0"/>
+                <w:numId w:val="1"/>
+              </w:numPr>
+              <w:ind w:left="249" w:hanging="249"/>
+              <w:rPr>
+                <w:rFonts w:ascii="Times New Roman" w:hAnsi="Times New Roman" w:cs="Times New Roman"/>
+                <w:sz w:val="22"/>
+                <w:szCs w:val="22"/>
+              </w:rPr>
+            </w:pPr>
+            <w:r>
+              <w:rPr>
+                <w:rFonts w:ascii="Times New Roman" w:hAnsi="Times New Roman" w:cs="Times New Roman"/>
+                <w:sz w:val="22"/>
+                <w:szCs w:val="22"/>
+              </w:rPr>
+              <w:t>Inhalation route: Nebulizers and AeroMasks deliver micro-droplets, used for asthma and respiratory disease</w:t>
+            </w:r>
+          </w:p>
+          <w:p>
+            <w:pPr>
+              <w:pStyle w:val="ListParagraph"/>
+              <w:numPr>
+                <w:ilvl w:val="0"/>
+                <w:numId w:val="1"/>
+              </w:numPr>
+              <w:ind w:left="249" w:hanging="249"/>
+              <w:rPr>
+                <w:rFonts w:ascii="Times New Roman" w:hAnsi="Times New Roman" w:cs="Times New Roman"/>
+                <w:sz w:val="22"/>
+                <w:szCs w:val="22"/>
+              </w:rPr>
+            </w:pPr>
+            <w:r>
+              <w:rPr>
+                <w:rFonts w:ascii="Times New Roman" w:hAnsi="Times New Roman" w:cs="Times New Roman"/>
+                <w:sz w:val="22"/>
+                <w:szCs w:val="22"/>
+              </w:rPr>
+              <w:t>Topical route</w:t>
             </w:r>
           </w:p>
         </w:tc>
@@ -1626,15 +1155,7 @@
                 <w:sz w:val="22"/>
                 <w:szCs w:val="22"/>
               </w:rPr>
-              <w:t xml:space="preserve">Common signs of </w:t>
-            </w:r>
-            <w:r>
-              <w:rPr>
-                <w:rFonts w:ascii="Times New Roman" w:hAnsi="Times New Roman" w:cs="Times New Roman"/>
-                <w:sz w:val="22"/>
-                <w:szCs w:val="22"/>
-              </w:rPr>
-              <w:t xml:space="preserve">GI ailments in horses </w:t>
+              <w:t xml:space="preserve">Catheter placement in horses </w:t>
             </w:r>
           </w:p>
         </w:tc>
@@ -1663,46 +1184,204 @@
                 <w:sz w:val="22"/>
                 <w:szCs w:val="22"/>
               </w:rPr>
-              <w:t>Common signs are r</w:t>
-            </w:r>
-            <w:r>
-              <w:rPr>
-                <w:rFonts w:ascii="Times New Roman" w:hAnsi="Times New Roman" w:cs="Times New Roman"/>
-                <w:sz w:val="22"/>
-                <w:szCs w:val="22"/>
-              </w:rPr>
-              <w:t>estlessness, anxiety, agitation, pawing, pacing, stall walking, flank watching/biting, kicking at abdomen, sweating, getting up and down, rolling, grinding teeth, distended abdomen increased HR and RR</w:t>
-            </w:r>
-          </w:p>
-          <w:p>
-            <w:pPr>
-              <w:pStyle w:val="ListParagraph"/>
-              <w:numPr>
-                <w:ilvl w:val="0"/>
-                <w:numId w:val="1"/>
-              </w:numPr>
-              <w:ind w:left="249" w:hanging="249"/>
-              <w:rPr>
-                <w:rFonts w:ascii="Times New Roman" w:hAnsi="Times New Roman" w:cs="Times New Roman"/>
-                <w:sz w:val="22"/>
-                <w:szCs w:val="22"/>
-              </w:rPr>
-            </w:pPr>
-            <w:r>
-              <w:rPr>
-                <w:rFonts w:ascii="Times New Roman" w:hAnsi="Times New Roman" w:cs="Times New Roman"/>
-                <w:sz w:val="22"/>
-                <w:szCs w:val="22"/>
-              </w:rPr>
-              <w:t>P</w:t>
-            </w:r>
-            <w:r>
-              <w:rPr>
-                <w:rFonts w:ascii="Times New Roman" w:hAnsi="Times New Roman" w:cs="Times New Roman"/>
-                <w:sz w:val="22"/>
-                <w:szCs w:val="22"/>
-              </w:rPr>
-              <w:t>ossible other signs are MM color change, increased CRT, toxic line on gums, motility changes, bounding digital pulses w increased heat in hoof wall, sawhorse stance, dog sitting, decreased appetite, reflux</w:t>
+              <w:t>Into the jugular</w:t>
+            </w:r>
+            <w:r>
+              <w:rPr>
+                <w:rFonts w:ascii="Times New Roman" w:hAnsi="Times New Roman" w:cs="Times New Roman"/>
+                <w:sz w:val="22"/>
+                <w:szCs w:val="22"/>
+              </w:rPr>
+              <w:t xml:space="preserve">, </w:t>
+            </w:r>
+            <w:r>
+              <w:rPr>
+                <w:rFonts w:ascii="Times New Roman" w:hAnsi="Times New Roman" w:cs="Times New Roman"/>
+                <w:sz w:val="22"/>
+                <w:szCs w:val="22"/>
+              </w:rPr>
+              <w:t>except long-term Mila, which goes into lateral thoracic vein</w:t>
+            </w:r>
+            <w:r>
+              <w:rPr>
+                <w:rFonts w:ascii="Times New Roman" w:hAnsi="Times New Roman" w:cs="Times New Roman"/>
+                <w:sz w:val="22"/>
+                <w:szCs w:val="22"/>
+              </w:rPr>
+              <w:t xml:space="preserve">; </w:t>
+            </w:r>
+            <w:r>
+              <w:rPr>
+                <w:rFonts w:ascii="Times New Roman" w:hAnsi="Times New Roman" w:cs="Times New Roman"/>
+                <w:sz w:val="22"/>
+                <w:szCs w:val="22"/>
+              </w:rPr>
+              <w:t>sterile gloves</w:t>
+            </w:r>
+          </w:p>
+          <w:p>
+            <w:pPr>
+              <w:pStyle w:val="ListParagraph"/>
+              <w:numPr>
+                <w:ilvl w:val="0"/>
+                <w:numId w:val="1"/>
+              </w:numPr>
+              <w:ind w:left="249" w:hanging="249"/>
+              <w:rPr>
+                <w:rFonts w:ascii="Times New Roman" w:hAnsi="Times New Roman" w:cs="Times New Roman"/>
+                <w:sz w:val="22"/>
+                <w:szCs w:val="22"/>
+              </w:rPr>
+            </w:pPr>
+            <w:r>
+              <w:rPr>
+                <w:rFonts w:ascii="Times New Roman" w:hAnsi="Times New Roman" w:cs="Times New Roman"/>
+                <w:sz w:val="22"/>
+                <w:szCs w:val="22"/>
+              </w:rPr>
+              <w:t xml:space="preserve">Catheter types: </w:t>
+            </w:r>
+          </w:p>
+          <w:p>
+            <w:pPr>
+              <w:pStyle w:val="ListParagraph"/>
+              <w:numPr>
+                <w:ilvl w:val="0"/>
+                <w:numId w:val="2"/>
+              </w:numPr>
+              <w:rPr>
+                <w:rFonts w:ascii="Times New Roman" w:hAnsi="Times New Roman" w:cs="Times New Roman"/>
+                <w:sz w:val="22"/>
+                <w:szCs w:val="22"/>
+              </w:rPr>
+            </w:pPr>
+            <w:r>
+              <w:rPr>
+                <w:rFonts w:ascii="Times New Roman" w:hAnsi="Times New Roman" w:cs="Times New Roman"/>
+                <w:sz w:val="22"/>
+                <w:szCs w:val="22"/>
+              </w:rPr>
+              <w:t>Angiocath for short-term (1-2 days), catheter-over-stylet style</w:t>
+            </w:r>
+          </w:p>
+          <w:p>
+            <w:pPr>
+              <w:pStyle w:val="ListParagraph"/>
+              <w:numPr>
+                <w:ilvl w:val="0"/>
+                <w:numId w:val="2"/>
+              </w:numPr>
+              <w:rPr>
+                <w:rFonts w:ascii="Times New Roman" w:hAnsi="Times New Roman" w:cs="Times New Roman"/>
+                <w:sz w:val="22"/>
+                <w:szCs w:val="22"/>
+              </w:rPr>
+            </w:pPr>
+            <w:r>
+              <w:rPr>
+                <w:rFonts w:ascii="Times New Roman" w:hAnsi="Times New Roman" w:cs="Times New Roman"/>
+                <w:sz w:val="22"/>
+                <w:szCs w:val="22"/>
+              </w:rPr>
+              <w:t>Mila and Arrow for long-term (3-4 weeks), catheter-over-guidewire style w butterfly extensions</w:t>
+            </w:r>
+          </w:p>
+          <w:p>
+            <w:pPr>
+              <w:pStyle w:val="ListParagraph"/>
+              <w:numPr>
+                <w:ilvl w:val="0"/>
+                <w:numId w:val="2"/>
+              </w:numPr>
+              <w:rPr>
+                <w:rFonts w:ascii="Times New Roman" w:hAnsi="Times New Roman" w:cs="Times New Roman"/>
+                <w:sz w:val="22"/>
+                <w:szCs w:val="22"/>
+              </w:rPr>
+            </w:pPr>
+            <w:r>
+              <w:rPr>
+                <w:rFonts w:ascii="Times New Roman" w:hAnsi="Times New Roman" w:cs="Times New Roman"/>
+                <w:sz w:val="22"/>
+                <w:szCs w:val="22"/>
+              </w:rPr>
+              <w:t>Butterfly</w:t>
+            </w:r>
+            <w:r>
+              <w:rPr>
+                <w:rFonts w:ascii="Times New Roman" w:hAnsi="Times New Roman" w:cs="Times New Roman"/>
+                <w:sz w:val="22"/>
+                <w:szCs w:val="22"/>
+              </w:rPr>
+              <w:t xml:space="preserve"> for regional perfusions of antibiotics</w:t>
+            </w:r>
+          </w:p>
+          <w:p>
+            <w:pPr>
+              <w:pStyle w:val="ListParagraph"/>
+              <w:numPr>
+                <w:ilvl w:val="0"/>
+                <w:numId w:val="2"/>
+              </w:numPr>
+              <w:rPr>
+                <w:rFonts w:ascii="Times New Roman" w:hAnsi="Times New Roman" w:cs="Times New Roman"/>
+                <w:sz w:val="22"/>
+                <w:szCs w:val="22"/>
+              </w:rPr>
+            </w:pPr>
+            <w:r>
+              <w:rPr>
+                <w:rFonts w:ascii="Times New Roman" w:hAnsi="Times New Roman" w:cs="Times New Roman"/>
+                <w:sz w:val="22"/>
+                <w:szCs w:val="22"/>
+              </w:rPr>
+              <w:t>Insyte catheter w wings for arterial blood gas sample collection during anesthesia</w:t>
+            </w:r>
+          </w:p>
+          <w:p>
+            <w:pPr>
+              <w:pStyle w:val="ListParagraph"/>
+              <w:numPr>
+                <w:ilvl w:val="0"/>
+                <w:numId w:val="1"/>
+              </w:numPr>
+              <w:ind w:left="249" w:hanging="249"/>
+              <w:rPr>
+                <w:rFonts w:ascii="Times New Roman" w:hAnsi="Times New Roman" w:cs="Times New Roman"/>
+                <w:sz w:val="22"/>
+                <w:szCs w:val="22"/>
+              </w:rPr>
+            </w:pPr>
+            <w:r>
+              <w:rPr>
+                <w:rFonts w:ascii="Times New Roman" w:hAnsi="Times New Roman" w:cs="Times New Roman"/>
+                <w:sz w:val="22"/>
+                <w:szCs w:val="22"/>
+              </w:rPr>
+              <w:t>Flushed w saline every 6 hours</w:t>
+            </w:r>
+          </w:p>
+          <w:p>
+            <w:pPr>
+              <w:pStyle w:val="ListParagraph"/>
+              <w:numPr>
+                <w:ilvl w:val="0"/>
+                <w:numId w:val="1"/>
+              </w:numPr>
+              <w:ind w:left="249" w:hanging="249"/>
+              <w:rPr>
+                <w:rFonts w:ascii="Times New Roman" w:hAnsi="Times New Roman" w:cs="Times New Roman"/>
+                <w:sz w:val="22"/>
+                <w:szCs w:val="22"/>
+              </w:rPr>
+            </w:pPr>
+            <w:r>
+              <w:rPr>
+                <w:rFonts w:ascii="Times New Roman" w:hAnsi="Times New Roman" w:cs="Times New Roman"/>
+                <w:sz w:val="22"/>
+                <w:szCs w:val="22"/>
+              </w:rPr>
+              <w:t>Heparin 1 mL per 100 mL of saline may be used for patency</w:t>
             </w:r>
           </w:p>
         </w:tc>
@@ -1732,7 +1411,7 @@
                 <w:szCs w:val="22"/>
               </w:rPr>
               <w:lastRenderedPageBreak/>
-              <w:t>Common signs of neuromuscular disorders in horses</w:t>
+              <w:t>Blood donation in horses</w:t>
             </w:r>
           </w:p>
         </w:tc>
@@ -1761,7 +1440,30 @@
                 <w:sz w:val="22"/>
                 <w:szCs w:val="22"/>
               </w:rPr>
-              <w:t>Ataxia, depression, circling, head tilt, head pressing, nystagmus, facial paralysis, drooling, incoordination, limb knuckling and toe dragging, muscle wasting, prolapsed third eyelid, seizures, altered behavior</w:t>
+              <w:t>Recommended volume is 20% or 16 mL/kg (some texts say 33%)</w:t>
+            </w:r>
+          </w:p>
+          <w:p>
+            <w:pPr>
+              <w:pStyle w:val="ListParagraph"/>
+              <w:numPr>
+                <w:ilvl w:val="0"/>
+                <w:numId w:val="1"/>
+              </w:numPr>
+              <w:ind w:left="249" w:hanging="249"/>
+              <w:rPr>
+                <w:rFonts w:ascii="Times New Roman" w:hAnsi="Times New Roman" w:cs="Times New Roman"/>
+                <w:sz w:val="22"/>
+                <w:szCs w:val="22"/>
+              </w:rPr>
+            </w:pPr>
+            <w:r>
+              <w:rPr>
+                <w:rFonts w:ascii="Times New Roman" w:hAnsi="Times New Roman" w:cs="Times New Roman"/>
+                <w:sz w:val="22"/>
+                <w:szCs w:val="22"/>
+              </w:rPr>
+              <w:t>Replacement w crystalloids recommended after venipuncture</w:t>
             </w:r>
           </w:p>
         </w:tc>
@@ -1790,7 +1492,7 @@
                 <w:sz w:val="22"/>
                 <w:szCs w:val="22"/>
               </w:rPr>
-              <w:t>Common signs of respiratory diseases in horses</w:t>
+              <w:t xml:space="preserve">Equine vaccines </w:t>
             </w:r>
           </w:p>
         </w:tc>
@@ -1809,17 +1511,300 @@
               <w:ind w:left="249" w:hanging="249"/>
               <w:rPr>
                 <w:rFonts w:ascii="Times New Roman" w:hAnsi="Times New Roman" w:cs="Times New Roman"/>
-                <w:sz w:val="22"/>
-                <w:szCs w:val="22"/>
-              </w:rPr>
-            </w:pPr>
-            <w:r>
-              <w:rPr>
-                <w:rFonts w:ascii="Times New Roman" w:hAnsi="Times New Roman" w:cs="Times New Roman"/>
-                <w:sz w:val="22"/>
-                <w:szCs w:val="22"/>
-              </w:rPr>
-              <w:t>Coughing, clear runny nasal discharge, purulent discharge in the presence of secondary bacterial infection, depression, anorexia, dyspnea, tachypnea, pyrexia</w:t>
+                <w:sz w:val="21"/>
+                <w:szCs w:val="21"/>
+              </w:rPr>
+            </w:pPr>
+            <w:r>
+              <w:rPr>
+                <w:rFonts w:ascii="Times New Roman" w:hAnsi="Times New Roman" w:cs="Times New Roman"/>
+                <w:sz w:val="21"/>
+                <w:szCs w:val="21"/>
+              </w:rPr>
+              <w:t>Core vaccines</w:t>
+            </w:r>
+          </w:p>
+          <w:p>
+            <w:pPr>
+              <w:pStyle w:val="ListParagraph"/>
+              <w:numPr>
+                <w:ilvl w:val="0"/>
+                <w:numId w:val="2"/>
+              </w:numPr>
+              <w:rPr>
+                <w:rFonts w:ascii="Times New Roman" w:hAnsi="Times New Roman" w:cs="Times New Roman"/>
+                <w:sz w:val="21"/>
+                <w:szCs w:val="21"/>
+              </w:rPr>
+            </w:pPr>
+            <w:r>
+              <w:rPr>
+                <w:rFonts w:ascii="Times New Roman" w:hAnsi="Times New Roman" w:cs="Times New Roman"/>
+                <w:sz w:val="21"/>
+                <w:szCs w:val="21"/>
+              </w:rPr>
+              <w:t>Tetanus toxoid (annual)</w:t>
+            </w:r>
+          </w:p>
+          <w:p>
+            <w:pPr>
+              <w:pStyle w:val="ListParagraph"/>
+              <w:numPr>
+                <w:ilvl w:val="0"/>
+                <w:numId w:val="2"/>
+              </w:numPr>
+              <w:rPr>
+                <w:rFonts w:ascii="Times New Roman" w:hAnsi="Times New Roman" w:cs="Times New Roman"/>
+                <w:sz w:val="21"/>
+                <w:szCs w:val="21"/>
+              </w:rPr>
+            </w:pPr>
+            <w:r>
+              <w:rPr>
+                <w:rFonts w:ascii="Times New Roman" w:hAnsi="Times New Roman" w:cs="Times New Roman"/>
+                <w:sz w:val="21"/>
+                <w:szCs w:val="21"/>
+              </w:rPr>
+              <w:t>Tetanus antitoxin (post-exposure in not vaccinated)</w:t>
+            </w:r>
+          </w:p>
+          <w:p>
+            <w:pPr>
+              <w:pStyle w:val="ListParagraph"/>
+              <w:numPr>
+                <w:ilvl w:val="0"/>
+                <w:numId w:val="2"/>
+              </w:numPr>
+              <w:rPr>
+                <w:rFonts w:ascii="Times New Roman" w:hAnsi="Times New Roman" w:cs="Times New Roman"/>
+                <w:sz w:val="21"/>
+                <w:szCs w:val="21"/>
+              </w:rPr>
+            </w:pPr>
+            <w:r>
+              <w:rPr>
+                <w:rFonts w:ascii="Times New Roman" w:hAnsi="Times New Roman" w:cs="Times New Roman"/>
+                <w:sz w:val="21"/>
+                <w:szCs w:val="21"/>
+              </w:rPr>
+              <w:t xml:space="preserve">Rabies (annual) </w:t>
+            </w:r>
+          </w:p>
+          <w:p>
+            <w:pPr>
+              <w:pStyle w:val="ListParagraph"/>
+              <w:numPr>
+                <w:ilvl w:val="0"/>
+                <w:numId w:val="2"/>
+              </w:numPr>
+              <w:rPr>
+                <w:rFonts w:ascii="Times New Roman" w:hAnsi="Times New Roman" w:cs="Times New Roman"/>
+                <w:sz w:val="21"/>
+                <w:szCs w:val="21"/>
+              </w:rPr>
+            </w:pPr>
+            <w:r>
+              <w:rPr>
+                <w:rFonts w:ascii="Times New Roman" w:hAnsi="Times New Roman" w:cs="Times New Roman"/>
+                <w:sz w:val="21"/>
+                <w:szCs w:val="21"/>
+              </w:rPr>
+              <w:t xml:space="preserve">Equine encephalomyelitis (annual before vector season, </w:t>
+            </w:r>
+            <w:r>
+              <w:rPr>
+                <w:rFonts w:ascii="Times New Roman" w:hAnsi="Times New Roman" w:cs="Times New Roman"/>
+                <w:sz w:val="21"/>
+                <w:szCs w:val="21"/>
+              </w:rPr>
+              <w:t>6 mo in high risk areas)</w:t>
+            </w:r>
+          </w:p>
+          <w:p>
+            <w:pPr>
+              <w:pStyle w:val="ListParagraph"/>
+              <w:numPr>
+                <w:ilvl w:val="0"/>
+                <w:numId w:val="2"/>
+              </w:numPr>
+              <w:rPr>
+                <w:rFonts w:ascii="Times New Roman" w:hAnsi="Times New Roman" w:cs="Times New Roman"/>
+                <w:sz w:val="21"/>
+                <w:szCs w:val="21"/>
+              </w:rPr>
+            </w:pPr>
+            <w:r>
+              <w:rPr>
+                <w:rFonts w:ascii="Times New Roman" w:hAnsi="Times New Roman" w:cs="Times New Roman"/>
+                <w:sz w:val="21"/>
+                <w:szCs w:val="21"/>
+              </w:rPr>
+              <w:t>West Nile virus (annual in spring before vector season)</w:t>
+            </w:r>
+          </w:p>
+          <w:p>
+            <w:pPr>
+              <w:pStyle w:val="ListParagraph"/>
+              <w:numPr>
+                <w:ilvl w:val="0"/>
+                <w:numId w:val="1"/>
+              </w:numPr>
+              <w:ind w:left="249" w:hanging="249"/>
+              <w:rPr>
+                <w:rFonts w:ascii="Times New Roman" w:hAnsi="Times New Roman" w:cs="Times New Roman"/>
+                <w:sz w:val="21"/>
+                <w:szCs w:val="21"/>
+              </w:rPr>
+            </w:pPr>
+            <w:r>
+              <w:rPr>
+                <w:rFonts w:ascii="Times New Roman" w:hAnsi="Times New Roman" w:cs="Times New Roman"/>
+                <w:sz w:val="21"/>
+                <w:szCs w:val="21"/>
+              </w:rPr>
+              <w:t>Risk-based vaccines</w:t>
+            </w:r>
+          </w:p>
+          <w:p>
+            <w:pPr>
+              <w:pStyle w:val="ListParagraph"/>
+              <w:numPr>
+                <w:ilvl w:val="0"/>
+                <w:numId w:val="2"/>
+              </w:numPr>
+              <w:rPr>
+                <w:rFonts w:ascii="Times New Roman" w:hAnsi="Times New Roman" w:cs="Times New Roman"/>
+                <w:sz w:val="21"/>
+                <w:szCs w:val="21"/>
+              </w:rPr>
+            </w:pPr>
+            <w:r>
+              <w:rPr>
+                <w:rFonts w:ascii="Times New Roman" w:hAnsi="Times New Roman" w:cs="Times New Roman"/>
+                <w:sz w:val="21"/>
+                <w:szCs w:val="21"/>
+              </w:rPr>
+              <w:t>Equine herpesvirus (6 mo)</w:t>
+            </w:r>
+          </w:p>
+          <w:p>
+            <w:pPr>
+              <w:pStyle w:val="ListParagraph"/>
+              <w:numPr>
+                <w:ilvl w:val="0"/>
+                <w:numId w:val="2"/>
+              </w:numPr>
+              <w:rPr>
+                <w:rFonts w:ascii="Times New Roman" w:hAnsi="Times New Roman" w:cs="Times New Roman"/>
+                <w:sz w:val="21"/>
+                <w:szCs w:val="21"/>
+              </w:rPr>
+            </w:pPr>
+            <w:r>
+              <w:rPr>
+                <w:rFonts w:ascii="Times New Roman" w:hAnsi="Times New Roman" w:cs="Times New Roman"/>
+                <w:sz w:val="21"/>
+                <w:szCs w:val="21"/>
+              </w:rPr>
+              <w:t>Influenza (6 mo if at risk, annual otherwise) (only reduces severity of illness, doesn’t prevent it)</w:t>
+            </w:r>
+          </w:p>
+          <w:p>
+            <w:pPr>
+              <w:pStyle w:val="ListParagraph"/>
+              <w:numPr>
+                <w:ilvl w:val="0"/>
+                <w:numId w:val="2"/>
+              </w:numPr>
+              <w:rPr>
+                <w:rFonts w:ascii="Times New Roman" w:hAnsi="Times New Roman" w:cs="Times New Roman"/>
+                <w:sz w:val="21"/>
+                <w:szCs w:val="21"/>
+              </w:rPr>
+            </w:pPr>
+            <w:r>
+              <w:rPr>
+                <w:rFonts w:ascii="Times New Roman" w:hAnsi="Times New Roman" w:cs="Times New Roman"/>
+                <w:sz w:val="21"/>
+                <w:szCs w:val="21"/>
+              </w:rPr>
+              <w:t>Strangles (6-12 mo depending on risk)</w:t>
+            </w:r>
+          </w:p>
+          <w:p>
+            <w:pPr>
+              <w:pStyle w:val="ListParagraph"/>
+              <w:numPr>
+                <w:ilvl w:val="0"/>
+                <w:numId w:val="2"/>
+              </w:numPr>
+              <w:rPr>
+                <w:rFonts w:ascii="Times New Roman" w:hAnsi="Times New Roman" w:cs="Times New Roman"/>
+                <w:sz w:val="21"/>
+                <w:szCs w:val="21"/>
+              </w:rPr>
+            </w:pPr>
+            <w:r>
+              <w:rPr>
+                <w:rFonts w:ascii="Times New Roman" w:hAnsi="Times New Roman" w:cs="Times New Roman"/>
+                <w:sz w:val="21"/>
+                <w:szCs w:val="21"/>
+              </w:rPr>
+              <w:t>Potomac horse fever (6-12 mo, 3-4 if in endemic area)</w:t>
+            </w:r>
+          </w:p>
+          <w:p>
+            <w:pPr>
+              <w:pStyle w:val="ListParagraph"/>
+              <w:numPr>
+                <w:ilvl w:val="0"/>
+                <w:numId w:val="2"/>
+              </w:numPr>
+              <w:rPr>
+                <w:rFonts w:ascii="Times New Roman" w:hAnsi="Times New Roman" w:cs="Times New Roman"/>
+                <w:sz w:val="21"/>
+                <w:szCs w:val="21"/>
+              </w:rPr>
+            </w:pPr>
+            <w:r>
+              <w:rPr>
+                <w:rFonts w:ascii="Times New Roman" w:hAnsi="Times New Roman" w:cs="Times New Roman"/>
+                <w:sz w:val="21"/>
+                <w:szCs w:val="21"/>
+              </w:rPr>
+              <w:t>Botulism toxoid (3 dose</w:t>
+            </w:r>
+            <w:r>
+              <w:rPr>
+                <w:rFonts w:ascii="Times New Roman" w:hAnsi="Times New Roman" w:cs="Times New Roman"/>
+                <w:sz w:val="21"/>
+                <w:szCs w:val="21"/>
+              </w:rPr>
+              <w:t xml:space="preserve">s </w:t>
+            </w:r>
+            <w:r>
+              <w:rPr>
+                <w:rFonts w:ascii="Times New Roman" w:hAnsi="Times New Roman" w:cs="Times New Roman"/>
+                <w:sz w:val="21"/>
+                <w:szCs w:val="21"/>
+              </w:rPr>
+              <w:t>at 4-week intervals,</w:t>
+            </w:r>
+            <w:r>
+              <w:rPr>
+                <w:rFonts w:ascii="Times New Roman" w:hAnsi="Times New Roman" w:cs="Times New Roman"/>
+                <w:sz w:val="21"/>
+                <w:szCs w:val="21"/>
+              </w:rPr>
+              <w:t xml:space="preserve"> then</w:t>
+            </w:r>
+            <w:r>
+              <w:rPr>
+                <w:rFonts w:ascii="Times New Roman" w:hAnsi="Times New Roman" w:cs="Times New Roman"/>
+                <w:sz w:val="21"/>
+                <w:szCs w:val="21"/>
+              </w:rPr>
+              <w:t xml:space="preserve"> annual)</w:t>
             </w:r>
           </w:p>
         </w:tc>
@@ -1848,7 +1833,15 @@
                 <w:sz w:val="22"/>
                 <w:szCs w:val="22"/>
               </w:rPr>
-              <w:t>Horse nose</w:t>
+              <w:t xml:space="preserve">Common signs of </w:t>
+            </w:r>
+            <w:r>
+              <w:rPr>
+                <w:rFonts w:ascii="Times New Roman" w:hAnsi="Times New Roman" w:cs="Times New Roman"/>
+                <w:sz w:val="22"/>
+                <w:szCs w:val="22"/>
+              </w:rPr>
+              <w:t xml:space="preserve">GI ailments in horses </w:t>
             </w:r>
           </w:p>
         </w:tc>
@@ -1859,14 +1852,229 @@
           </w:tcPr>
           <w:p>
             <w:pPr>
-              <w:rPr>
-                <w:rFonts w:ascii="Times New Roman" w:hAnsi="Times New Roman" w:cs="Times New Roman"/>
-                <w:sz w:val="22"/>
-                <w:szCs w:val="22"/>
-              </w:rPr>
-            </w:pPr>
-            <w:r>
-              <w:rPr>
+              <w:pStyle w:val="ListParagraph"/>
+              <w:numPr>
+                <w:ilvl w:val="0"/>
+                <w:numId w:val="1"/>
+              </w:numPr>
+              <w:ind w:left="249" w:hanging="249"/>
+              <w:rPr>
+                <w:rFonts w:ascii="Times New Roman" w:hAnsi="Times New Roman" w:cs="Times New Roman"/>
+                <w:sz w:val="22"/>
+                <w:szCs w:val="22"/>
+              </w:rPr>
+            </w:pPr>
+            <w:r>
+              <w:rPr>
+                <w:rFonts w:ascii="Times New Roman" w:hAnsi="Times New Roman" w:cs="Times New Roman"/>
+                <w:sz w:val="22"/>
+                <w:szCs w:val="22"/>
+              </w:rPr>
+              <w:t>Common signs are r</w:t>
+            </w:r>
+            <w:r>
+              <w:rPr>
+                <w:rFonts w:ascii="Times New Roman" w:hAnsi="Times New Roman" w:cs="Times New Roman"/>
+                <w:sz w:val="22"/>
+                <w:szCs w:val="22"/>
+              </w:rPr>
+              <w:t>estlessness, anxiety, agitation, pawing, pacing, stall walking, flank watching/biting, kicking at abdomen, sweating, getting up and down, rolling, grinding teeth, distended abdomen increased HR and RR</w:t>
+            </w:r>
+          </w:p>
+          <w:p>
+            <w:pPr>
+              <w:pStyle w:val="ListParagraph"/>
+              <w:numPr>
+                <w:ilvl w:val="0"/>
+                <w:numId w:val="1"/>
+              </w:numPr>
+              <w:ind w:left="249" w:hanging="249"/>
+              <w:rPr>
+                <w:rFonts w:ascii="Times New Roman" w:hAnsi="Times New Roman" w:cs="Times New Roman"/>
+                <w:sz w:val="22"/>
+                <w:szCs w:val="22"/>
+              </w:rPr>
+            </w:pPr>
+            <w:r>
+              <w:rPr>
+                <w:rFonts w:ascii="Times New Roman" w:hAnsi="Times New Roman" w:cs="Times New Roman"/>
+                <w:sz w:val="22"/>
+                <w:szCs w:val="22"/>
+              </w:rPr>
+              <w:t>P</w:t>
+            </w:r>
+            <w:r>
+              <w:rPr>
+                <w:rFonts w:ascii="Times New Roman" w:hAnsi="Times New Roman" w:cs="Times New Roman"/>
+                <w:sz w:val="22"/>
+                <w:szCs w:val="22"/>
+              </w:rPr>
+              <w:t>ossible other signs are MM color change, increased CRT, toxic line on gums, motility changes, bounding digital pulses w increased heat in hoof wall, sawhorse stance, dog sitting, decreased appetite, reflux</w:t>
+            </w:r>
+          </w:p>
+        </w:tc>
+      </w:tr>
+      <w:tr>
+        <w:trPr>
+          <w:trHeight w:hRule="exact" w:val="3600"/>
+        </w:trPr>
+        <w:tc>
+          <w:tcPr>
+            <w:tcW w:w="5670" w:type="dxa"/>
+            <w:vAlign w:val="center"/>
+          </w:tcPr>
+          <w:p>
+            <w:pPr>
+              <w:jc w:val="center"/>
+              <w:rPr>
+                <w:rFonts w:ascii="Times New Roman" w:hAnsi="Times New Roman" w:cs="Times New Roman"/>
+                <w:sz w:val="22"/>
+                <w:szCs w:val="22"/>
+              </w:rPr>
+            </w:pPr>
+            <w:r>
+              <w:rPr>
+                <w:rFonts w:ascii="Times New Roman" w:hAnsi="Times New Roman" w:cs="Times New Roman"/>
+                <w:sz w:val="22"/>
+                <w:szCs w:val="22"/>
+              </w:rPr>
+              <w:t>Common signs of neuromuscular disorders in horses</w:t>
+            </w:r>
+          </w:p>
+        </w:tc>
+        <w:tc>
+          <w:tcPr>
+            <w:tcW w:w="5760" w:type="dxa"/>
+            <w:vAlign w:val="center"/>
+          </w:tcPr>
+          <w:p>
+            <w:pPr>
+              <w:pStyle w:val="ListParagraph"/>
+              <w:numPr>
+                <w:ilvl w:val="0"/>
+                <w:numId w:val="1"/>
+              </w:numPr>
+              <w:ind w:left="249" w:hanging="249"/>
+              <w:rPr>
+                <w:rFonts w:ascii="Times New Roman" w:hAnsi="Times New Roman" w:cs="Times New Roman"/>
+                <w:sz w:val="22"/>
+                <w:szCs w:val="22"/>
+              </w:rPr>
+            </w:pPr>
+            <w:r>
+              <w:rPr>
+                <w:rFonts w:ascii="Times New Roman" w:hAnsi="Times New Roman" w:cs="Times New Roman"/>
+                <w:sz w:val="22"/>
+                <w:szCs w:val="22"/>
+              </w:rPr>
+              <w:t>Ataxia, depression, circling, head tilt, head pressing, nystagmus, facial paralysis, drooling, incoordination, limb knuckling and toe dragging, muscle wasting, prolapsed third eyelid, seizures, altered behavior</w:t>
+            </w:r>
+          </w:p>
+        </w:tc>
+      </w:tr>
+      <w:tr>
+        <w:trPr>
+          <w:trHeight w:hRule="exact" w:val="3600"/>
+        </w:trPr>
+        <w:tc>
+          <w:tcPr>
+            <w:tcW w:w="5670" w:type="dxa"/>
+            <w:vAlign w:val="center"/>
+          </w:tcPr>
+          <w:p>
+            <w:pPr>
+              <w:jc w:val="center"/>
+              <w:rPr>
+                <w:rFonts w:ascii="Times New Roman" w:hAnsi="Times New Roman" w:cs="Times New Roman"/>
+                <w:sz w:val="22"/>
+                <w:szCs w:val="22"/>
+              </w:rPr>
+            </w:pPr>
+            <w:r>
+              <w:rPr>
+                <w:rFonts w:ascii="Times New Roman" w:hAnsi="Times New Roman" w:cs="Times New Roman"/>
+                <w:sz w:val="22"/>
+                <w:szCs w:val="22"/>
+              </w:rPr>
+              <w:lastRenderedPageBreak/>
+              <w:t>Common signs of respiratory diseases in horses</w:t>
+            </w:r>
+          </w:p>
+        </w:tc>
+        <w:tc>
+          <w:tcPr>
+            <w:tcW w:w="5760" w:type="dxa"/>
+            <w:vAlign w:val="center"/>
+          </w:tcPr>
+          <w:p>
+            <w:pPr>
+              <w:pStyle w:val="ListParagraph"/>
+              <w:numPr>
+                <w:ilvl w:val="0"/>
+                <w:numId w:val="1"/>
+              </w:numPr>
+              <w:ind w:left="249" w:hanging="249"/>
+              <w:rPr>
+                <w:rFonts w:ascii="Times New Roman" w:hAnsi="Times New Roman" w:cs="Times New Roman"/>
+                <w:sz w:val="22"/>
+                <w:szCs w:val="22"/>
+              </w:rPr>
+            </w:pPr>
+            <w:r>
+              <w:rPr>
+                <w:rFonts w:ascii="Times New Roman" w:hAnsi="Times New Roman" w:cs="Times New Roman"/>
+                <w:sz w:val="22"/>
+                <w:szCs w:val="22"/>
+              </w:rPr>
+              <w:t>Coughing, clear runny nasal discharge, purulent discharge in the presence of secondary bacterial infection, depression, anorexia, dyspnea, tachypnea, pyrexia</w:t>
+            </w:r>
+          </w:p>
+        </w:tc>
+      </w:tr>
+      <w:tr>
+        <w:trPr>
+          <w:trHeight w:hRule="exact" w:val="3600"/>
+        </w:trPr>
+        <w:tc>
+          <w:tcPr>
+            <w:tcW w:w="5670" w:type="dxa"/>
+            <w:vAlign w:val="center"/>
+          </w:tcPr>
+          <w:p>
+            <w:pPr>
+              <w:jc w:val="center"/>
+              <w:rPr>
+                <w:rFonts w:ascii="Times New Roman" w:hAnsi="Times New Roman" w:cs="Times New Roman"/>
+                <w:sz w:val="22"/>
+                <w:szCs w:val="22"/>
+              </w:rPr>
+            </w:pPr>
+            <w:r>
+              <w:rPr>
+                <w:rFonts w:ascii="Times New Roman" w:hAnsi="Times New Roman" w:cs="Times New Roman"/>
+                <w:sz w:val="22"/>
+                <w:szCs w:val="22"/>
+              </w:rPr>
+              <w:t>Horse nose</w:t>
+            </w:r>
+          </w:p>
+        </w:tc>
+        <w:tc>
+          <w:tcPr>
+            <w:tcW w:w="5760" w:type="dxa"/>
+            <w:vAlign w:val="center"/>
+          </w:tcPr>
+          <w:p>
+            <w:pPr>
+              <w:rPr>
+                <w:rFonts w:ascii="Times New Roman" w:hAnsi="Times New Roman" w:cs="Times New Roman"/>
+                <w:sz w:val="22"/>
+                <w:szCs w:val="22"/>
+              </w:rPr>
+            </w:pPr>
+            <w:r>
+              <w:rPr>
+                <w:noProof/>
                 <w:sz w:val="22"/>
                 <w:szCs w:val="22"/>
               </w:rPr>
@@ -1912,28 +2120,21 @@
                 <w:sz w:val="22"/>
                 <w:szCs w:val="22"/>
               </w:rPr>
-              <w:t xml:space="preserve"> </w:t>
-            </w:r>
-            <w:r>
-              <w:rPr>
-                <w:rFonts w:ascii="Times New Roman" w:hAnsi="Times New Roman" w:cs="Times New Roman"/>
-                <w:sz w:val="22"/>
-                <w:szCs w:val="22"/>
-              </w:rPr>
-              <w:t>Alar fold: Bulb located inside the nostril; forms the ventral margin of each nostril</w:t>
-            </w:r>
-          </w:p>
-          <w:p>
-            <w:pPr>
-              <w:rPr>
-                <w:rFonts w:ascii="Times New Roman" w:hAnsi="Times New Roman" w:cs="Times New Roman"/>
-                <w:sz w:val="22"/>
-                <w:szCs w:val="22"/>
-              </w:rPr>
-            </w:pPr>
-            <w:r>
-              <w:rPr>
-                <w:rFonts w:ascii="Times New Roman" w:hAnsi="Times New Roman" w:cs="Times New Roman"/>
+              <w:t xml:space="preserve"> Alar fold: Bulb located inside the nostril; forms the ventral margin of each nostril</w:t>
+            </w:r>
+          </w:p>
+          <w:p>
+            <w:pPr>
+              <w:rPr>
+                <w:rFonts w:ascii="Times New Roman" w:hAnsi="Times New Roman" w:cs="Times New Roman"/>
+                <w:sz w:val="22"/>
+                <w:szCs w:val="22"/>
+              </w:rPr>
+            </w:pPr>
+            <w:r>
+              <w:rPr>
+                <w:rFonts w:ascii="Times New Roman" w:hAnsi="Times New Roman" w:cs="Times New Roman"/>
+                <w:noProof/>
                 <w:sz w:val="22"/>
                 <w:szCs w:val="22"/>
               </w:rPr>
@@ -1979,31 +2180,7 @@
                 <w:sz w:val="22"/>
                 <w:szCs w:val="22"/>
               </w:rPr>
-              <w:t>F</w:t>
-            </w:r>
-            <w:r>
-              <w:rPr>
-                <w:rFonts w:ascii="Times New Roman" w:hAnsi="Times New Roman" w:cs="Times New Roman"/>
-                <w:sz w:val="22"/>
-                <w:szCs w:val="22"/>
-              </w:rPr>
-              <w:t>alse nostrils</w:t>
-            </w:r>
-            <w:r>
-              <w:rPr>
-                <w:rFonts w:ascii="Times New Roman" w:hAnsi="Times New Roman" w:cs="Times New Roman"/>
-                <w:sz w:val="22"/>
-                <w:szCs w:val="22"/>
-              </w:rPr>
-              <w:t>: B</w:t>
-            </w:r>
-            <w:r>
-              <w:rPr>
-                <w:rFonts w:ascii="Times New Roman" w:hAnsi="Times New Roman" w:cs="Times New Roman"/>
-                <w:sz w:val="22"/>
-                <w:szCs w:val="22"/>
-              </w:rPr>
-              <w:t>lind ending pouch on the dorsal end</w:t>
+              <w:t>False nostrils: Blind ending pouch on the dorsal end</w:t>
             </w:r>
           </w:p>
           <w:p>
@@ -2043,24 +2220,14 @@
                 <w:szCs w:val="22"/>
               </w:rPr>
             </w:pPr>
-            <w:proofErr w:type="spellStart"/>
-            <w:r>
-              <w:rPr>
-                <w:rFonts w:ascii="Times New Roman" w:hAnsi="Times New Roman" w:cs="Times New Roman"/>
-                <w:sz w:val="22"/>
-                <w:szCs w:val="22"/>
-              </w:rPr>
-              <w:t>E</w:t>
-            </w:r>
-            <w:r>
-              <w:rPr>
-                <w:rFonts w:ascii="Times New Roman" w:hAnsi="Times New Roman" w:cs="Times New Roman"/>
-                <w:sz w:val="22"/>
-                <w:szCs w:val="22"/>
-              </w:rPr>
-              <w:t>thmoturbinates</w:t>
-            </w:r>
-            <w:proofErr w:type="spellEnd"/>
+            <w:r>
+              <w:rPr>
+                <w:rFonts w:ascii="Times New Roman" w:hAnsi="Times New Roman" w:cs="Times New Roman"/>
+                <w:sz w:val="22"/>
+                <w:szCs w:val="22"/>
+              </w:rPr>
+              <w:t>Ethmoturbinates</w:t>
+            </w:r>
             <w:r>
               <w:rPr>
                 <w:rFonts w:ascii="Times New Roman" w:hAnsi="Times New Roman" w:cs="Times New Roman"/>
@@ -2133,84 +2300,30 @@
                 <w:sz w:val="22"/>
                 <w:szCs w:val="22"/>
               </w:rPr>
-              <w:t xml:space="preserve">Thrush: Fungal infection caused by </w:t>
-            </w:r>
-            <w:proofErr w:type="spellStart"/>
-            <w:r>
-              <w:rPr>
-                <w:rFonts w:ascii="Times New Roman" w:hAnsi="Times New Roman" w:cs="Times New Roman"/>
-                <w:sz w:val="22"/>
-                <w:szCs w:val="22"/>
-              </w:rPr>
-              <w:t>Spherophorus</w:t>
-            </w:r>
-            <w:proofErr w:type="spellEnd"/>
-            <w:r>
-              <w:rPr>
-                <w:rFonts w:ascii="Times New Roman" w:hAnsi="Times New Roman" w:cs="Times New Roman"/>
-                <w:sz w:val="22"/>
-                <w:szCs w:val="22"/>
-              </w:rPr>
-              <w:t xml:space="preserve"> </w:t>
-            </w:r>
-            <w:proofErr w:type="spellStart"/>
-            <w:r>
-              <w:rPr>
-                <w:rFonts w:ascii="Times New Roman" w:hAnsi="Times New Roman" w:cs="Times New Roman"/>
-                <w:sz w:val="22"/>
-                <w:szCs w:val="22"/>
-              </w:rPr>
-              <w:t>neaphorus</w:t>
-            </w:r>
-            <w:proofErr w:type="spellEnd"/>
-            <w:r>
-              <w:rPr>
-                <w:rFonts w:ascii="Times New Roman" w:hAnsi="Times New Roman" w:cs="Times New Roman"/>
-                <w:sz w:val="22"/>
-                <w:szCs w:val="22"/>
-              </w:rPr>
-              <w:t xml:space="preserve"> affecting the frog and causing black slime and bad odor; treated w farrier trimming of frog, cleaning w warm water, applying thrush product, keeping dry</w:t>
-            </w:r>
-          </w:p>
-          <w:p>
-            <w:pPr>
-              <w:pStyle w:val="ListParagraph"/>
-              <w:numPr>
-                <w:ilvl w:val="0"/>
-                <w:numId w:val="1"/>
-              </w:numPr>
-              <w:ind w:left="249" w:hanging="249"/>
-              <w:rPr>
-                <w:rFonts w:ascii="Times New Roman" w:hAnsi="Times New Roman" w:cs="Times New Roman"/>
-                <w:sz w:val="22"/>
-                <w:szCs w:val="22"/>
-              </w:rPr>
-            </w:pPr>
-            <w:r>
-              <w:rPr>
-                <w:rFonts w:ascii="Times New Roman" w:hAnsi="Times New Roman" w:cs="Times New Roman"/>
-                <w:sz w:val="22"/>
-                <w:szCs w:val="22"/>
-              </w:rPr>
-              <w:t xml:space="preserve">Abscess: Bacteria </w:t>
-            </w:r>
-            <w:proofErr w:type="spellStart"/>
-            <w:r>
-              <w:rPr>
-                <w:rFonts w:ascii="Times New Roman" w:hAnsi="Times New Roman" w:cs="Times New Roman"/>
-                <w:sz w:val="22"/>
-                <w:szCs w:val="22"/>
-              </w:rPr>
-              <w:t>bw</w:t>
-            </w:r>
-            <w:proofErr w:type="spellEnd"/>
-            <w:r>
-              <w:rPr>
-                <w:rFonts w:ascii="Times New Roman" w:hAnsi="Times New Roman" w:cs="Times New Roman"/>
-                <w:sz w:val="22"/>
-                <w:szCs w:val="22"/>
-              </w:rPr>
-              <w:t xml:space="preserve"> laminae and hoof wall due to moisture or cracks in dry hoof; drained </w:t>
+              <w:t>Thrush: Fungal infection caused by Spherophorus neaphorus affecting the frog and causing black slime and bad odor; treated w farrier trimming of frog, cleaning w warm water, applying thrush product, keeping dry</w:t>
+            </w:r>
+          </w:p>
+          <w:p>
+            <w:pPr>
+              <w:pStyle w:val="ListParagraph"/>
+              <w:numPr>
+                <w:ilvl w:val="0"/>
+                <w:numId w:val="1"/>
+              </w:numPr>
+              <w:ind w:left="249" w:hanging="249"/>
+              <w:rPr>
+                <w:rFonts w:ascii="Times New Roman" w:hAnsi="Times New Roman" w:cs="Times New Roman"/>
+                <w:sz w:val="22"/>
+                <w:szCs w:val="22"/>
+              </w:rPr>
+            </w:pPr>
+            <w:r>
+              <w:rPr>
+                <w:rFonts w:ascii="Times New Roman" w:hAnsi="Times New Roman" w:cs="Times New Roman"/>
+                <w:sz w:val="22"/>
+                <w:szCs w:val="22"/>
+              </w:rPr>
+              <w:t xml:space="preserve">Abscess: Bacteria bw laminae and hoof wall due to moisture or cracks in dry hoof; drained </w:t>
             </w:r>
           </w:p>
           <w:p>
@@ -2308,7 +2421,6 @@
                 <w:sz w:val="22"/>
                 <w:szCs w:val="22"/>
               </w:rPr>
-              <w:lastRenderedPageBreak/>
               <w:t>Equine therapeutic modalities</w:t>
             </w:r>
           </w:p>
@@ -2429,6 +2541,7 @@
                 <w:sz w:val="22"/>
                 <w:szCs w:val="22"/>
               </w:rPr>
+              <w:lastRenderedPageBreak/>
               <w:t>Equine surgery and anesthesia</w:t>
             </w:r>
           </w:p>
@@ -2550,25 +2663,7 @@
                 <w:sz w:val="19"/>
                 <w:szCs w:val="19"/>
               </w:rPr>
-              <w:t xml:space="preserve">Maintenance w iso, </w:t>
-            </w:r>
-            <w:proofErr w:type="spellStart"/>
-            <w:r>
-              <w:rPr>
-                <w:rFonts w:ascii="Times New Roman" w:hAnsi="Times New Roman" w:cs="Times New Roman"/>
-                <w:sz w:val="19"/>
-                <w:szCs w:val="19"/>
-              </w:rPr>
-              <w:t>sevo</w:t>
-            </w:r>
-            <w:proofErr w:type="spellEnd"/>
-            <w:r>
-              <w:rPr>
-                <w:rFonts w:ascii="Times New Roman" w:hAnsi="Times New Roman" w:cs="Times New Roman"/>
-                <w:sz w:val="19"/>
-                <w:szCs w:val="19"/>
-              </w:rPr>
-              <w:t>, or halothane</w:t>
+              <w:t>Maintenance w iso, sevo, or halothane</w:t>
             </w:r>
           </w:p>
           <w:p>
@@ -2798,7 +2893,7 @@
                 <w:sz w:val="22"/>
                 <w:szCs w:val="22"/>
               </w:rPr>
-              <w:t xml:space="preserve">4 hooves per foot, two are weight-bearing (3rd and 4th digits) </w:t>
+              <w:t>4 hooves per foot, two are weight-bearing (3rd and 4th digits)</w:t>
             </w:r>
           </w:p>
         </w:tc>
@@ -2827,7 +2922,7 @@
                 <w:sz w:val="22"/>
                 <w:szCs w:val="22"/>
               </w:rPr>
-              <w:t xml:space="preserve">Ruminant digestion </w:t>
+              <w:t>IV access in ruminants</w:t>
             </w:r>
           </w:p>
         </w:tc>
@@ -2856,178 +2951,76 @@
                 <w:sz w:val="22"/>
                 <w:szCs w:val="22"/>
               </w:rPr>
-              <w:t>Four</w:t>
-            </w:r>
-            <w:r>
-              <w:rPr>
-                <w:rFonts w:ascii="Times New Roman" w:hAnsi="Times New Roman" w:cs="Times New Roman"/>
-                <w:sz w:val="22"/>
-                <w:szCs w:val="22"/>
-              </w:rPr>
-              <w:t>-</w:t>
-            </w:r>
-            <w:r>
-              <w:rPr>
-                <w:rFonts w:ascii="Times New Roman" w:hAnsi="Times New Roman" w:cs="Times New Roman"/>
-                <w:sz w:val="22"/>
-                <w:szCs w:val="22"/>
-              </w:rPr>
-              <w:t>cham</w:t>
-            </w:r>
-            <w:r>
-              <w:rPr>
-                <w:rFonts w:ascii="Times New Roman" w:hAnsi="Times New Roman" w:cs="Times New Roman"/>
-                <w:sz w:val="22"/>
-                <w:szCs w:val="22"/>
-              </w:rPr>
-              <w:t xml:space="preserve">ber stomach: </w:t>
-            </w:r>
-          </w:p>
-          <w:p>
-            <w:pPr>
-              <w:pStyle w:val="ListParagraph"/>
-              <w:numPr>
-                <w:ilvl w:val="0"/>
-                <w:numId w:val="2"/>
-              </w:numPr>
-              <w:rPr>
-                <w:rFonts w:ascii="Times New Roman" w:hAnsi="Times New Roman" w:cs="Times New Roman"/>
-                <w:sz w:val="22"/>
-                <w:szCs w:val="22"/>
-              </w:rPr>
-            </w:pPr>
-            <w:r>
-              <w:rPr>
-                <w:rFonts w:ascii="Times New Roman" w:hAnsi="Times New Roman" w:cs="Times New Roman"/>
-                <w:sz w:val="22"/>
-                <w:szCs w:val="22"/>
-              </w:rPr>
-              <w:t>Rumen/paunch is the main fermentation vat; microbial products are available for digestion</w:t>
-            </w:r>
-          </w:p>
-          <w:p>
-            <w:pPr>
-              <w:pStyle w:val="ListParagraph"/>
-              <w:numPr>
-                <w:ilvl w:val="0"/>
-                <w:numId w:val="2"/>
-              </w:numPr>
-              <w:rPr>
-                <w:rFonts w:ascii="Times New Roman" w:hAnsi="Times New Roman" w:cs="Times New Roman"/>
-                <w:sz w:val="22"/>
-                <w:szCs w:val="22"/>
-              </w:rPr>
-            </w:pPr>
-            <w:r>
-              <w:rPr>
-                <w:rFonts w:ascii="Times New Roman" w:hAnsi="Times New Roman" w:cs="Times New Roman"/>
-                <w:sz w:val="22"/>
-                <w:szCs w:val="22"/>
-              </w:rPr>
-              <w:t>Reticulum/honeycomb forces material into the rumen or omasum, or regurgitates ingesta during rumination</w:t>
-            </w:r>
-          </w:p>
-          <w:p>
-            <w:pPr>
-              <w:pStyle w:val="ListParagraph"/>
-              <w:numPr>
-                <w:ilvl w:val="0"/>
-                <w:numId w:val="2"/>
-              </w:numPr>
-              <w:rPr>
-                <w:rFonts w:ascii="Times New Roman" w:hAnsi="Times New Roman" w:cs="Times New Roman"/>
-                <w:sz w:val="22"/>
-                <w:szCs w:val="22"/>
-              </w:rPr>
-            </w:pPr>
-            <w:r>
-              <w:rPr>
-                <w:rFonts w:ascii="Times New Roman" w:hAnsi="Times New Roman" w:cs="Times New Roman"/>
-                <w:sz w:val="22"/>
-                <w:szCs w:val="22"/>
-              </w:rPr>
-              <w:t>Omasum/many plies is filled w muscular laminae that squeezes fluid out of ingesta</w:t>
-            </w:r>
-          </w:p>
-          <w:p>
-            <w:pPr>
-              <w:pStyle w:val="ListParagraph"/>
-              <w:numPr>
-                <w:ilvl w:val="0"/>
-                <w:numId w:val="2"/>
-              </w:numPr>
-              <w:rPr>
-                <w:rFonts w:ascii="Times New Roman" w:hAnsi="Times New Roman" w:cs="Times New Roman"/>
-                <w:sz w:val="22"/>
-                <w:szCs w:val="22"/>
-              </w:rPr>
-            </w:pPr>
-            <w:r>
-              <w:rPr>
-                <w:rFonts w:ascii="Times New Roman" w:hAnsi="Times New Roman" w:cs="Times New Roman"/>
-                <w:sz w:val="22"/>
-                <w:szCs w:val="22"/>
-              </w:rPr>
-              <w:t>Abomasum/true (</w:t>
-            </w:r>
-            <w:proofErr w:type="spellStart"/>
-            <w:r>
-              <w:rPr>
-                <w:rFonts w:ascii="Times New Roman" w:hAnsi="Times New Roman" w:cs="Times New Roman"/>
-                <w:sz w:val="22"/>
-                <w:szCs w:val="22"/>
-              </w:rPr>
-              <w:t>grandular</w:t>
-            </w:r>
-            <w:proofErr w:type="spellEnd"/>
-            <w:r>
-              <w:rPr>
-                <w:rFonts w:ascii="Times New Roman" w:hAnsi="Times New Roman" w:cs="Times New Roman"/>
-                <w:sz w:val="22"/>
-                <w:szCs w:val="22"/>
-              </w:rPr>
-              <w:t xml:space="preserve">) stomach corresponds to stomachs of </w:t>
-            </w:r>
-            <w:proofErr w:type="spellStart"/>
-            <w:r>
-              <w:rPr>
-                <w:rFonts w:ascii="Times New Roman" w:hAnsi="Times New Roman" w:cs="Times New Roman"/>
-                <w:sz w:val="22"/>
-                <w:szCs w:val="22"/>
-              </w:rPr>
-              <w:t>monogastrics</w:t>
-            </w:r>
-            <w:proofErr w:type="spellEnd"/>
-            <w:r>
-              <w:rPr>
-                <w:rFonts w:ascii="Times New Roman" w:hAnsi="Times New Roman" w:cs="Times New Roman"/>
-                <w:sz w:val="22"/>
-                <w:szCs w:val="22"/>
-              </w:rPr>
-              <w:t>; site for peptic digestion of proteins</w:t>
-            </w:r>
-          </w:p>
-          <w:p>
-            <w:pPr>
-              <w:pStyle w:val="ListParagraph"/>
-              <w:numPr>
-                <w:ilvl w:val="0"/>
-                <w:numId w:val="1"/>
-              </w:numPr>
-              <w:ind w:left="249" w:hanging="249"/>
-              <w:rPr>
-                <w:rFonts w:ascii="Times New Roman" w:hAnsi="Times New Roman" w:cs="Times New Roman"/>
-                <w:sz w:val="22"/>
-                <w:szCs w:val="22"/>
-              </w:rPr>
-            </w:pPr>
-            <w:r>
-              <w:rPr>
-                <w:rFonts w:ascii="Times New Roman" w:hAnsi="Times New Roman" w:cs="Times New Roman"/>
-                <w:sz w:val="22"/>
-                <w:szCs w:val="22"/>
-              </w:rPr>
-              <w:t xml:space="preserve">Camelids are functional ruminants; have 3 chambers </w:t>
+              <w:t>Jugular is most used for IV catheterization in small ruminants</w:t>
+            </w:r>
+          </w:p>
+          <w:p>
+            <w:pPr>
+              <w:pStyle w:val="ListParagraph"/>
+              <w:numPr>
+                <w:ilvl w:val="0"/>
+                <w:numId w:val="1"/>
+              </w:numPr>
+              <w:ind w:left="249" w:hanging="249"/>
+              <w:rPr>
+                <w:rFonts w:ascii="Times New Roman" w:hAnsi="Times New Roman" w:cs="Times New Roman"/>
+                <w:sz w:val="22"/>
+                <w:szCs w:val="22"/>
+              </w:rPr>
+            </w:pPr>
+            <w:r>
+              <w:rPr>
+                <w:rFonts w:ascii="Times New Roman" w:hAnsi="Times New Roman" w:cs="Times New Roman"/>
+                <w:sz w:val="22"/>
+                <w:szCs w:val="22"/>
+              </w:rPr>
+              <w:t>Tail vein is used for blood draws or injecting non-irritating, small-volume drugs</w:t>
+            </w:r>
+          </w:p>
+          <w:p>
+            <w:pPr>
+              <w:pStyle w:val="ListParagraph"/>
+              <w:numPr>
+                <w:ilvl w:val="0"/>
+                <w:numId w:val="1"/>
+              </w:numPr>
+              <w:ind w:left="249" w:hanging="249"/>
+              <w:rPr>
+                <w:rFonts w:ascii="Times New Roman" w:hAnsi="Times New Roman" w:cs="Times New Roman"/>
+                <w:sz w:val="22"/>
+                <w:szCs w:val="22"/>
+              </w:rPr>
+            </w:pPr>
+            <w:r>
+              <w:rPr>
+                <w:rFonts w:ascii="Times New Roman" w:hAnsi="Times New Roman" w:cs="Times New Roman"/>
+                <w:sz w:val="22"/>
+                <w:szCs w:val="22"/>
+              </w:rPr>
+              <w:t>Caudal auricular vein can be used for small blood draws</w:t>
+            </w:r>
+          </w:p>
+          <w:p>
+            <w:pPr>
+              <w:pStyle w:val="ListParagraph"/>
+              <w:numPr>
+                <w:ilvl w:val="0"/>
+                <w:numId w:val="1"/>
+              </w:numPr>
+              <w:ind w:left="249" w:hanging="249"/>
+              <w:rPr>
+                <w:rFonts w:ascii="Times New Roman" w:hAnsi="Times New Roman" w:cs="Times New Roman"/>
+                <w:sz w:val="22"/>
+                <w:szCs w:val="22"/>
+              </w:rPr>
+            </w:pPr>
+            <w:r>
+              <w:rPr>
+                <w:rFonts w:ascii="Times New Roman" w:hAnsi="Times New Roman" w:cs="Times New Roman"/>
+                <w:sz w:val="22"/>
+                <w:szCs w:val="22"/>
+              </w:rPr>
+              <w:t>Milk vein isn’t used—it is under high pressure, meaning hematomas easily form</w:t>
             </w:r>
           </w:p>
         </w:tc>
@@ -3050,17 +3043,14 @@
                 <w:szCs w:val="22"/>
               </w:rPr>
             </w:pPr>
-            <w:proofErr w:type="spellStart"/>
-            <w:r>
-              <w:rPr>
-                <w:rFonts w:ascii="Times New Roman" w:hAnsi="Times New Roman" w:cs="Times New Roman"/>
-                <w:sz w:val="22"/>
-                <w:szCs w:val="22"/>
-              </w:rPr>
-              <w:lastRenderedPageBreak/>
-              <w:t>Abomasopexy</w:t>
-            </w:r>
-            <w:proofErr w:type="spellEnd"/>
+            <w:r>
+              <w:rPr>
+                <w:rFonts w:ascii="Times New Roman" w:hAnsi="Times New Roman" w:cs="Times New Roman"/>
+                <w:sz w:val="22"/>
+                <w:szCs w:val="22"/>
+              </w:rPr>
+              <w:t xml:space="preserve">Ruminant digestion </w:t>
+            </w:r>
           </w:p>
         </w:tc>
         <w:tc>
@@ -3078,184 +3068,152 @@
               <w:ind w:left="249" w:hanging="249"/>
               <w:rPr>
                 <w:rFonts w:ascii="Times New Roman" w:hAnsi="Times New Roman" w:cs="Times New Roman"/>
-                <w:sz w:val="20"/>
-                <w:szCs w:val="20"/>
-              </w:rPr>
-            </w:pPr>
-            <w:proofErr w:type="spellStart"/>
-            <w:r>
-              <w:rPr>
-                <w:rFonts w:ascii="Times New Roman" w:hAnsi="Times New Roman" w:cs="Times New Roman"/>
-                <w:sz w:val="20"/>
-                <w:szCs w:val="20"/>
-              </w:rPr>
-              <w:t>Abomasal</w:t>
-            </w:r>
-            <w:proofErr w:type="spellEnd"/>
-            <w:r>
-              <w:rPr>
-                <w:rFonts w:ascii="Times New Roman" w:hAnsi="Times New Roman" w:cs="Times New Roman"/>
-                <w:sz w:val="20"/>
-                <w:szCs w:val="20"/>
-              </w:rPr>
-              <w:t xml:space="preserve"> displacement is common in dairy cows fed high-concentration, low-roughage diets, esp. 6 weeks after calving</w:t>
-            </w:r>
-          </w:p>
-          <w:p>
-            <w:pPr>
-              <w:pStyle w:val="ListParagraph"/>
-              <w:numPr>
-                <w:ilvl w:val="0"/>
-                <w:numId w:val="1"/>
-              </w:numPr>
-              <w:ind w:left="249" w:hanging="249"/>
-              <w:rPr>
-                <w:rFonts w:ascii="Times New Roman" w:hAnsi="Times New Roman" w:cs="Times New Roman"/>
-                <w:sz w:val="20"/>
-                <w:szCs w:val="20"/>
-              </w:rPr>
-            </w:pPr>
-            <w:r>
-              <w:rPr>
-                <w:rFonts w:ascii="Times New Roman" w:hAnsi="Times New Roman" w:cs="Times New Roman"/>
-                <w:sz w:val="20"/>
-                <w:szCs w:val="20"/>
-              </w:rPr>
-              <w:t xml:space="preserve">Hypocalcemia, mastitis, metritis, ketosis, lack of exercise can also lead to displacement </w:t>
-            </w:r>
-          </w:p>
-          <w:p>
-            <w:pPr>
-              <w:pStyle w:val="ListParagraph"/>
-              <w:numPr>
-                <w:ilvl w:val="0"/>
-                <w:numId w:val="1"/>
-              </w:numPr>
-              <w:ind w:left="249" w:hanging="249"/>
-              <w:rPr>
-                <w:rFonts w:ascii="Times New Roman" w:hAnsi="Times New Roman" w:cs="Times New Roman"/>
-                <w:sz w:val="20"/>
-                <w:szCs w:val="20"/>
-              </w:rPr>
-            </w:pPr>
-            <w:r>
-              <w:rPr>
-                <w:rFonts w:ascii="Times New Roman" w:hAnsi="Times New Roman" w:cs="Times New Roman"/>
-                <w:sz w:val="20"/>
-                <w:szCs w:val="20"/>
-              </w:rPr>
-              <w:t>Signs include reluctance to eat, reduced manure output and milk production, elevated HR, dehydration, and gas and fluid accumulation on the right side</w:t>
-            </w:r>
-            <w:r>
-              <w:rPr>
-                <w:rFonts w:ascii="Times New Roman" w:hAnsi="Times New Roman" w:cs="Times New Roman"/>
-                <w:sz w:val="20"/>
-                <w:szCs w:val="20"/>
-              </w:rPr>
-              <w:t xml:space="preserve"> </w:t>
-            </w:r>
-          </w:p>
-          <w:p>
-            <w:pPr>
-              <w:pStyle w:val="ListParagraph"/>
-              <w:numPr>
-                <w:ilvl w:val="0"/>
-                <w:numId w:val="1"/>
-              </w:numPr>
-              <w:ind w:left="249" w:hanging="249"/>
-              <w:rPr>
-                <w:rFonts w:ascii="Times New Roman" w:hAnsi="Times New Roman" w:cs="Times New Roman"/>
-                <w:sz w:val="20"/>
-                <w:szCs w:val="20"/>
-              </w:rPr>
-            </w:pPr>
-            <w:r>
-              <w:rPr>
-                <w:rFonts w:ascii="Times New Roman" w:hAnsi="Times New Roman" w:cs="Times New Roman"/>
-                <w:sz w:val="20"/>
-                <w:szCs w:val="20"/>
-              </w:rPr>
-              <w:t>A distinct “ping” on the right or left will tell if it’s right or left displaced abomasum (LDA more common)</w:t>
-            </w:r>
-          </w:p>
-          <w:p>
-            <w:pPr>
-              <w:pStyle w:val="ListParagraph"/>
-              <w:numPr>
-                <w:ilvl w:val="0"/>
-                <w:numId w:val="1"/>
-              </w:numPr>
-              <w:ind w:left="249" w:hanging="249"/>
-              <w:rPr>
-                <w:rFonts w:ascii="Times New Roman" w:hAnsi="Times New Roman" w:cs="Times New Roman"/>
-                <w:sz w:val="20"/>
-                <w:szCs w:val="20"/>
-              </w:rPr>
-            </w:pPr>
-            <w:r>
-              <w:rPr>
-                <w:rFonts w:ascii="Times New Roman" w:hAnsi="Times New Roman" w:cs="Times New Roman"/>
-                <w:sz w:val="20"/>
-                <w:szCs w:val="20"/>
-              </w:rPr>
-              <w:t>Physical rolling of patient can temporarily correct it, but it will recur; blind tacking or toggle pinning is also possible, but complications (infection, damage to organs) common</w:t>
-            </w:r>
-          </w:p>
-          <w:p>
-            <w:pPr>
-              <w:pStyle w:val="ListParagraph"/>
-              <w:numPr>
-                <w:ilvl w:val="0"/>
-                <w:numId w:val="1"/>
-              </w:numPr>
-              <w:ind w:left="249" w:hanging="249"/>
-              <w:rPr>
-                <w:rFonts w:ascii="Times New Roman" w:hAnsi="Times New Roman" w:cs="Times New Roman"/>
-                <w:sz w:val="20"/>
-                <w:szCs w:val="20"/>
-              </w:rPr>
-            </w:pPr>
-            <w:r>
-              <w:rPr>
-                <w:rFonts w:ascii="Times New Roman" w:hAnsi="Times New Roman" w:cs="Times New Roman"/>
-                <w:sz w:val="20"/>
-                <w:szCs w:val="20"/>
-              </w:rPr>
-              <w:t>Surgical fixation of abomasum to the body wall</w:t>
-            </w:r>
-            <w:r>
-              <w:rPr>
-                <w:rFonts w:ascii="Times New Roman" w:hAnsi="Times New Roman" w:cs="Times New Roman"/>
-                <w:sz w:val="20"/>
-                <w:szCs w:val="20"/>
-              </w:rPr>
-              <w:t xml:space="preserve"> (</w:t>
-            </w:r>
-            <w:proofErr w:type="spellStart"/>
-            <w:r>
-              <w:rPr>
-                <w:rFonts w:ascii="Times New Roman" w:hAnsi="Times New Roman" w:cs="Times New Roman"/>
-                <w:sz w:val="20"/>
-                <w:szCs w:val="20"/>
-              </w:rPr>
-              <w:t>abomasopexy</w:t>
-            </w:r>
-            <w:proofErr w:type="spellEnd"/>
-            <w:r>
-              <w:rPr>
-                <w:rFonts w:ascii="Times New Roman" w:hAnsi="Times New Roman" w:cs="Times New Roman"/>
-                <w:sz w:val="20"/>
-                <w:szCs w:val="20"/>
-              </w:rPr>
-              <w:t xml:space="preserve">) </w:t>
-            </w:r>
-            <w:r>
-              <w:rPr>
-                <w:rFonts w:ascii="Times New Roman" w:hAnsi="Times New Roman" w:cs="Times New Roman"/>
-                <w:sz w:val="20"/>
-                <w:szCs w:val="20"/>
-              </w:rPr>
-              <w:t xml:space="preserve">is best, followed by only roughage diet </w:t>
+                <w:sz w:val="22"/>
+                <w:szCs w:val="22"/>
+              </w:rPr>
+            </w:pPr>
+            <w:r>
+              <w:rPr>
+                <w:rFonts w:ascii="Times New Roman" w:hAnsi="Times New Roman" w:cs="Times New Roman"/>
+                <w:sz w:val="22"/>
+                <w:szCs w:val="22"/>
+              </w:rPr>
+              <w:t>Four</w:t>
+            </w:r>
+            <w:r>
+              <w:rPr>
+                <w:rFonts w:ascii="Times New Roman" w:hAnsi="Times New Roman" w:cs="Times New Roman"/>
+                <w:sz w:val="22"/>
+                <w:szCs w:val="22"/>
+              </w:rPr>
+              <w:t>-</w:t>
+            </w:r>
+            <w:r>
+              <w:rPr>
+                <w:rFonts w:ascii="Times New Roman" w:hAnsi="Times New Roman" w:cs="Times New Roman"/>
+                <w:sz w:val="22"/>
+                <w:szCs w:val="22"/>
+              </w:rPr>
+              <w:t>cham</w:t>
+            </w:r>
+            <w:r>
+              <w:rPr>
+                <w:rFonts w:ascii="Times New Roman" w:hAnsi="Times New Roman" w:cs="Times New Roman"/>
+                <w:sz w:val="22"/>
+                <w:szCs w:val="22"/>
+              </w:rPr>
+              <w:t xml:space="preserve">ber stomach: </w:t>
+            </w:r>
+          </w:p>
+          <w:p>
+            <w:pPr>
+              <w:pStyle w:val="ListParagraph"/>
+              <w:numPr>
+                <w:ilvl w:val="0"/>
+                <w:numId w:val="2"/>
+              </w:numPr>
+              <w:rPr>
+                <w:rFonts w:ascii="Times New Roman" w:hAnsi="Times New Roman" w:cs="Times New Roman"/>
+                <w:sz w:val="22"/>
+                <w:szCs w:val="22"/>
+              </w:rPr>
+            </w:pPr>
+            <w:r>
+              <w:rPr>
+                <w:rFonts w:ascii="Times New Roman" w:hAnsi="Times New Roman" w:cs="Times New Roman"/>
+                <w:sz w:val="22"/>
+                <w:szCs w:val="22"/>
+              </w:rPr>
+              <w:t>Rumen/paunch is the main fermentation vat; microbial products are available for digestion</w:t>
+            </w:r>
+          </w:p>
+          <w:p>
+            <w:pPr>
+              <w:pStyle w:val="ListParagraph"/>
+              <w:numPr>
+                <w:ilvl w:val="0"/>
+                <w:numId w:val="2"/>
+              </w:numPr>
+              <w:rPr>
+                <w:rFonts w:ascii="Times New Roman" w:hAnsi="Times New Roman" w:cs="Times New Roman"/>
+                <w:sz w:val="22"/>
+                <w:szCs w:val="22"/>
+              </w:rPr>
+            </w:pPr>
+            <w:r>
+              <w:rPr>
+                <w:rFonts w:ascii="Times New Roman" w:hAnsi="Times New Roman" w:cs="Times New Roman"/>
+                <w:sz w:val="22"/>
+                <w:szCs w:val="22"/>
+              </w:rPr>
+              <w:t>Reticulum/honeycomb forces material into the rumen or omasum, or regurgitates ingesta during rumination</w:t>
+            </w:r>
+          </w:p>
+          <w:p>
+            <w:pPr>
+              <w:pStyle w:val="ListParagraph"/>
+              <w:numPr>
+                <w:ilvl w:val="0"/>
+                <w:numId w:val="2"/>
+              </w:numPr>
+              <w:rPr>
+                <w:rFonts w:ascii="Times New Roman" w:hAnsi="Times New Roman" w:cs="Times New Roman"/>
+                <w:sz w:val="22"/>
+                <w:szCs w:val="22"/>
+              </w:rPr>
+            </w:pPr>
+            <w:r>
+              <w:rPr>
+                <w:rFonts w:ascii="Times New Roman" w:hAnsi="Times New Roman" w:cs="Times New Roman"/>
+                <w:sz w:val="22"/>
+                <w:szCs w:val="22"/>
+              </w:rPr>
+              <w:t>Omasum/many plies is filled w muscular laminae that squeezes fluid out of ingesta</w:t>
+            </w:r>
+          </w:p>
+          <w:p>
+            <w:pPr>
+              <w:pStyle w:val="ListParagraph"/>
+              <w:numPr>
+                <w:ilvl w:val="0"/>
+                <w:numId w:val="2"/>
+              </w:numPr>
+              <w:rPr>
+                <w:rFonts w:ascii="Times New Roman" w:hAnsi="Times New Roman" w:cs="Times New Roman"/>
+                <w:sz w:val="22"/>
+                <w:szCs w:val="22"/>
+              </w:rPr>
+            </w:pPr>
+            <w:r>
+              <w:rPr>
+                <w:rFonts w:ascii="Times New Roman" w:hAnsi="Times New Roman" w:cs="Times New Roman"/>
+                <w:sz w:val="22"/>
+                <w:szCs w:val="22"/>
+              </w:rPr>
+              <w:t>Abomasum/true (grandular) stomach corresponds to stomachs of monogastrics; site for peptic digestion of proteins</w:t>
+            </w:r>
+          </w:p>
+          <w:p>
+            <w:pPr>
+              <w:pStyle w:val="ListParagraph"/>
+              <w:numPr>
+                <w:ilvl w:val="0"/>
+                <w:numId w:val="1"/>
+              </w:numPr>
+              <w:ind w:left="249" w:hanging="249"/>
+              <w:rPr>
+                <w:rFonts w:ascii="Times New Roman" w:hAnsi="Times New Roman" w:cs="Times New Roman"/>
+                <w:sz w:val="22"/>
+                <w:szCs w:val="22"/>
+              </w:rPr>
+            </w:pPr>
+            <w:r>
+              <w:rPr>
+                <w:rFonts w:ascii="Times New Roman" w:hAnsi="Times New Roman" w:cs="Times New Roman"/>
+                <w:sz w:val="22"/>
+                <w:szCs w:val="22"/>
+              </w:rPr>
+              <w:t xml:space="preserve">Camelids are functional ruminants; have 3 chambers </w:t>
             </w:r>
           </w:p>
         </w:tc>
@@ -3284,7 +3242,8 @@
                 <w:sz w:val="22"/>
                 <w:szCs w:val="22"/>
               </w:rPr>
-              <w:t xml:space="preserve">Celiotomy </w:t>
+              <w:lastRenderedPageBreak/>
+              <w:t xml:space="preserve">Orf </w:t>
             </w:r>
           </w:p>
         </w:tc>
@@ -3313,6 +3272,399 @@
                 <w:sz w:val="22"/>
                 <w:szCs w:val="22"/>
               </w:rPr>
+              <w:t>Common small ruminant disease</w:t>
+            </w:r>
+          </w:p>
+          <w:p>
+            <w:pPr>
+              <w:pStyle w:val="ListParagraph"/>
+              <w:numPr>
+                <w:ilvl w:val="0"/>
+                <w:numId w:val="1"/>
+              </w:numPr>
+              <w:ind w:left="249" w:hanging="249"/>
+              <w:rPr>
+                <w:rFonts w:ascii="Times New Roman" w:hAnsi="Times New Roman" w:cs="Times New Roman"/>
+                <w:sz w:val="22"/>
+                <w:szCs w:val="22"/>
+              </w:rPr>
+            </w:pPr>
+            <w:r>
+              <w:rPr>
+                <w:rFonts w:ascii="Times New Roman" w:hAnsi="Times New Roman" w:cs="Times New Roman"/>
+                <w:sz w:val="22"/>
+                <w:szCs w:val="22"/>
+              </w:rPr>
+              <w:t>Viral; caused by poxvirus</w:t>
+            </w:r>
+          </w:p>
+          <w:p>
+            <w:pPr>
+              <w:pStyle w:val="ListParagraph"/>
+              <w:numPr>
+                <w:ilvl w:val="0"/>
+                <w:numId w:val="1"/>
+              </w:numPr>
+              <w:ind w:left="249" w:hanging="249"/>
+              <w:rPr>
+                <w:rFonts w:ascii="Times New Roman" w:hAnsi="Times New Roman" w:cs="Times New Roman"/>
+                <w:sz w:val="22"/>
+                <w:szCs w:val="22"/>
+              </w:rPr>
+            </w:pPr>
+            <w:r>
+              <w:rPr>
+                <w:rFonts w:ascii="Times New Roman" w:hAnsi="Times New Roman" w:cs="Times New Roman"/>
+                <w:sz w:val="22"/>
+                <w:szCs w:val="22"/>
+              </w:rPr>
+              <w:t>Signs include crusty lesions around the nose and mouth of nurshing juvenile and udders and teats; older adults may have lesions around coronary bands, conjunctiva, eyelids</w:t>
+            </w:r>
+          </w:p>
+          <w:p>
+            <w:pPr>
+              <w:pStyle w:val="ListParagraph"/>
+              <w:numPr>
+                <w:ilvl w:val="0"/>
+                <w:numId w:val="1"/>
+              </w:numPr>
+              <w:ind w:left="249" w:hanging="249"/>
+              <w:rPr>
+                <w:rFonts w:ascii="Times New Roman" w:hAnsi="Times New Roman" w:cs="Times New Roman"/>
+                <w:sz w:val="22"/>
+                <w:szCs w:val="22"/>
+              </w:rPr>
+            </w:pPr>
+            <w:r>
+              <w:rPr>
+                <w:rFonts w:ascii="Times New Roman" w:hAnsi="Times New Roman" w:cs="Times New Roman"/>
+                <w:sz w:val="22"/>
+                <w:szCs w:val="22"/>
+              </w:rPr>
+              <w:t>Resolves w/in 3-6 weeks w/out intervention</w:t>
+            </w:r>
+          </w:p>
+          <w:p>
+            <w:pPr>
+              <w:pStyle w:val="ListParagraph"/>
+              <w:numPr>
+                <w:ilvl w:val="0"/>
+                <w:numId w:val="1"/>
+              </w:numPr>
+              <w:ind w:left="249" w:hanging="249"/>
+              <w:rPr>
+                <w:rFonts w:ascii="Times New Roman" w:hAnsi="Times New Roman" w:cs="Times New Roman"/>
+                <w:sz w:val="22"/>
+                <w:szCs w:val="22"/>
+              </w:rPr>
+            </w:pPr>
+            <w:r>
+              <w:rPr>
+                <w:rFonts w:ascii="Times New Roman" w:hAnsi="Times New Roman" w:cs="Times New Roman"/>
+                <w:sz w:val="22"/>
+                <w:szCs w:val="22"/>
+              </w:rPr>
+              <w:t>Secondary bacterial infections must be addressed, if any</w:t>
+            </w:r>
+          </w:p>
+          <w:p>
+            <w:pPr>
+              <w:pStyle w:val="ListParagraph"/>
+              <w:numPr>
+                <w:ilvl w:val="0"/>
+                <w:numId w:val="1"/>
+              </w:numPr>
+              <w:ind w:left="249" w:hanging="249"/>
+              <w:rPr>
+                <w:rFonts w:ascii="Times New Roman" w:hAnsi="Times New Roman" w:cs="Times New Roman"/>
+                <w:sz w:val="22"/>
+                <w:szCs w:val="22"/>
+              </w:rPr>
+            </w:pPr>
+            <w:r>
+              <w:rPr>
+                <w:rFonts w:ascii="Times New Roman" w:hAnsi="Times New Roman" w:cs="Times New Roman"/>
+                <w:sz w:val="22"/>
+                <w:szCs w:val="22"/>
+              </w:rPr>
+              <w:t>Zoonotic</w:t>
+            </w:r>
+          </w:p>
+          <w:p>
+            <w:pPr>
+              <w:pStyle w:val="ListParagraph"/>
+              <w:numPr>
+                <w:ilvl w:val="0"/>
+                <w:numId w:val="1"/>
+              </w:numPr>
+              <w:ind w:left="249" w:hanging="249"/>
+              <w:rPr>
+                <w:rFonts w:ascii="Times New Roman" w:hAnsi="Times New Roman" w:cs="Times New Roman"/>
+                <w:sz w:val="22"/>
+                <w:szCs w:val="22"/>
+              </w:rPr>
+            </w:pPr>
+            <w:r>
+              <w:rPr>
+                <w:rFonts w:ascii="Times New Roman" w:hAnsi="Times New Roman" w:cs="Times New Roman"/>
+                <w:sz w:val="22"/>
+                <w:szCs w:val="22"/>
+              </w:rPr>
+              <w:t>Vaccines available</w:t>
+            </w:r>
+          </w:p>
+        </w:tc>
+      </w:tr>
+      <w:tr>
+        <w:trPr>
+          <w:trHeight w:hRule="exact" w:val="3600"/>
+        </w:trPr>
+        <w:tc>
+          <w:tcPr>
+            <w:tcW w:w="5670" w:type="dxa"/>
+            <w:vAlign w:val="center"/>
+          </w:tcPr>
+          <w:p>
+            <w:pPr>
+              <w:jc w:val="center"/>
+              <w:rPr>
+                <w:rFonts w:ascii="Times New Roman" w:hAnsi="Times New Roman" w:cs="Times New Roman"/>
+                <w:sz w:val="22"/>
+                <w:szCs w:val="22"/>
+              </w:rPr>
+            </w:pPr>
+            <w:r>
+              <w:rPr>
+                <w:rFonts w:ascii="Times New Roman" w:hAnsi="Times New Roman" w:cs="Times New Roman"/>
+                <w:sz w:val="22"/>
+                <w:szCs w:val="22"/>
+              </w:rPr>
+              <w:t>Abomasopexy</w:t>
+            </w:r>
+          </w:p>
+        </w:tc>
+        <w:tc>
+          <w:tcPr>
+            <w:tcW w:w="5760" w:type="dxa"/>
+            <w:vAlign w:val="center"/>
+          </w:tcPr>
+          <w:p>
+            <w:pPr>
+              <w:pStyle w:val="ListParagraph"/>
+              <w:numPr>
+                <w:ilvl w:val="0"/>
+                <w:numId w:val="1"/>
+              </w:numPr>
+              <w:ind w:left="249" w:hanging="249"/>
+              <w:rPr>
+                <w:rFonts w:ascii="Times New Roman" w:hAnsi="Times New Roman" w:cs="Times New Roman"/>
+                <w:sz w:val="20"/>
+                <w:szCs w:val="20"/>
+              </w:rPr>
+            </w:pPr>
+            <w:r>
+              <w:rPr>
+                <w:rFonts w:ascii="Times New Roman" w:hAnsi="Times New Roman" w:cs="Times New Roman"/>
+                <w:sz w:val="20"/>
+                <w:szCs w:val="20"/>
+              </w:rPr>
+              <w:t>Abomasal displacement is common in dairy cows fed high-concentration, low-roughage diets, esp. 6 weeks after calving</w:t>
+            </w:r>
+          </w:p>
+          <w:p>
+            <w:pPr>
+              <w:pStyle w:val="ListParagraph"/>
+              <w:numPr>
+                <w:ilvl w:val="0"/>
+                <w:numId w:val="1"/>
+              </w:numPr>
+              <w:ind w:left="249" w:hanging="249"/>
+              <w:rPr>
+                <w:rFonts w:ascii="Times New Roman" w:hAnsi="Times New Roman" w:cs="Times New Roman"/>
+                <w:sz w:val="20"/>
+                <w:szCs w:val="20"/>
+              </w:rPr>
+            </w:pPr>
+            <w:r>
+              <w:rPr>
+                <w:rFonts w:ascii="Times New Roman" w:hAnsi="Times New Roman" w:cs="Times New Roman"/>
+                <w:sz w:val="20"/>
+                <w:szCs w:val="20"/>
+              </w:rPr>
+              <w:t xml:space="preserve">Hypocalcemia, mastitis, metritis, ketosis, lack of exercise can also lead to displacement </w:t>
+            </w:r>
+          </w:p>
+          <w:p>
+            <w:pPr>
+              <w:pStyle w:val="ListParagraph"/>
+              <w:numPr>
+                <w:ilvl w:val="0"/>
+                <w:numId w:val="1"/>
+              </w:numPr>
+              <w:ind w:left="249" w:hanging="249"/>
+              <w:rPr>
+                <w:rFonts w:ascii="Times New Roman" w:hAnsi="Times New Roman" w:cs="Times New Roman"/>
+                <w:sz w:val="20"/>
+                <w:szCs w:val="20"/>
+              </w:rPr>
+            </w:pPr>
+            <w:r>
+              <w:rPr>
+                <w:rFonts w:ascii="Times New Roman" w:hAnsi="Times New Roman" w:cs="Times New Roman"/>
+                <w:sz w:val="20"/>
+                <w:szCs w:val="20"/>
+              </w:rPr>
+              <w:t>Signs include reluctance to eat, reduced manure output and milk production, elevated HR, dehydration, and gas and fluid accumulation on the right side</w:t>
+            </w:r>
+            <w:r>
+              <w:rPr>
+                <w:rFonts w:ascii="Times New Roman" w:hAnsi="Times New Roman" w:cs="Times New Roman"/>
+                <w:sz w:val="20"/>
+                <w:szCs w:val="20"/>
+              </w:rPr>
+              <w:t xml:space="preserve"> </w:t>
+            </w:r>
+          </w:p>
+          <w:p>
+            <w:pPr>
+              <w:pStyle w:val="ListParagraph"/>
+              <w:numPr>
+                <w:ilvl w:val="0"/>
+                <w:numId w:val="1"/>
+              </w:numPr>
+              <w:ind w:left="249" w:hanging="249"/>
+              <w:rPr>
+                <w:rFonts w:ascii="Times New Roman" w:hAnsi="Times New Roman" w:cs="Times New Roman"/>
+                <w:sz w:val="20"/>
+                <w:szCs w:val="20"/>
+              </w:rPr>
+            </w:pPr>
+            <w:r>
+              <w:rPr>
+                <w:rFonts w:ascii="Times New Roman" w:hAnsi="Times New Roman" w:cs="Times New Roman"/>
+                <w:sz w:val="20"/>
+                <w:szCs w:val="20"/>
+              </w:rPr>
+              <w:t>A distinct “ping” on the right or left will tell if it’s right or left displaced abomasum (LDA more common)</w:t>
+            </w:r>
+          </w:p>
+          <w:p>
+            <w:pPr>
+              <w:pStyle w:val="ListParagraph"/>
+              <w:numPr>
+                <w:ilvl w:val="0"/>
+                <w:numId w:val="1"/>
+              </w:numPr>
+              <w:ind w:left="249" w:hanging="249"/>
+              <w:rPr>
+                <w:rFonts w:ascii="Times New Roman" w:hAnsi="Times New Roman" w:cs="Times New Roman"/>
+                <w:sz w:val="20"/>
+                <w:szCs w:val="20"/>
+              </w:rPr>
+            </w:pPr>
+            <w:r>
+              <w:rPr>
+                <w:rFonts w:ascii="Times New Roman" w:hAnsi="Times New Roman" w:cs="Times New Roman"/>
+                <w:sz w:val="20"/>
+                <w:szCs w:val="20"/>
+              </w:rPr>
+              <w:t>Physical rolling of patient can temporarily correct it, but it will recur; blind tacking or toggle pinning is also possible, but complications (infection, damage to organs) common</w:t>
+            </w:r>
+          </w:p>
+          <w:p>
+            <w:pPr>
+              <w:pStyle w:val="ListParagraph"/>
+              <w:numPr>
+                <w:ilvl w:val="0"/>
+                <w:numId w:val="1"/>
+              </w:numPr>
+              <w:ind w:left="249" w:hanging="249"/>
+              <w:rPr>
+                <w:rFonts w:ascii="Times New Roman" w:hAnsi="Times New Roman" w:cs="Times New Roman"/>
+                <w:sz w:val="20"/>
+                <w:szCs w:val="20"/>
+              </w:rPr>
+            </w:pPr>
+            <w:r>
+              <w:rPr>
+                <w:rFonts w:ascii="Times New Roman" w:hAnsi="Times New Roman" w:cs="Times New Roman"/>
+                <w:sz w:val="20"/>
+                <w:szCs w:val="20"/>
+              </w:rPr>
+              <w:t>Surgical fixation of abomasum to the body wall</w:t>
+            </w:r>
+            <w:r>
+              <w:rPr>
+                <w:rFonts w:ascii="Times New Roman" w:hAnsi="Times New Roman" w:cs="Times New Roman"/>
+                <w:sz w:val="20"/>
+                <w:szCs w:val="20"/>
+              </w:rPr>
+              <w:t xml:space="preserve"> (abomasopexy) </w:t>
+            </w:r>
+            <w:r>
+              <w:rPr>
+                <w:rFonts w:ascii="Times New Roman" w:hAnsi="Times New Roman" w:cs="Times New Roman"/>
+                <w:sz w:val="20"/>
+                <w:szCs w:val="20"/>
+              </w:rPr>
+              <w:t xml:space="preserve">is best, followed by only roughage diet </w:t>
+            </w:r>
+          </w:p>
+        </w:tc>
+      </w:tr>
+      <w:tr>
+        <w:trPr>
+          <w:trHeight w:hRule="exact" w:val="3600"/>
+        </w:trPr>
+        <w:tc>
+          <w:tcPr>
+            <w:tcW w:w="5670" w:type="dxa"/>
+            <w:vAlign w:val="center"/>
+          </w:tcPr>
+          <w:p>
+            <w:pPr>
+              <w:jc w:val="center"/>
+              <w:rPr>
+                <w:rFonts w:ascii="Times New Roman" w:hAnsi="Times New Roman" w:cs="Times New Roman"/>
+                <w:sz w:val="22"/>
+                <w:szCs w:val="22"/>
+              </w:rPr>
+            </w:pPr>
+            <w:r>
+              <w:rPr>
+                <w:rFonts w:ascii="Times New Roman" w:hAnsi="Times New Roman" w:cs="Times New Roman"/>
+                <w:sz w:val="22"/>
+                <w:szCs w:val="22"/>
+              </w:rPr>
+              <w:t xml:space="preserve">Celiotomy </w:t>
+            </w:r>
+          </w:p>
+        </w:tc>
+        <w:tc>
+          <w:tcPr>
+            <w:tcW w:w="5760" w:type="dxa"/>
+            <w:vAlign w:val="center"/>
+          </w:tcPr>
+          <w:p>
+            <w:pPr>
+              <w:pStyle w:val="ListParagraph"/>
+              <w:numPr>
+                <w:ilvl w:val="0"/>
+                <w:numId w:val="1"/>
+              </w:numPr>
+              <w:ind w:left="249" w:hanging="249"/>
+              <w:rPr>
+                <w:rFonts w:ascii="Times New Roman" w:hAnsi="Times New Roman" w:cs="Times New Roman"/>
+                <w:sz w:val="22"/>
+                <w:szCs w:val="22"/>
+              </w:rPr>
+            </w:pPr>
+            <w:r>
+              <w:rPr>
+                <w:rFonts w:ascii="Times New Roman" w:hAnsi="Times New Roman" w:cs="Times New Roman"/>
+                <w:sz w:val="22"/>
+                <w:szCs w:val="22"/>
+              </w:rPr>
               <w:t>Exploratory abdominal surgery; performed for generalized abdominal disease, including colic</w:t>
             </w:r>
           </w:p>
@@ -3337,6 +3689,427 @@
                 <w:szCs w:val="22"/>
               </w:rPr>
               <w:t>Mostly performed via a ventral midline incision under full anesthesia, but flank incision on a standing, sedate patient possible as well</w:t>
+            </w:r>
+          </w:p>
+        </w:tc>
+      </w:tr>
+      <w:tr>
+        <w:trPr>
+          <w:trHeight w:hRule="exact" w:val="3600"/>
+        </w:trPr>
+        <w:tc>
+          <w:tcPr>
+            <w:tcW w:w="5670" w:type="dxa"/>
+            <w:vAlign w:val="center"/>
+          </w:tcPr>
+          <w:p>
+            <w:pPr>
+              <w:jc w:val="center"/>
+              <w:rPr>
+                <w:rFonts w:ascii="Times New Roman" w:hAnsi="Times New Roman" w:cs="Times New Roman"/>
+                <w:sz w:val="22"/>
+                <w:szCs w:val="22"/>
+              </w:rPr>
+            </w:pPr>
+            <w:r>
+              <w:rPr>
+                <w:rFonts w:ascii="Times New Roman" w:hAnsi="Times New Roman" w:cs="Times New Roman"/>
+                <w:sz w:val="22"/>
+                <w:szCs w:val="22"/>
+              </w:rPr>
+              <w:t>Blood collection in swine</w:t>
+            </w:r>
+          </w:p>
+        </w:tc>
+        <w:tc>
+          <w:tcPr>
+            <w:tcW w:w="5760" w:type="dxa"/>
+            <w:vAlign w:val="center"/>
+          </w:tcPr>
+          <w:p>
+            <w:pPr>
+              <w:pStyle w:val="ListParagraph"/>
+              <w:numPr>
+                <w:ilvl w:val="0"/>
+                <w:numId w:val="1"/>
+              </w:numPr>
+              <w:ind w:left="249" w:hanging="249"/>
+              <w:rPr>
+                <w:rFonts w:ascii="Times New Roman" w:hAnsi="Times New Roman" w:cs="Times New Roman"/>
+                <w:sz w:val="22"/>
+                <w:szCs w:val="22"/>
+              </w:rPr>
+            </w:pPr>
+            <w:r>
+              <w:rPr>
+                <w:rFonts w:ascii="Times New Roman" w:hAnsi="Times New Roman" w:cs="Times New Roman"/>
+                <w:sz w:val="22"/>
+                <w:szCs w:val="22"/>
+              </w:rPr>
+              <w:t>18 g, 1.5-inch needles used for blood collection and IV injections</w:t>
+            </w:r>
+          </w:p>
+          <w:p>
+            <w:pPr>
+              <w:pStyle w:val="ListParagraph"/>
+              <w:numPr>
+                <w:ilvl w:val="0"/>
+                <w:numId w:val="1"/>
+              </w:numPr>
+              <w:ind w:left="249" w:hanging="249"/>
+              <w:rPr>
+                <w:rFonts w:ascii="Times New Roman" w:hAnsi="Times New Roman" w:cs="Times New Roman"/>
+                <w:sz w:val="22"/>
+                <w:szCs w:val="22"/>
+              </w:rPr>
+            </w:pPr>
+            <w:r>
+              <w:rPr>
+                <w:rFonts w:ascii="Times New Roman" w:hAnsi="Times New Roman" w:cs="Times New Roman"/>
+                <w:sz w:val="22"/>
+                <w:szCs w:val="22"/>
+              </w:rPr>
+              <w:t>Jugular and anterior</w:t>
+            </w:r>
+            <w:r>
+              <w:rPr>
+                <w:rFonts w:ascii="Times New Roman" w:hAnsi="Times New Roman" w:cs="Times New Roman"/>
+                <w:sz w:val="22"/>
+                <w:szCs w:val="22"/>
+              </w:rPr>
+              <w:t xml:space="preserve"> (cranial)</w:t>
+            </w:r>
+            <w:r>
+              <w:rPr>
+                <w:rFonts w:ascii="Times New Roman" w:hAnsi="Times New Roman" w:cs="Times New Roman"/>
+                <w:sz w:val="22"/>
+                <w:szCs w:val="22"/>
+              </w:rPr>
+              <w:t xml:space="preserve"> vena cava preferred</w:t>
+            </w:r>
+          </w:p>
+          <w:p>
+            <w:pPr>
+              <w:pStyle w:val="ListParagraph"/>
+              <w:numPr>
+                <w:ilvl w:val="0"/>
+                <w:numId w:val="1"/>
+              </w:numPr>
+              <w:ind w:left="249" w:hanging="249"/>
+              <w:rPr>
+                <w:rFonts w:ascii="Times New Roman" w:hAnsi="Times New Roman" w:cs="Times New Roman"/>
+                <w:sz w:val="22"/>
+                <w:szCs w:val="22"/>
+              </w:rPr>
+            </w:pPr>
+            <w:r>
+              <w:rPr>
+                <w:rFonts w:ascii="Times New Roman" w:hAnsi="Times New Roman" w:cs="Times New Roman"/>
+                <w:sz w:val="22"/>
+                <w:szCs w:val="22"/>
+              </w:rPr>
+              <w:t>Right side of the neck preferred to avoid the phrenic nerve (motor nerve for diaphragm, essential for breathing)</w:t>
+            </w:r>
+          </w:p>
+          <w:p>
+            <w:pPr>
+              <w:pStyle w:val="ListParagraph"/>
+              <w:numPr>
+                <w:ilvl w:val="0"/>
+                <w:numId w:val="1"/>
+              </w:numPr>
+              <w:ind w:left="249" w:hanging="249"/>
+              <w:rPr>
+                <w:rFonts w:ascii="Times New Roman" w:hAnsi="Times New Roman" w:cs="Times New Roman"/>
+                <w:sz w:val="22"/>
+                <w:szCs w:val="22"/>
+              </w:rPr>
+            </w:pPr>
+            <w:r>
+              <w:rPr>
+                <w:rFonts w:ascii="Times New Roman" w:hAnsi="Times New Roman" w:cs="Times New Roman"/>
+                <w:sz w:val="22"/>
+                <w:szCs w:val="22"/>
+              </w:rPr>
+              <w:t>Marginal ear vein, cephalic, coccygeal, and milk veins can also be used</w:t>
+            </w:r>
+          </w:p>
+          <w:p>
+            <w:pPr>
+              <w:pStyle w:val="ListParagraph"/>
+              <w:numPr>
+                <w:ilvl w:val="0"/>
+                <w:numId w:val="1"/>
+              </w:numPr>
+              <w:ind w:left="249" w:hanging="249"/>
+              <w:rPr>
+                <w:rFonts w:ascii="Times New Roman" w:hAnsi="Times New Roman" w:cs="Times New Roman"/>
+                <w:sz w:val="22"/>
+                <w:szCs w:val="22"/>
+              </w:rPr>
+            </w:pPr>
+            <w:r>
+              <w:rPr>
+                <w:rFonts w:ascii="Times New Roman" w:hAnsi="Times New Roman" w:cs="Times New Roman"/>
+                <w:sz w:val="22"/>
+                <w:szCs w:val="22"/>
+              </w:rPr>
+              <w:t>Pigs younger than 8 weeks should be placed in dorsal recumbency in a trough; older animals should be standing w the head restrained</w:t>
+            </w:r>
+          </w:p>
+        </w:tc>
+      </w:tr>
+      <w:tr>
+        <w:trPr>
+          <w:trHeight w:hRule="exact" w:val="3600"/>
+        </w:trPr>
+        <w:tc>
+          <w:tcPr>
+            <w:tcW w:w="5670" w:type="dxa"/>
+            <w:vAlign w:val="center"/>
+          </w:tcPr>
+          <w:p>
+            <w:pPr>
+              <w:jc w:val="center"/>
+              <w:rPr>
+                <w:rFonts w:ascii="Times New Roman" w:hAnsi="Times New Roman" w:cs="Times New Roman"/>
+                <w:sz w:val="22"/>
+                <w:szCs w:val="22"/>
+              </w:rPr>
+            </w:pPr>
+            <w:r>
+              <w:rPr>
+                <w:rFonts w:ascii="Times New Roman" w:hAnsi="Times New Roman" w:cs="Times New Roman"/>
+                <w:sz w:val="22"/>
+                <w:szCs w:val="22"/>
+              </w:rPr>
+              <w:lastRenderedPageBreak/>
+              <w:t>Swine nutrition</w:t>
+            </w:r>
+          </w:p>
+        </w:tc>
+        <w:tc>
+          <w:tcPr>
+            <w:tcW w:w="5760" w:type="dxa"/>
+            <w:vAlign w:val="center"/>
+          </w:tcPr>
+          <w:p>
+            <w:pPr>
+              <w:pStyle w:val="ListParagraph"/>
+              <w:numPr>
+                <w:ilvl w:val="0"/>
+                <w:numId w:val="1"/>
+              </w:numPr>
+              <w:ind w:left="249" w:hanging="249"/>
+              <w:rPr>
+                <w:rFonts w:ascii="Times New Roman" w:hAnsi="Times New Roman" w:cs="Times New Roman"/>
+                <w:sz w:val="22"/>
+                <w:szCs w:val="22"/>
+              </w:rPr>
+            </w:pPr>
+            <w:r>
+              <w:rPr>
+                <w:rFonts w:ascii="Times New Roman" w:hAnsi="Times New Roman" w:cs="Times New Roman"/>
+                <w:sz w:val="22"/>
+                <w:szCs w:val="22"/>
+              </w:rPr>
+              <w:t>Diet usually consists of sorghum, oats, wheat, corn, barley, soybeans, and other grains</w:t>
+            </w:r>
+          </w:p>
+          <w:p>
+            <w:pPr>
+              <w:pStyle w:val="ListParagraph"/>
+              <w:numPr>
+                <w:ilvl w:val="0"/>
+                <w:numId w:val="1"/>
+              </w:numPr>
+              <w:ind w:left="249" w:hanging="249"/>
+              <w:rPr>
+                <w:rFonts w:ascii="Times New Roman" w:hAnsi="Times New Roman" w:cs="Times New Roman"/>
+                <w:sz w:val="22"/>
+                <w:szCs w:val="22"/>
+              </w:rPr>
+            </w:pPr>
+            <w:r>
+              <w:rPr>
+                <w:rFonts w:ascii="Times New Roman" w:hAnsi="Times New Roman" w:cs="Times New Roman"/>
+                <w:sz w:val="22"/>
+                <w:szCs w:val="22"/>
+              </w:rPr>
+              <w:t>Protein is also important</w:t>
+            </w:r>
+          </w:p>
+          <w:p>
+            <w:pPr>
+              <w:pStyle w:val="ListParagraph"/>
+              <w:numPr>
+                <w:ilvl w:val="0"/>
+                <w:numId w:val="1"/>
+              </w:numPr>
+              <w:ind w:left="249" w:hanging="249"/>
+              <w:rPr>
+                <w:rFonts w:ascii="Times New Roman" w:hAnsi="Times New Roman" w:cs="Times New Roman"/>
+                <w:sz w:val="22"/>
+                <w:szCs w:val="22"/>
+              </w:rPr>
+            </w:pPr>
+            <w:r>
+              <w:rPr>
+                <w:rFonts w:ascii="Times New Roman" w:hAnsi="Times New Roman" w:cs="Times New Roman"/>
+                <w:sz w:val="22"/>
+                <w:szCs w:val="22"/>
+              </w:rPr>
+              <w:t>Lysine (amino acid) needs to be supplemented</w:t>
+            </w:r>
+          </w:p>
+        </w:tc>
+      </w:tr>
+      <w:tr>
+        <w:trPr>
+          <w:trHeight w:hRule="exact" w:val="3600"/>
+        </w:trPr>
+        <w:tc>
+          <w:tcPr>
+            <w:tcW w:w="5670" w:type="dxa"/>
+            <w:vAlign w:val="center"/>
+          </w:tcPr>
+          <w:p>
+            <w:pPr>
+              <w:jc w:val="center"/>
+              <w:rPr>
+                <w:rFonts w:ascii="Times New Roman" w:hAnsi="Times New Roman" w:cs="Times New Roman"/>
+                <w:sz w:val="22"/>
+                <w:szCs w:val="22"/>
+              </w:rPr>
+            </w:pPr>
+            <w:r>
+              <w:rPr>
+                <w:rFonts w:ascii="Times New Roman" w:hAnsi="Times New Roman" w:cs="Times New Roman"/>
+                <w:sz w:val="22"/>
+                <w:szCs w:val="22"/>
+              </w:rPr>
+              <w:t>Swine diseases</w:t>
+            </w:r>
+          </w:p>
+        </w:tc>
+        <w:tc>
+          <w:tcPr>
+            <w:tcW w:w="5760" w:type="dxa"/>
+            <w:vAlign w:val="center"/>
+          </w:tcPr>
+          <w:p>
+            <w:pPr>
+              <w:pStyle w:val="ListParagraph"/>
+              <w:numPr>
+                <w:ilvl w:val="0"/>
+                <w:numId w:val="1"/>
+              </w:numPr>
+              <w:ind w:left="249" w:hanging="249"/>
+              <w:rPr>
+                <w:rFonts w:ascii="Times New Roman" w:hAnsi="Times New Roman" w:cs="Times New Roman"/>
+                <w:sz w:val="22"/>
+                <w:szCs w:val="22"/>
+              </w:rPr>
+            </w:pPr>
+            <w:r>
+              <w:rPr>
+                <w:rFonts w:ascii="Times New Roman" w:hAnsi="Times New Roman" w:cs="Times New Roman"/>
+                <w:sz w:val="22"/>
+                <w:szCs w:val="22"/>
+              </w:rPr>
+              <w:t>Porcine stress syndrome: Affects the musculoskeletal system</w:t>
+            </w:r>
+          </w:p>
+          <w:p>
+            <w:pPr>
+              <w:pStyle w:val="ListParagraph"/>
+              <w:numPr>
+                <w:ilvl w:val="0"/>
+                <w:numId w:val="1"/>
+              </w:numPr>
+              <w:ind w:left="249" w:hanging="249"/>
+              <w:rPr>
+                <w:rFonts w:ascii="Times New Roman" w:hAnsi="Times New Roman" w:cs="Times New Roman"/>
+                <w:sz w:val="22"/>
+                <w:szCs w:val="22"/>
+              </w:rPr>
+            </w:pPr>
+            <w:r>
+              <w:rPr>
+                <w:rFonts w:ascii="Times New Roman" w:hAnsi="Times New Roman" w:cs="Times New Roman"/>
+                <w:sz w:val="22"/>
+                <w:szCs w:val="22"/>
+              </w:rPr>
+              <w:t>Leptospirosis: Affects the reproductive system</w:t>
+            </w:r>
+          </w:p>
+          <w:p>
+            <w:pPr>
+              <w:pStyle w:val="ListParagraph"/>
+              <w:numPr>
+                <w:ilvl w:val="0"/>
+                <w:numId w:val="1"/>
+              </w:numPr>
+              <w:ind w:left="249" w:hanging="249"/>
+              <w:rPr>
+                <w:rFonts w:ascii="Times New Roman" w:hAnsi="Times New Roman" w:cs="Times New Roman"/>
+                <w:sz w:val="22"/>
+                <w:szCs w:val="22"/>
+              </w:rPr>
+            </w:pPr>
+            <w:r>
+              <w:rPr>
+                <w:rFonts w:ascii="Times New Roman" w:hAnsi="Times New Roman" w:cs="Times New Roman"/>
+                <w:sz w:val="22"/>
+                <w:szCs w:val="22"/>
+              </w:rPr>
+              <w:t>Erysipelas: Multisystemic disease</w:t>
+            </w:r>
+          </w:p>
+          <w:p>
+            <w:pPr>
+              <w:pStyle w:val="ListParagraph"/>
+              <w:numPr>
+                <w:ilvl w:val="0"/>
+                <w:numId w:val="1"/>
+              </w:numPr>
+              <w:ind w:left="249" w:hanging="249"/>
+              <w:rPr>
+                <w:rFonts w:ascii="Times New Roman" w:hAnsi="Times New Roman" w:cs="Times New Roman"/>
+                <w:sz w:val="22"/>
+                <w:szCs w:val="22"/>
+              </w:rPr>
+            </w:pPr>
+            <w:r>
+              <w:rPr>
+                <w:rFonts w:ascii="Times New Roman" w:hAnsi="Times New Roman" w:cs="Times New Roman"/>
+                <w:sz w:val="22"/>
+                <w:szCs w:val="22"/>
+              </w:rPr>
+              <w:t>Sodium ion toxicosis: Salt poisoning or water depravation; affects the nervous system</w:t>
+            </w:r>
+          </w:p>
+          <w:p>
+            <w:pPr>
+              <w:pStyle w:val="ListParagraph"/>
+              <w:numPr>
+                <w:ilvl w:val="0"/>
+                <w:numId w:val="1"/>
+              </w:numPr>
+              <w:ind w:left="249" w:hanging="249"/>
+              <w:rPr>
+                <w:rFonts w:ascii="Times New Roman" w:hAnsi="Times New Roman" w:cs="Times New Roman"/>
+                <w:sz w:val="22"/>
+                <w:szCs w:val="22"/>
+              </w:rPr>
+            </w:pPr>
+            <w:r>
+              <w:rPr>
+                <w:rFonts w:ascii="Times New Roman" w:hAnsi="Times New Roman" w:cs="Times New Roman"/>
+                <w:sz w:val="22"/>
+                <w:szCs w:val="22"/>
+              </w:rPr>
+              <w:t xml:space="preserve">Iron deficiency anemia: Piglets born in confinement w/out access to dirt must be given an iron dextran injection (200 mg) in the neck within 3 days of birth </w:t>
             </w:r>
           </w:p>
         </w:tc>
@@ -3581,11 +4354,126 @@
       </w:rPr>
     </w:lvl>
   </w:abstractNum>
+  <w:abstractNum w:abstractNumId="2" w15:restartNumberingAfterBreak="0">
+    <w:nsid w:val="731F3ABA"/>
+    <w:multiLevelType w:val="hybridMultilevel"/>
+    <w:tmpl w:val="E19E05D8"/>
+    <w:lvl w:ilvl="0" w:tplc="04B03F0A">
+      <w:numFmt w:val="bullet"/>
+      <w:lvlText w:val="-"/>
+      <w:lvlJc w:val="left"/>
+      <w:pPr>
+        <w:ind w:left="609" w:hanging="360"/>
+      </w:pPr>
+      <w:rPr>
+        <w:rFonts w:ascii="Times New Roman" w:eastAsiaTheme="minorHAnsi" w:hAnsi="Times New Roman" w:cs="Times New Roman" w:hint="default"/>
+      </w:rPr>
+    </w:lvl>
+    <w:lvl w:ilvl="1" w:tplc="04090003" w:tentative="1">
+      <w:start w:val="1"/>
+      <w:numFmt w:val="bullet"/>
+      <w:lvlText w:val="o"/>
+      <w:lvlJc w:val="left"/>
+      <w:pPr>
+        <w:ind w:left="1329" w:hanging="360"/>
+      </w:pPr>
+      <w:rPr>
+        <w:rFonts w:ascii="Courier New" w:hAnsi="Courier New" w:cs="Courier New" w:hint="default"/>
+      </w:rPr>
+    </w:lvl>
+    <w:lvl w:ilvl="2" w:tplc="04090005" w:tentative="1">
+      <w:start w:val="1"/>
+      <w:numFmt w:val="bullet"/>
+      <w:lvlText w:val=""/>
+      <w:lvlJc w:val="left"/>
+      <w:pPr>
+        <w:ind w:left="2049" w:hanging="360"/>
+      </w:pPr>
+      <w:rPr>
+        <w:rFonts w:ascii="Wingdings" w:hAnsi="Wingdings" w:hint="default"/>
+      </w:rPr>
+    </w:lvl>
+    <w:lvl w:ilvl="3" w:tplc="04090001" w:tentative="1">
+      <w:start w:val="1"/>
+      <w:numFmt w:val="bullet"/>
+      <w:lvlText w:val=""/>
+      <w:lvlJc w:val="left"/>
+      <w:pPr>
+        <w:ind w:left="2769" w:hanging="360"/>
+      </w:pPr>
+      <w:rPr>
+        <w:rFonts w:ascii="Symbol" w:hAnsi="Symbol" w:hint="default"/>
+      </w:rPr>
+    </w:lvl>
+    <w:lvl w:ilvl="4" w:tplc="04090003" w:tentative="1">
+      <w:start w:val="1"/>
+      <w:numFmt w:val="bullet"/>
+      <w:lvlText w:val="o"/>
+      <w:lvlJc w:val="left"/>
+      <w:pPr>
+        <w:ind w:left="3489" w:hanging="360"/>
+      </w:pPr>
+      <w:rPr>
+        <w:rFonts w:ascii="Courier New" w:hAnsi="Courier New" w:cs="Courier New" w:hint="default"/>
+      </w:rPr>
+    </w:lvl>
+    <w:lvl w:ilvl="5" w:tplc="04090005" w:tentative="1">
+      <w:start w:val="1"/>
+      <w:numFmt w:val="bullet"/>
+      <w:lvlText w:val=""/>
+      <w:lvlJc w:val="left"/>
+      <w:pPr>
+        <w:ind w:left="4209" w:hanging="360"/>
+      </w:pPr>
+      <w:rPr>
+        <w:rFonts w:ascii="Wingdings" w:hAnsi="Wingdings" w:hint="default"/>
+      </w:rPr>
+    </w:lvl>
+    <w:lvl w:ilvl="6" w:tplc="04090001" w:tentative="1">
+      <w:start w:val="1"/>
+      <w:numFmt w:val="bullet"/>
+      <w:lvlText w:val=""/>
+      <w:lvlJc w:val="left"/>
+      <w:pPr>
+        <w:ind w:left="4929" w:hanging="360"/>
+      </w:pPr>
+      <w:rPr>
+        <w:rFonts w:ascii="Symbol" w:hAnsi="Symbol" w:hint="default"/>
+      </w:rPr>
+    </w:lvl>
+    <w:lvl w:ilvl="7" w:tplc="04090003" w:tentative="1">
+      <w:start w:val="1"/>
+      <w:numFmt w:val="bullet"/>
+      <w:lvlText w:val="o"/>
+      <w:lvlJc w:val="left"/>
+      <w:pPr>
+        <w:ind w:left="5649" w:hanging="360"/>
+      </w:pPr>
+      <w:rPr>
+        <w:rFonts w:ascii="Courier New" w:hAnsi="Courier New" w:cs="Courier New" w:hint="default"/>
+      </w:rPr>
+    </w:lvl>
+    <w:lvl w:ilvl="8" w:tplc="04090005" w:tentative="1">
+      <w:start w:val="1"/>
+      <w:numFmt w:val="bullet"/>
+      <w:lvlText w:val=""/>
+      <w:lvlJc w:val="left"/>
+      <w:pPr>
+        <w:ind w:left="6369" w:hanging="360"/>
+      </w:pPr>
+      <w:rPr>
+        <w:rFonts w:ascii="Wingdings" w:hAnsi="Wingdings" w:hint="default"/>
+      </w:rPr>
+    </w:lvl>
+  </w:abstractNum>
   <w:num w:numId="1" w16cid:durableId="1671373213">
     <w:abstractNumId w:val="1"/>
   </w:num>
   <w:num w:numId="2" w16cid:durableId="838233302">
     <w:abstractNumId w:val="0"/>
+  </w:num>
+  <w:num w:numId="3" w16cid:durableId="1942252651">
+    <w:abstractNumId w:val="2"/>
   </w:num>
 </w:numbering>
 </file>

</xml_diff>